<commit_message>
Add grid search to linear regression model and reorganised notebook
</commit_message>
<xml_diff>
--- a/Machine Learning CA1.docx
+++ b/Machine Learning CA1.docx
@@ -152,6 +152,7 @@
       <w:r>
         <w:rPr>
           <w:rFonts w:cs="Calibri"/>
+          <w:noProof/>
         </w:rPr>
         <w:drawing>
           <wp:anchor distT="0" distB="0" distL="114300" distR="114300" simplePos="0" relativeHeight="251659264" behindDoc="0" locked="0" layoutInCell="1" allowOverlap="1" wp14:anchorId="06085A1D" wp14:editId="623DCE7A">
@@ -313,6 +314,14 @@
                 <w:szCs w:val="32"/>
               </w:rPr>
             </w:pPr>
+            <w:r>
+              <w:rPr>
+                <w:color w:val="000000" w:themeColor="text1"/>
+                <w:sz w:val="32"/>
+                <w:szCs w:val="32"/>
+              </w:rPr>
+              <w:t>Marty Wickham</w:t>
+            </w:r>
           </w:p>
         </w:tc>
       </w:tr>
@@ -357,6 +366,14 @@
                 <w:szCs w:val="32"/>
               </w:rPr>
             </w:pPr>
+            <w:r>
+              <w:rPr>
+                <w:color w:val="000000" w:themeColor="text1"/>
+                <w:sz w:val="32"/>
+                <w:szCs w:val="32"/>
+              </w:rPr>
+              <w:t>sbs24069</w:t>
+            </w:r>
           </w:p>
         </w:tc>
       </w:tr>
@@ -401,6 +418,14 @@
                 <w:szCs w:val="32"/>
               </w:rPr>
             </w:pPr>
+            <w:r>
+              <w:rPr>
+                <w:color w:val="000000" w:themeColor="text1"/>
+                <w:sz w:val="32"/>
+                <w:szCs w:val="32"/>
+              </w:rPr>
+              <w:t>Machine Learning</w:t>
+            </w:r>
           </w:p>
         </w:tc>
       </w:tr>
@@ -445,6 +470,14 @@
                 <w:szCs w:val="32"/>
               </w:rPr>
             </w:pPr>
+            <w:r>
+              <w:rPr>
+                <w:color w:val="000000" w:themeColor="text1"/>
+                <w:sz w:val="32"/>
+                <w:szCs w:val="32"/>
+              </w:rPr>
+              <w:t>CA1</w:t>
+            </w:r>
           </w:p>
         </w:tc>
       </w:tr>
@@ -489,6 +522,14 @@
                 <w:szCs w:val="32"/>
               </w:rPr>
             </w:pPr>
+            <w:r>
+              <w:rPr>
+                <w:color w:val="000000" w:themeColor="text1"/>
+                <w:sz w:val="32"/>
+                <w:szCs w:val="32"/>
+              </w:rPr>
+              <w:t>28/04/2024</w:t>
+            </w:r>
           </w:p>
         </w:tc>
       </w:tr>
@@ -637,25 +678,7 @@
                                 <w:sz w:val="28"/>
                                 <w:szCs w:val="28"/>
                               </w:rPr>
-                              <w:t xml:space="preserve">By submitting this assessment, I confirm that I have read the CCT policy on academic misconduct and understand the implications of submitting work that is not my own or does not appropriately reference material </w:t>
-                            </w:r>
-                            <w:proofErr w:type="gramStart"/>
-                            <w:r>
-                              <w:rPr>
-                                <w:rFonts w:cs="Calibri"/>
-                                <w:sz w:val="28"/>
-                                <w:szCs w:val="28"/>
-                              </w:rPr>
-                              <w:t>taken</w:t>
-                            </w:r>
-                            <w:proofErr w:type="gramEnd"/>
-                            <w:r>
-                              <w:rPr>
-                                <w:rFonts w:cs="Calibri"/>
-                                <w:sz w:val="28"/>
-                                <w:szCs w:val="28"/>
-                              </w:rPr>
-                              <w:t xml:space="preserve"> from a third party or other source. </w:t>
+                              <w:t xml:space="preserve">By submitting this assessment, I confirm that I have read the CCT policy on academic misconduct and understand the implications of submitting work that is not my own or does not appropriately reference material taken from a third party or other source. </w:t>
                             </w:r>
                           </w:p>
                           <w:p>
@@ -757,25 +780,7 @@
                           <w:sz w:val="28"/>
                           <w:szCs w:val="28"/>
                         </w:rPr>
-                        <w:t xml:space="preserve">By submitting this assessment, I confirm that I have read the CCT policy on academic misconduct and understand the implications of submitting work that is not my own or does not appropriately reference material </w:t>
-                      </w:r>
-                      <w:proofErr w:type="gramStart"/>
-                      <w:r>
-                        <w:rPr>
-                          <w:rFonts w:cs="Calibri"/>
-                          <w:sz w:val="28"/>
-                          <w:szCs w:val="28"/>
-                        </w:rPr>
-                        <w:t>taken</w:t>
-                      </w:r>
-                      <w:proofErr w:type="gramEnd"/>
-                      <w:r>
-                        <w:rPr>
-                          <w:rFonts w:cs="Calibri"/>
-                          <w:sz w:val="28"/>
-                          <w:szCs w:val="28"/>
-                        </w:rPr>
-                        <w:t xml:space="preserve"> from a third party or other source. </w:t>
+                        <w:t xml:space="preserve">By submitting this assessment, I confirm that I have read the CCT policy on academic misconduct and understand the implications of submitting work that is not my own or does not appropriately reference material taken from a third party or other source. </w:t>
                       </w:r>
                     </w:p>
                     <w:p>
@@ -949,31 +954,7 @@
         <w:rPr>
           <w:color w:val="FF0000"/>
         </w:rPr>
-        <w:t xml:space="preserve">[NOTE: </w:t>
-      </w:r>
-      <w:r>
-        <w:rPr>
-          <w:color w:val="FF0000"/>
-        </w:rPr>
-        <w:t xml:space="preserve">This section is designated for the abstract. Abstracts are not assigned page numbers and should precede the table of contents. If an abstract is unnecessary for your work, </w:t>
-      </w:r>
-      <w:r>
-        <w:rPr>
-          <w:color w:val="FF0000"/>
-        </w:rPr>
-        <w:t>please delete</w:t>
-      </w:r>
-      <w:r>
-        <w:rPr>
-          <w:color w:val="FF0000"/>
-        </w:rPr>
-        <w:t xml:space="preserve"> this page</w:t>
-      </w:r>
-      <w:r>
-        <w:rPr>
-          <w:color w:val="FF0000"/>
-        </w:rPr>
-        <w:t>.</w:t>
+        <w:t>[NOTE: This section is designated for the abstract. Abstracts are not assigned page numbers and should precede the table of contents. If an abstract is unnecessary for your work, please delete this page.</w:t>
       </w:r>
       <w:r>
         <w:rPr>
@@ -1074,6 +1055,16 @@
     <w:p/>
     <w:sdt>
       <w:sdtPr>
+        <w:rPr>
+          <w:rFonts w:ascii="Calibri" w:eastAsiaTheme="minorHAnsi" w:hAnsi="Calibri" w:cstheme="minorBidi"/>
+          <w:color w:val="auto"/>
+          <w:spacing w:val="0"/>
+          <w:kern w:val="2"/>
+          <w:sz w:val="22"/>
+          <w:szCs w:val="22"/>
+          <w:lang w:val="en-IE"/>
+          <w14:ligatures w14:val="standardContextual"/>
+        </w:rPr>
         <w:id w:val="-1141109093"/>
         <w:docPartObj>
           <w:docPartGallery w:val="Table of Contents"/>
@@ -1082,17 +1073,9 @@
       </w:sdtPr>
       <w:sdtEndPr>
         <w:rPr>
-          <w:rFonts w:ascii="Calibri" w:eastAsiaTheme="minorHAnsi" w:hAnsi="Calibri" w:cstheme="minorBidi"/>
           <w:b/>
           <w:bCs/>
           <w:noProof/>
-          <w:color w:val="auto"/>
-          <w:spacing w:val="0"/>
-          <w:kern w:val="2"/>
-          <w:sz w:val="22"/>
-          <w:szCs w:val="22"/>
-          <w:lang w:val="en-IE"/>
-          <w14:ligatures w14:val="standardContextual"/>
         </w:rPr>
       </w:sdtEndPr>
       <w:sdtContent>
@@ -1806,10 +1789,45 @@
     <w:p>
       <w:pPr>
         <w:pStyle w:val="Heading1"/>
+        <w:jc w:val="center"/>
       </w:pPr>
       <w:bookmarkStart w:id="4" w:name="_Toc158384950"/>
       <w:r>
         <w:lastRenderedPageBreak/>
+        <w:t>Machine Learning CA1</w:t>
+      </w:r>
+    </w:p>
+    <w:p>
+      <w:pPr>
+        <w:pStyle w:val="Heading1"/>
+      </w:pPr>
+    </w:p>
+    <w:p>
+      <w:pPr>
+        <w:pStyle w:val="Heading2"/>
+      </w:pPr>
+      <w:r>
+        <w:t>Introduction</w:t>
+      </w:r>
+    </w:p>
+    <w:p>
+      <w:r>
+        <w:t>Deploying 2 machine learning models to solve</w:t>
+      </w:r>
+      <w:r>
+        <w:t xml:space="preserve"> </w:t>
+      </w:r>
+    </w:p>
+    <w:p>
+      <w:pPr>
+        <w:pStyle w:val="Heading1"/>
+      </w:pPr>
+    </w:p>
+    <w:p>
+      <w:pPr>
+        <w:pStyle w:val="Heading1"/>
+      </w:pPr>
+      <w:r>
         <w:t>References</w:t>
       </w:r>
       <w:bookmarkEnd w:id="4"/>

</xml_diff>

<commit_message>
Started wrtiting report, small changes to notebook
</commit_message>
<xml_diff>
--- a/Machine Learning CA1.docx
+++ b/Machine Learning CA1.docx
@@ -178,7 +178,7 @@
                     <pic:cNvPicPr/>
                   </pic:nvPicPr>
                   <pic:blipFill>
-                    <a:blip r:embed="rId7" cstate="print">
+                    <a:blip r:embed="rId8" cstate="print">
                       <a:extLst>
                         <a:ext uri="{28A0092B-C50C-407E-A947-70E740481C1C}">
                           <a14:useLocalDpi xmlns:a14="http://schemas.microsoft.com/office/drawing/2010/main" val="0"/>
@@ -1524,7 +1524,7 @@
     <w:p>
       <w:pPr>
         <w:sectPr>
-          <w:footerReference w:type="default" r:id="rId8"/>
+          <w:footerReference w:type="default" r:id="rId9"/>
           <w:pgSz w:w="11906" w:h="16838"/>
           <w:pgMar w:top="1440" w:right="1440" w:bottom="1440" w:left="1440" w:header="708" w:footer="708" w:gutter="0"/>
           <w:pgNumType w:fmt="lowerRoman"/>
@@ -1596,7 +1596,7 @@
                     <pic:cNvPicPr/>
                   </pic:nvPicPr>
                   <pic:blipFill>
-                    <a:blip r:embed="rId9"/>
+                    <a:blip r:embed="rId10"/>
                     <a:stretch>
                       <a:fillRect/>
                     </a:stretch>
@@ -1812,21 +1812,941 @@
     </w:p>
     <w:p>
       <w:r>
-        <w:t>Deploying 2 machine learning models to solve</w:t>
+        <w:t>A clear introduction, motivation, a description of the problem domain, and an explanation of how the project's goals are justified using Prediction / Classification algorithms.</w:t>
+      </w:r>
+    </w:p>
+    <w:p/>
+    <w:p>
+      <w:r>
+        <w:t>Offer insights into</w:t>
+      </w:r>
+      <w:r>
+        <w:t xml:space="preserve"> housing prices, do they provide value for money? </w:t>
+      </w:r>
+    </w:p>
+    <w:p>
+      <w:r>
+        <w:t>The aim of this</w:t>
+      </w:r>
+      <w:r>
+        <w:t xml:space="preserve"> project is to address the issue of housing </w:t>
+      </w:r>
+      <w:r>
+        <w:t xml:space="preserve">affordability. </w:t>
+      </w:r>
+      <w:r>
+        <w:t xml:space="preserve">What can people afford to buy? </w:t>
+      </w:r>
+      <w:r>
+        <w:t xml:space="preserve">What are the most </w:t>
+      </w:r>
+      <w:r>
+        <w:t>important features</w:t>
+      </w:r>
+      <w:r>
+        <w:t xml:space="preserve"> that are required to predict housing prices? </w:t>
+      </w:r>
+      <w:r>
+        <w:t>A guide on what to buy</w:t>
+      </w:r>
+      <w:r>
+        <w:t>. Help people to negotiate sales price. Provide prospective sellers with</w:t>
       </w:r>
       <w:r>
         <w:t xml:space="preserve"> </w:t>
       </w:r>
-    </w:p>
+      <w:r>
+        <w:t>valuations for their homes.</w:t>
+      </w:r>
+    </w:p>
+    <w:p/>
+    <w:p>
+      <w:r>
+        <w:t>Creating a model to provide a</w:t>
+      </w:r>
+      <w:r>
+        <w:t>n approximation of housing prices based on</w:t>
+      </w:r>
+      <w:r>
+        <w:t xml:space="preserve"> buyer requirements</w:t>
+      </w:r>
+      <w:r>
+        <w:t xml:space="preserve"> and desired</w:t>
+      </w:r>
+      <w:r>
+        <w:t xml:space="preserve"> property</w:t>
+      </w:r>
+      <w:r>
+        <w:t xml:space="preserve"> features</w:t>
+      </w:r>
+      <w:r>
+        <w:t xml:space="preserve"> </w:t>
+      </w:r>
+      <w:r>
+        <w:t xml:space="preserve">for </w:t>
+      </w:r>
+      <w:r>
+        <w:t xml:space="preserve">prospective </w:t>
+      </w:r>
+      <w:r>
+        <w:t>homeowners</w:t>
+      </w:r>
+      <w:r>
+        <w:t xml:space="preserve">. The aim of this model will be to provide </w:t>
+      </w:r>
+      <w:r>
+        <w:t xml:space="preserve">with the aim of informing </w:t>
+      </w:r>
+      <w:r>
+        <w:t xml:space="preserve">their </w:t>
+      </w:r>
+      <w:r>
+        <w:t>decision-making</w:t>
+      </w:r>
+      <w:r>
+        <w:t xml:space="preserve"> process </w:t>
+      </w:r>
+      <w:r>
+        <w:t xml:space="preserve">as to </w:t>
+      </w:r>
+    </w:p>
+    <w:p>
+      <w:r>
+        <w:t>Using 2 machine learning models</w:t>
+      </w:r>
+    </w:p>
+    <w:p>
+      <w:r>
+        <w:t>Regression prediction</w:t>
+      </w:r>
+    </w:p>
+    <w:p>
+      <w:r>
+        <w:t>Data analysis and preprocessing</w:t>
+      </w:r>
+    </w:p>
+    <w:p/>
+    <w:p>
+      <w:pPr>
+        <w:pStyle w:val="Heading2"/>
+      </w:pPr>
+      <w:r>
+        <w:t>Introduction:</w:t>
+      </w:r>
+    </w:p>
+    <w:p>
+      <w:r>
+        <w:t>For</w:t>
+      </w:r>
+      <w:r>
+        <w:t xml:space="preserve"> this </w:t>
+      </w:r>
+      <w:r>
+        <w:t>project</w:t>
+      </w:r>
+      <w:r>
+        <w:t>, I have chosen to develop and deploy</w:t>
+      </w:r>
+      <w:r>
+        <w:t xml:space="preserve"> </w:t>
+      </w:r>
+      <w:r>
+        <w:t xml:space="preserve">two </w:t>
+      </w:r>
+      <w:r>
+        <w:t xml:space="preserve">machine learning models </w:t>
+      </w:r>
+      <w:r>
+        <w:t xml:space="preserve">that will hopefully be </w:t>
+      </w:r>
+      <w:r>
+        <w:t xml:space="preserve">capable of </w:t>
+      </w:r>
+      <w:r>
+        <w:t xml:space="preserve">predicting </w:t>
+      </w:r>
+      <w:r>
+        <w:t xml:space="preserve">accurate </w:t>
+      </w:r>
+      <w:r>
+        <w:t>property</w:t>
+      </w:r>
+      <w:r>
+        <w:t xml:space="preserve"> price</w:t>
+      </w:r>
+      <w:r>
+        <w:t xml:space="preserve">s, based on </w:t>
+      </w:r>
+      <w:r>
+        <w:t>universal features that inherent in all p</w:t>
+      </w:r>
+      <w:r>
+        <w:t>roperties</w:t>
+      </w:r>
+      <w:r>
+        <w:t>.</w:t>
+      </w:r>
+      <w:r>
+        <w:t xml:space="preserve"> </w:t>
+      </w:r>
+      <w:r>
+        <w:t>Ireland is currently in the m</w:t>
+      </w:r>
+      <w:r>
+        <w:t xml:space="preserve">iddle of a </w:t>
+      </w:r>
+      <w:r>
+        <w:t xml:space="preserve">serious </w:t>
+      </w:r>
+      <w:r>
+        <w:t xml:space="preserve">housing crisis </w:t>
+      </w:r>
+      <w:r>
+        <w:t>with house prices becoming increasingly more expensive</w:t>
+      </w:r>
+      <w:r>
+        <w:t xml:space="preserve">, </w:t>
+      </w:r>
+      <w:r>
+        <w:t>and</w:t>
+      </w:r>
+      <w:r>
+        <w:t xml:space="preserve"> “tens of thousands of young people locked out of</w:t>
+      </w:r>
+      <w:r>
+        <w:t xml:space="preserve"> the housing market” (cite)</w:t>
+      </w:r>
+      <w:r>
+        <w:t>,</w:t>
+      </w:r>
+      <w:r>
+        <w:t xml:space="preserve"> with many young people feeling like the dream of owning a home </w:t>
+      </w:r>
+      <w:r>
+        <w:t>has never been so far out of reach</w:t>
+      </w:r>
+      <w:r>
+        <w:t>.</w:t>
+      </w:r>
+      <w:r>
+        <w:t xml:space="preserve"> The </w:t>
+      </w:r>
+      <w:r>
+        <w:t>overarching goal</w:t>
+      </w:r>
+      <w:r>
+        <w:t xml:space="preserve"> of this </w:t>
+      </w:r>
+      <w:r>
+        <w:t>project</w:t>
+      </w:r>
+      <w:r>
+        <w:t xml:space="preserve"> will be to</w:t>
+      </w:r>
+      <w:r>
+        <w:t xml:space="preserve"> </w:t>
+      </w:r>
+      <w:r>
+        <w:t xml:space="preserve">develop a model that will be capable of </w:t>
+      </w:r>
+      <w:r>
+        <w:t>provid</w:t>
+      </w:r>
+      <w:r>
+        <w:t>ing</w:t>
+      </w:r>
+      <w:r>
+        <w:t xml:space="preserve"> </w:t>
+      </w:r>
+      <w:r>
+        <w:t xml:space="preserve">prospective </w:t>
+      </w:r>
+      <w:r>
+        <w:t>homeowners</w:t>
+      </w:r>
+      <w:r>
+        <w:t xml:space="preserve"> </w:t>
+      </w:r>
+      <w:r>
+        <w:t xml:space="preserve">with </w:t>
+      </w:r>
+      <w:r>
+        <w:t>an increased</w:t>
+      </w:r>
+      <w:r>
+        <w:t xml:space="preserve"> measure of control in their </w:t>
+      </w:r>
+      <w:r>
+        <w:t>housing</w:t>
+      </w:r>
+      <w:r>
+        <w:t xml:space="preserve"> purchases, </w:t>
+      </w:r>
+      <w:r>
+        <w:t xml:space="preserve">assisting </w:t>
+      </w:r>
+      <w:r>
+        <w:t xml:space="preserve">in identifying </w:t>
+      </w:r>
+      <w:r>
+        <w:t>properties that satisfy</w:t>
+      </w:r>
+      <w:r>
+        <w:t xml:space="preserve"> their </w:t>
+      </w:r>
+      <w:r>
+        <w:t>requirements, while also</w:t>
+      </w:r>
+      <w:r>
+        <w:t xml:space="preserve"> meeting their budgetary restraints. </w:t>
+      </w:r>
+    </w:p>
+    <w:p>
+      <w:r>
+        <w:t>A use case for these models could be to</w:t>
+      </w:r>
+      <w:r>
+        <w:t xml:space="preserve"> help buyers </w:t>
+      </w:r>
+      <w:r>
+        <w:t>identify</w:t>
+      </w:r>
+      <w:r>
+        <w:t xml:space="preserve"> housing which is </w:t>
+      </w:r>
+      <w:r>
+        <w:t>overpriced</w:t>
+      </w:r>
+      <w:r>
+        <w:t xml:space="preserve"> and the most fin</w:t>
+      </w:r>
+      <w:r>
+        <w:t>ancially economic options available to them</w:t>
+      </w:r>
+      <w:r>
+        <w:t xml:space="preserve">. The model could help prospective </w:t>
+      </w:r>
+      <w:r>
+        <w:t>homeowners</w:t>
+      </w:r>
+      <w:r>
+        <w:t xml:space="preserve"> to identify regions where they are most likely to </w:t>
+      </w:r>
+      <w:proofErr w:type="gramStart"/>
+      <w:r>
+        <w:t>avoid</w:t>
+      </w:r>
+      <w:proofErr w:type="gramEnd"/>
+    </w:p>
+    <w:p>
+      <w:pPr>
+        <w:rPr>
+          <w:color w:val="FF0000"/>
+        </w:rPr>
+      </w:pPr>
+      <w:r>
+        <w:t>An understanding of the</w:t>
+      </w:r>
+      <w:r>
+        <w:t xml:space="preserve"> valuations in the</w:t>
+      </w:r>
+      <w:r>
+        <w:t xml:space="preserve"> housing retail market, considering</w:t>
+      </w:r>
+      <w:r>
+        <w:t xml:space="preserve"> the unpredictable trends driven external factors such as </w:t>
+      </w:r>
+      <w:r>
+        <w:t>scarcity</w:t>
+      </w:r>
+      <w:r>
+        <w:t xml:space="preserve"> and inflation</w:t>
+      </w:r>
+      <w:r>
+        <w:t xml:space="preserve">, could provide valuable </w:t>
+      </w:r>
+      <w:r>
+        <w:t>guidance</w:t>
+      </w:r>
+      <w:r>
+        <w:t xml:space="preserve"> for buyers</w:t>
+      </w:r>
+      <w:r>
+        <w:t xml:space="preserve"> and</w:t>
+      </w:r>
+      <w:r>
+        <w:t xml:space="preserve"> policy makers</w:t>
+      </w:r>
+      <w:r>
+        <w:t xml:space="preserve">. First-time </w:t>
+      </w:r>
+      <w:proofErr w:type="gramStart"/>
+      <w:r>
+        <w:t>buyers in particular, could</w:t>
+      </w:r>
+      <w:proofErr w:type="gramEnd"/>
+      <w:r>
+        <w:t xml:space="preserve"> benefit from a tool which could give them reasonably accurate estimates </w:t>
+      </w:r>
+      <w:r>
+        <w:t xml:space="preserve">based on their individual needs and preferences, within a specified area, </w:t>
+      </w:r>
+      <w:r>
+        <w:t>empowering negotiation exchange, saving</w:t>
+      </w:r>
+      <w:r>
+        <w:t xml:space="preserve">/mortgage strategies and </w:t>
+      </w:r>
+      <w:r>
+        <w:t xml:space="preserve">narrowing of the </w:t>
+      </w:r>
+      <w:r>
+        <w:t>decision-making</w:t>
+      </w:r>
+      <w:r>
+        <w:t xml:space="preserve"> process based on means and or requirements. This tool could further guide those </w:t>
+      </w:r>
+      <w:r>
+        <w:lastRenderedPageBreak/>
+        <w:t xml:space="preserve">selling or renovating properties to choose their asking prices and renovation investments based on trends </w:t>
+      </w:r>
+      <w:r>
+        <w:t>elucidated from a ML market valuation analysis</w:t>
+      </w:r>
+      <w:r>
+        <w:t>.</w:t>
+      </w:r>
+      <w:r>
+        <w:t xml:space="preserve"> </w:t>
+      </w:r>
+      <w:r>
+        <w:rPr>
+          <w:color w:val="FF0000"/>
+        </w:rPr>
+        <w:t xml:space="preserve">In today's dynamic real estate landscape, accurate valuation of residential properties is pivotal for various stakeholders, including homebuyers, sellers, investors, and policymakers. </w:t>
+      </w:r>
+    </w:p>
+    <w:p>
+      <w:r>
+        <w:t xml:space="preserve">Predictive </w:t>
+      </w:r>
+      <w:r>
+        <w:t>modelling</w:t>
+      </w:r>
+      <w:r>
+        <w:t xml:space="preserve"> techniques </w:t>
+      </w:r>
+      <w:r>
+        <w:t>implementing</w:t>
+      </w:r>
+      <w:r>
+        <w:t xml:space="preserve"> Prediction and Classification algorithms </w:t>
+      </w:r>
+      <w:r>
+        <w:rPr>
+          <w:color w:val="0070C0"/>
+        </w:rPr>
+        <w:t xml:space="preserve">represent </w:t>
+      </w:r>
+      <w:r>
+        <w:t>have emerged as indispensable tools for navigating this complex domain</w:t>
+      </w:r>
+      <w:r>
+        <w:t xml:space="preserve">, </w:t>
+      </w:r>
+      <w:r>
+        <w:rPr>
+          <w:color w:val="0070C0"/>
+        </w:rPr>
+        <w:t>especially for the average individual outside of the</w:t>
+      </w:r>
+      <w:r>
+        <w:rPr>
+          <w:color w:val="0070C0"/>
+        </w:rPr>
+        <w:t xml:space="preserve"> housing industry</w:t>
+      </w:r>
+      <w:r>
+        <w:rPr>
+          <w:color w:val="0070C0"/>
+        </w:rPr>
+        <w:t xml:space="preserve"> </w:t>
+      </w:r>
+      <w:r>
+        <w:t xml:space="preserve">. This project seeks to </w:t>
+      </w:r>
+      <w:r>
+        <w:rPr>
+          <w:color w:val="0070C0"/>
+        </w:rPr>
+        <w:t>demonst</w:t>
+      </w:r>
+      <w:r>
+        <w:rPr>
+          <w:color w:val="0070C0"/>
+        </w:rPr>
+        <w:t>rate the utility</w:t>
+      </w:r>
+      <w:r>
+        <w:t xml:space="preserve"> </w:t>
+      </w:r>
+      <w:r>
+        <w:t xml:space="preserve">of these </w:t>
+      </w:r>
+      <w:r>
+        <w:t xml:space="preserve">algorithms to </w:t>
+      </w:r>
+      <w:r>
+        <w:t>ameliorate these</w:t>
+      </w:r>
+      <w:r>
+        <w:t xml:space="preserve"> challenges and provide actionable insights in the </w:t>
+      </w:r>
+      <w:r>
+        <w:rPr>
+          <w:color w:val="0070C0"/>
+        </w:rPr>
+        <w:t>domain</w:t>
+      </w:r>
+      <w:r>
+        <w:t xml:space="preserve"> of property valuation and investment decision-making.</w:t>
+      </w:r>
+    </w:p>
+    <w:p/>
+    <w:p>
+      <w:r>
+        <w:t>Motivation:</w:t>
+      </w:r>
+    </w:p>
+    <w:p/>
+    <w:p>
+      <w:r>
+        <w:t xml:space="preserve">Understanding the intricate interplay between property features and market dynamics is essential for making informed real estate decisions. Whether it's purchasing a home, optimizing investment portfolios, or crafting urban development strategies, the ability to predict house prices with precision can unlock a wealth of opportunities and mitigate risks. By leveraging Prediction and Classification algorithms, we aim to delve into this domain, </w:t>
+      </w:r>
+      <w:r>
+        <w:t>unravelling</w:t>
+      </w:r>
+      <w:r>
+        <w:t xml:space="preserve"> hidden patterns, and empowering stakeholders with actionable intelligence.</w:t>
+      </w:r>
+    </w:p>
+    <w:p/>
+    <w:p>
+      <w:r>
+        <w:t>Problem Domain:</w:t>
+      </w:r>
+    </w:p>
+    <w:p/>
+    <w:p>
+      <w:r>
+        <w:t xml:space="preserve">The real estate market represents a multifaceted ecosystem influenced by a myriad of factors, ranging from property characteristics and location to economic trends and regulatory policies. Navigating this landscape requires a nuanced understanding of the dynamics at play and the ability to discern meaningful insights from vast amounts of data. Our project focuses on leveraging advanced predictive </w:t>
+      </w:r>
+      <w:r>
+        <w:t>modelling</w:t>
+      </w:r>
+      <w:r>
+        <w:t xml:space="preserve"> techniques to </w:t>
+      </w:r>
+      <w:r>
+        <w:t>analyse</w:t>
+      </w:r>
+      <w:r>
+        <w:t xml:space="preserve"> and interpret these complexities, ultimately facilitating more informed decision-making processes.</w:t>
+      </w:r>
+    </w:p>
+    <w:p/>
+    <w:p>
+      <w:r>
+        <w:t>Justification of Goals:</w:t>
+      </w:r>
+    </w:p>
+    <w:p/>
+    <w:p>
+      <w:r>
+        <w:t>The goals of this project are justified by the inherent value proposition offered by Prediction and Classification algorithms in addressing real-world challenges within the property valuation domain. By harnessing these algorithms, we aim to provide stakeholders with robust tools for predicting house prices, identifying investment opportunities, and optimizing portfolio management strategies. Through rigorous analysis and validation, we seek to demonstrate the efficacy and relevance of our approach in enhancing decision support capabilities across diverse applications within the real estate industry.</w:t>
+      </w:r>
+    </w:p>
+    <w:p/>
+    <w:p>
+      <w:pPr>
+        <w:pStyle w:val="Heading2"/>
+      </w:pPr>
+      <w:r>
+        <w:lastRenderedPageBreak/>
+        <w:t xml:space="preserve">Data </w:t>
+      </w:r>
+      <w:r>
+        <w:t>Selection</w:t>
+      </w:r>
+    </w:p>
+    <w:p>
+      <w:r>
+        <w:t>To develop models</w:t>
+      </w:r>
+      <w:r>
+        <w:t xml:space="preserve"> ca</w:t>
+      </w:r>
+      <w:r>
+        <w:t>pable of predicting property prices</w:t>
+      </w:r>
+      <w:r>
+        <w:t xml:space="preserve">, I decided to use the </w:t>
+      </w:r>
+      <w:r>
+        <w:t>“</w:t>
+      </w:r>
+      <w:r>
+        <w:t>House Sales in King County, USA” dataset.</w:t>
+      </w:r>
+      <w:r>
+        <w:t xml:space="preserve"> </w:t>
+      </w:r>
+      <w:r>
+        <w:t>This dataset contains house sale prices for King County, Seattle</w:t>
+      </w:r>
+      <w:r>
+        <w:t xml:space="preserve"> and </w:t>
+      </w:r>
+      <w:r>
+        <w:t>includes homes sold between May 2014 and May 2015.</w:t>
+      </w:r>
+      <w:r>
+        <w:t xml:space="preserve"> My </w:t>
+      </w:r>
+      <w:r>
+        <w:t>reasons for choosing this data</w:t>
+      </w:r>
+      <w:r>
+        <w:t xml:space="preserve"> are </w:t>
+      </w:r>
+      <w:r>
+        <w:t>as follows:</w:t>
+      </w:r>
+    </w:p>
+    <w:p>
+      <w:pPr>
+        <w:pStyle w:val="ListParagraph"/>
+        <w:numPr>
+          <w:ilvl w:val="0"/>
+          <w:numId w:val="1"/>
+        </w:numPr>
+      </w:pPr>
+      <w:r>
+        <w:t>I</w:t>
+      </w:r>
+      <w:r>
+        <w:t xml:space="preserve">t is a </w:t>
+      </w:r>
+      <w:r>
+        <w:t xml:space="preserve">dynamic </w:t>
+      </w:r>
+      <w:r>
+        <w:t xml:space="preserve">dataset which </w:t>
+      </w:r>
+      <w:r>
+        <w:t xml:space="preserve">provides a wide </w:t>
+      </w:r>
+      <w:r>
+        <w:t xml:space="preserve">variety of property features to </w:t>
+      </w:r>
+      <w:r>
+        <w:t>analyse.</w:t>
+      </w:r>
+    </w:p>
+    <w:p>
+      <w:pPr>
+        <w:pStyle w:val="ListParagraph"/>
+        <w:numPr>
+          <w:ilvl w:val="0"/>
+          <w:numId w:val="1"/>
+        </w:numPr>
+      </w:pPr>
+      <w:r>
+        <w:t xml:space="preserve">It is a </w:t>
+      </w:r>
+      <w:r>
+        <w:t xml:space="preserve">very </w:t>
+      </w:r>
+      <w:r>
+        <w:t xml:space="preserve">complete dataset that provides </w:t>
+      </w:r>
+      <w:r>
+        <w:t>feature</w:t>
+      </w:r>
+      <w:r>
+        <w:t xml:space="preserve"> </w:t>
+      </w:r>
+      <w:r>
+        <w:t xml:space="preserve">value for </w:t>
+      </w:r>
+      <w:r>
+        <w:t>all</w:t>
+      </w:r>
+      <w:r>
+        <w:t xml:space="preserve"> o</w:t>
+      </w:r>
+      <w:r>
+        <w:t>bservations.</w:t>
+      </w:r>
+    </w:p>
+    <w:p>
+      <w:pPr>
+        <w:pStyle w:val="ListParagraph"/>
+        <w:numPr>
+          <w:ilvl w:val="0"/>
+          <w:numId w:val="1"/>
+        </w:numPr>
+      </w:pPr>
+      <w:r>
+        <w:t xml:space="preserve">It is </w:t>
+      </w:r>
+      <w:r>
+        <w:t>an exceptionally large</w:t>
+      </w:r>
+      <w:r>
+        <w:t xml:space="preserve"> dataset providing ample data on which to train</w:t>
+      </w:r>
+      <w:r>
+        <w:t xml:space="preserve"> the machine learning </w:t>
+      </w:r>
+      <w:r>
+        <w:t>models.</w:t>
+      </w:r>
+    </w:p>
+    <w:p>
+      <w:pPr>
+        <w:pStyle w:val="ListParagraph"/>
+        <w:numPr>
+          <w:ilvl w:val="0"/>
+          <w:numId w:val="1"/>
+        </w:numPr>
+      </w:pPr>
+      <w:r>
+        <w:t xml:space="preserve">The dataset is well established as </w:t>
+      </w:r>
+      <w:r>
+        <w:t>a reliable source</w:t>
+      </w:r>
+      <w:r>
+        <w:t xml:space="preserve"> </w:t>
+      </w:r>
+      <w:r>
+        <w:t xml:space="preserve">evaluating </w:t>
+      </w:r>
+      <w:r>
+        <w:t xml:space="preserve">for </w:t>
+      </w:r>
+      <w:r>
+        <w:t>simple</w:t>
+      </w:r>
+      <w:r>
+        <w:t xml:space="preserve"> regression models</w:t>
+      </w:r>
+      <w:r>
+        <w:t xml:space="preserve"> ()</w:t>
+      </w:r>
+    </w:p>
+    <w:p>
+      <w:pPr>
+        <w:pStyle w:val="ListParagraph"/>
+        <w:ind w:left="766"/>
+      </w:pPr>
+    </w:p>
+    <w:p>
+      <w:pPr>
+        <w:pStyle w:val="Heading2"/>
+      </w:pPr>
+      <w:r>
+        <w:t xml:space="preserve">Data </w:t>
+      </w:r>
+      <w:r>
+        <w:t>Preprocessing</w:t>
+      </w:r>
+    </w:p>
+    <w:p>
+      <w:r>
+        <w:t>The dataset was imported as a Pandas data-frame</w:t>
+      </w:r>
+      <w:r>
+        <w:t xml:space="preserve"> object</w:t>
+      </w:r>
+      <w:r>
+        <w:t xml:space="preserve"> and analysed u</w:t>
+      </w:r>
+      <w:r>
+        <w:t xml:space="preserve">tilising the </w:t>
+      </w:r>
+      <w:r>
+        <w:t>data-frame classes</w:t>
+      </w:r>
+      <w:r>
+        <w:t xml:space="preserve"> b</w:t>
+      </w:r>
+      <w:r>
+        <w:t>uilt in functionality</w:t>
+      </w:r>
+      <w:r>
+        <w:t>.</w:t>
+      </w:r>
+      <w:r>
+        <w:t xml:space="preserve"> </w:t>
+      </w:r>
+      <w:r>
+        <w:t>Firstly,</w:t>
+      </w:r>
+      <w:r>
+        <w:t xml:space="preserve"> </w:t>
+      </w:r>
+      <w:r>
+        <w:t xml:space="preserve">I used </w:t>
+      </w:r>
+      <w:r>
+        <w:t>the .head(20) method to give me a brief overview of what kind of data each feature</w:t>
+      </w:r>
+      <w:r>
+        <w:t xml:space="preserve"> </w:t>
+      </w:r>
+      <w:r>
+        <w:t>contained</w:t>
+      </w:r>
+      <w:r>
+        <w:t>, then</w:t>
+      </w:r>
+      <w:r>
+        <w:t xml:space="preserve"> </w:t>
+      </w:r>
+      <w:r>
+        <w:t xml:space="preserve">I utilised the </w:t>
+      </w:r>
+      <w:r>
+        <w:t>.</w:t>
+      </w:r>
+      <w:r>
+        <w:t>describe() method to provide me wit</w:t>
+      </w:r>
+      <w:r>
+        <w:t xml:space="preserve">h a numerical summary of </w:t>
+      </w:r>
+      <w:r>
+        <w:t>all</w:t>
+      </w:r>
+      <w:r>
+        <w:t xml:space="preserve"> values contained in each feature.</w:t>
+      </w:r>
+      <w:r>
+        <w:t xml:space="preserve"> The .info() method allowed me to identify any </w:t>
+      </w:r>
+      <w:r>
+        <w:t>categorical features</w:t>
+      </w:r>
+      <w:r>
+        <w:t xml:space="preserve"> and if they were any instances of NULL </w:t>
+      </w:r>
+      <w:r>
+        <w:t>values. The results of this exploratory analysis revealed that the dataset is very clean</w:t>
+      </w:r>
+      <w:r>
+        <w:t xml:space="preserve"> containing no NULL values and only 1 categorical feature, date.</w:t>
+      </w:r>
+      <w:r>
+        <w:t xml:space="preserve"> Once I had identified that there were no </w:t>
+      </w:r>
+      <w:r>
+        <w:t xml:space="preserve">NULL values to be cleaned or categorical features to be </w:t>
+      </w:r>
+      <w:r>
+        <w:t>converted,</w:t>
+      </w:r>
+      <w:r>
+        <w:t xml:space="preserve"> I </w:t>
+      </w:r>
+      <w:r>
+        <w:t xml:space="preserve">dropped the </w:t>
+      </w:r>
+      <w:r>
+        <w:t>unnecessary features ‘id’ and ‘date’ from the data frame.</w:t>
+      </w:r>
+      <w:r>
+        <w:t xml:space="preserve"> </w:t>
+      </w:r>
+      <w:r>
+        <w:t>After examining the data</w:t>
+      </w:r>
+      <w:r>
+        <w:t xml:space="preserve"> further,</w:t>
+      </w:r>
+      <w:r>
+        <w:t xml:space="preserve"> I noticed that there </w:t>
+      </w:r>
+      <w:r>
+        <w:t>seemed to be a high number of 0 values in the column</w:t>
+      </w:r>
+      <w:r>
+        <w:t xml:space="preserve"> ‘</w:t>
+      </w:r>
+      <w:proofErr w:type="spellStart"/>
+      <w:r>
+        <w:t>yr_renovated</w:t>
+      </w:r>
+      <w:proofErr w:type="spellEnd"/>
+      <w:r>
+        <w:t xml:space="preserve">’. After performing a value count on this </w:t>
+      </w:r>
+      <w:r>
+        <w:t>feature,</w:t>
+      </w:r>
+      <w:r>
+        <w:t xml:space="preserve"> I discovered that there were</w:t>
+      </w:r>
+      <w:r>
+        <w:t xml:space="preserve"> 20699</w:t>
+      </w:r>
+      <w:r>
+        <w:t xml:space="preserve"> values of 0</w:t>
+      </w:r>
+      <w:r>
+        <w:t xml:space="preserve">, so I decided to remove this column from the dataset as well. </w:t>
+      </w:r>
+      <w:r>
+        <w:t>At this stage basic pre-processing of the data is complete and I could now move onto feature selection.</w:t>
+      </w:r>
+    </w:p>
+    <w:p/>
+    <w:p>
+      <w:pPr>
+        <w:pStyle w:val="Heading2"/>
+      </w:pPr>
+      <w:r>
+        <w:t>Test-Train Split</w:t>
+      </w:r>
+    </w:p>
+    <w:p/>
+    <w:p>
+      <w:pPr>
+        <w:pStyle w:val="Heading2"/>
+      </w:pPr>
+      <w:r>
+        <w:t>Hyper</w:t>
+      </w:r>
+      <w:r>
+        <w:t>parameter Tuning</w:t>
+      </w:r>
+    </w:p>
+    <w:p>
+      <w:r>
+        <w:t>The purpose of hyperparameter tuning in machine learning is to identify the</w:t>
+      </w:r>
+      <w:r>
+        <w:t xml:space="preserve"> hyperparameters of a model which yield the highest accuracy.</w:t>
+      </w:r>
+    </w:p>
+    <w:p/>
+    <w:p/>
+    <w:p/>
     <w:p>
       <w:pPr>
         <w:pStyle w:val="Heading1"/>
       </w:pPr>
-    </w:p>
-    <w:p>
-      <w:pPr>
-        <w:pStyle w:val="Heading1"/>
-      </w:pPr>
       <w:r>
         <w:t>References</w:t>
       </w:r>
@@ -1866,7 +2786,7 @@
     <w:p/>
     <w:p/>
     <w:sectPr>
-      <w:footerReference w:type="default" r:id="rId10"/>
+      <w:footerReference w:type="default" r:id="rId11"/>
       <w:pgSz w:w="11906" w:h="16838"/>
       <w:pgMar w:top="1440" w:right="1440" w:bottom="1440" w:left="1440" w:header="708" w:footer="708" w:gutter="0"/>
       <w:pgNumType w:start="1"/>
@@ -2169,6 +3089,127 @@
     </w:p>
   </w:footnote>
 </w:footnotes>
+</file>
+
+<file path=word/numbering.xml><?xml version="1.0" encoding="utf-8"?>
+<w:numbering xmlns:wpc="http://schemas.microsoft.com/office/word/2010/wordprocessingCanvas" xmlns:cx="http://schemas.microsoft.com/office/drawing/2014/chartex" xmlns:cx1="http://schemas.microsoft.com/office/drawing/2015/9/8/chartex" xmlns:cx2="http://schemas.microsoft.com/office/drawing/2015/10/21/chartex" xmlns:cx3="http://schemas.microsoft.com/office/drawing/2016/5/9/chartex" xmlns:cx4="http://schemas.microsoft.com/office/drawing/2016/5/10/chartex" xmlns:cx5="http://schemas.microsoft.com/office/drawing/2016/5/11/chartex" xmlns:cx6="http://schemas.microsoft.com/office/drawing/2016/5/12/chartex" xmlns:cx7="http://schemas.microsoft.com/office/drawing/2016/5/13/chartex" xmlns:cx8="http://schemas.microsoft.com/office/drawing/2016/5/14/chartex" xmlns:mc="http://schemas.openxmlformats.org/markup-compatibility/2006" xmlns:aink="http://schemas.microsoft.com/office/drawing/2016/ink" xmlns:am3d="http://schemas.microsoft.com/office/drawing/2017/model3d" xmlns:o="urn:schemas-microsoft-com:office:office" xmlns:oel="http://schemas.microsoft.com/office/2019/extlst" xmlns:r="http://schemas.openxmlformats.org/officeDocument/2006/relationships" xmlns:m="http://schemas.openxmlformats.org/officeDocument/2006/math" xmlns:v="urn:schemas-microsoft-com:vml" xmlns:wp14="http://schemas.microsoft.com/office/word/2010/wordprocessingDrawing" xmlns:wp="http://schemas.openxmlformats.org/drawingml/2006/wordprocessingDrawing" xmlns:w10="urn:schemas-microsoft-com:office:word" xmlns:w="http://schemas.openxmlformats.org/wordprocessingml/2006/main" xmlns:w14="http://schemas.microsoft.com/office/word/2010/wordml" xmlns:w15="http://schemas.microsoft.com/office/word/2012/wordml" xmlns:w16cex="http://schemas.microsoft.com/office/word/2018/wordml/cex" xmlns:w16cid="http://schemas.microsoft.com/office/word/2016/wordml/cid" xmlns:w16="http://schemas.microsoft.com/office/word/2018/wordml" xmlns:w16sdtdh="http://schemas.microsoft.com/office/word/2020/wordml/sdtdatahash" xmlns:w16se="http://schemas.microsoft.com/office/word/2015/wordml/symex" xmlns:wpg="http://schemas.microsoft.com/office/word/2010/wordprocessingGroup" xmlns:wpi="http://schemas.microsoft.com/office/word/2010/wordprocessingInk" xmlns:wne="http://schemas.microsoft.com/office/word/2006/wordml" xmlns:wps="http://schemas.microsoft.com/office/word/2010/wordprocessingShape" mc:Ignorable="w14 w15 w16se w16cid w16 w16cex w16sdtdh wp14">
+  <w:abstractNum w:abstractNumId="0" w15:restartNumberingAfterBreak="0">
+    <w:nsid w:val="514B7D87"/>
+    <w:multiLevelType w:val="hybridMultilevel"/>
+    <w:tmpl w:val="FF46CA16"/>
+    <w:lvl w:ilvl="0" w:tplc="18090001">
+      <w:start w:val="1"/>
+      <w:numFmt w:val="bullet"/>
+      <w:lvlText w:val=""/>
+      <w:lvlJc w:val="left"/>
+      <w:pPr>
+        <w:ind w:left="766" w:hanging="360"/>
+      </w:pPr>
+      <w:rPr>
+        <w:rFonts w:ascii="Symbol" w:hAnsi="Symbol" w:hint="default"/>
+      </w:rPr>
+    </w:lvl>
+    <w:lvl w:ilvl="1" w:tplc="18090003" w:tentative="1">
+      <w:start w:val="1"/>
+      <w:numFmt w:val="bullet"/>
+      <w:lvlText w:val="o"/>
+      <w:lvlJc w:val="left"/>
+      <w:pPr>
+        <w:ind w:left="1486" w:hanging="360"/>
+      </w:pPr>
+      <w:rPr>
+        <w:rFonts w:ascii="Courier New" w:hAnsi="Courier New" w:cs="Courier New" w:hint="default"/>
+      </w:rPr>
+    </w:lvl>
+    <w:lvl w:ilvl="2" w:tplc="18090005" w:tentative="1">
+      <w:start w:val="1"/>
+      <w:numFmt w:val="bullet"/>
+      <w:lvlText w:val=""/>
+      <w:lvlJc w:val="left"/>
+      <w:pPr>
+        <w:ind w:left="2206" w:hanging="360"/>
+      </w:pPr>
+      <w:rPr>
+        <w:rFonts w:ascii="Wingdings" w:hAnsi="Wingdings" w:hint="default"/>
+      </w:rPr>
+    </w:lvl>
+    <w:lvl w:ilvl="3" w:tplc="18090001" w:tentative="1">
+      <w:start w:val="1"/>
+      <w:numFmt w:val="bullet"/>
+      <w:lvlText w:val=""/>
+      <w:lvlJc w:val="left"/>
+      <w:pPr>
+        <w:ind w:left="2926" w:hanging="360"/>
+      </w:pPr>
+      <w:rPr>
+        <w:rFonts w:ascii="Symbol" w:hAnsi="Symbol" w:hint="default"/>
+      </w:rPr>
+    </w:lvl>
+    <w:lvl w:ilvl="4" w:tplc="18090003" w:tentative="1">
+      <w:start w:val="1"/>
+      <w:numFmt w:val="bullet"/>
+      <w:lvlText w:val="o"/>
+      <w:lvlJc w:val="left"/>
+      <w:pPr>
+        <w:ind w:left="3646" w:hanging="360"/>
+      </w:pPr>
+      <w:rPr>
+        <w:rFonts w:ascii="Courier New" w:hAnsi="Courier New" w:cs="Courier New" w:hint="default"/>
+      </w:rPr>
+    </w:lvl>
+    <w:lvl w:ilvl="5" w:tplc="18090005" w:tentative="1">
+      <w:start w:val="1"/>
+      <w:numFmt w:val="bullet"/>
+      <w:lvlText w:val=""/>
+      <w:lvlJc w:val="left"/>
+      <w:pPr>
+        <w:ind w:left="4366" w:hanging="360"/>
+      </w:pPr>
+      <w:rPr>
+        <w:rFonts w:ascii="Wingdings" w:hAnsi="Wingdings" w:hint="default"/>
+      </w:rPr>
+    </w:lvl>
+    <w:lvl w:ilvl="6" w:tplc="18090001" w:tentative="1">
+      <w:start w:val="1"/>
+      <w:numFmt w:val="bullet"/>
+      <w:lvlText w:val=""/>
+      <w:lvlJc w:val="left"/>
+      <w:pPr>
+        <w:ind w:left="5086" w:hanging="360"/>
+      </w:pPr>
+      <w:rPr>
+        <w:rFonts w:ascii="Symbol" w:hAnsi="Symbol" w:hint="default"/>
+      </w:rPr>
+    </w:lvl>
+    <w:lvl w:ilvl="7" w:tplc="18090003" w:tentative="1">
+      <w:start w:val="1"/>
+      <w:numFmt w:val="bullet"/>
+      <w:lvlText w:val="o"/>
+      <w:lvlJc w:val="left"/>
+      <w:pPr>
+        <w:ind w:left="5806" w:hanging="360"/>
+      </w:pPr>
+      <w:rPr>
+        <w:rFonts w:ascii="Courier New" w:hAnsi="Courier New" w:cs="Courier New" w:hint="default"/>
+      </w:rPr>
+    </w:lvl>
+    <w:lvl w:ilvl="8" w:tplc="18090005" w:tentative="1">
+      <w:start w:val="1"/>
+      <w:numFmt w:val="bullet"/>
+      <w:lvlText w:val=""/>
+      <w:lvlJc w:val="left"/>
+      <w:pPr>
+        <w:ind w:left="6526" w:hanging="360"/>
+      </w:pPr>
+      <w:rPr>
+        <w:rFonts w:ascii="Wingdings" w:hAnsi="Wingdings" w:hint="default"/>
+      </w:rPr>
+    </w:lvl>
+  </w:abstractNum>
+  <w:num w:numId="1" w16cid:durableId="1652907125">
+    <w:abstractNumId w:val="0"/>
+  </w:num>
+</w:numbering>
 </file>
 
 <file path=word/styles.xml><?xml version="1.0" encoding="utf-8"?>
@@ -2776,7 +3817,6 @@
   <w:style w:type="character" w:default="1" w:styleId="DefaultParagraphFont">
     <w:name w:val="Default Paragraph Font"/>
     <w:uiPriority w:val="1"/>
-    <w:semiHidden/>
     <w:unhideWhenUsed/>
   </w:style>
   <w:style w:type="table" w:default="1" w:styleId="TableNormal">

</xml_diff>

<commit_message>
Nearly finished report, small changes to notebook layout and info
</commit_message>
<xml_diff>
--- a/Machine Learning CA1.docx
+++ b/Machine Learning CA1.docx
@@ -917,146 +917,12 @@
         </w:sectPr>
       </w:pPr>
     </w:p>
-    <w:p>
-      <w:pPr>
-        <w:rPr>
-          <w:color w:val="3A3A3A" w:themeColor="background2" w:themeShade="40"/>
-          <w:sz w:val="40"/>
-          <w:szCs w:val="40"/>
-        </w:rPr>
-      </w:pPr>
-      <w:r>
-        <w:rPr>
-          <w:color w:val="3A3A3A" w:themeColor="background2" w:themeShade="40"/>
-          <w:sz w:val="40"/>
-          <w:szCs w:val="40"/>
-        </w:rPr>
-        <w:lastRenderedPageBreak/>
-        <w:t>A</w:t>
-      </w:r>
-      <w:r>
-        <w:rPr>
-          <w:color w:val="3A3A3A" w:themeColor="background2" w:themeShade="40"/>
-          <w:sz w:val="40"/>
-          <w:szCs w:val="40"/>
-        </w:rPr>
-        <w:t>bstract</w:t>
-      </w:r>
-    </w:p>
-    <w:p/>
-    <w:p>
-      <w:pPr>
-        <w:rPr>
-          <w:color w:val="FF0000"/>
-        </w:rPr>
-      </w:pPr>
-      <w:r>
-        <w:rPr>
-          <w:color w:val="FF0000"/>
-        </w:rPr>
-        <w:t>[NOTE: This section is designated for the abstract. Abstracts are not assigned page numbers and should precede the table of contents. If an abstract is unnecessary for your work, please delete this page.</w:t>
-      </w:r>
-      <w:r>
-        <w:rPr>
-          <w:color w:val="FF0000"/>
-        </w:rPr>
-        <w:t>]</w:t>
-      </w:r>
-      <w:r>
-        <w:rPr>
-          <w:color w:val="FF0000"/>
-        </w:rPr>
-        <w:t xml:space="preserve"> </w:t>
-      </w:r>
-    </w:p>
-    <w:p>
-      <w:pPr>
-        <w:rPr>
-          <w:color w:val="FF0000"/>
-        </w:rPr>
-      </w:pPr>
-    </w:p>
-    <w:p>
-      <w:pPr>
-        <w:rPr>
-          <w:color w:val="FF0000"/>
-        </w:rPr>
-      </w:pPr>
-    </w:p>
-    <w:p>
-      <w:pPr>
-        <w:rPr>
-          <w:color w:val="FF0000"/>
-        </w:rPr>
-      </w:pPr>
-    </w:p>
-    <w:p>
-      <w:pPr>
-        <w:rPr>
-          <w:color w:val="FF0000"/>
-          <w:sz w:val="32"/>
-          <w:szCs w:val="32"/>
-        </w:rPr>
-      </w:pPr>
-      <w:r>
-        <w:rPr>
-          <w:color w:val="FF0000"/>
-          <w:sz w:val="32"/>
-          <w:szCs w:val="32"/>
-        </w:rPr>
-        <w:t xml:space="preserve">Attention: </w:t>
-      </w:r>
-      <w:r>
-        <w:rPr>
-          <w:color w:val="FF0000"/>
-          <w:sz w:val="32"/>
-          <w:szCs w:val="32"/>
-        </w:rPr>
-        <w:t xml:space="preserve">All notes </w:t>
-      </w:r>
-      <w:r>
-        <w:rPr>
-          <w:color w:val="FF0000"/>
-          <w:sz w:val="32"/>
-          <w:szCs w:val="32"/>
-        </w:rPr>
-        <w:t>must</w:t>
-      </w:r>
-      <w:r>
-        <w:rPr>
-          <w:color w:val="FF0000"/>
-          <w:sz w:val="32"/>
-          <w:szCs w:val="32"/>
-        </w:rPr>
-        <w:t xml:space="preserve"> be removed from the document before submission!!</w:t>
-      </w:r>
-    </w:p>
-    <w:p/>
-    <w:p/>
-    <w:p/>
-    <w:p/>
-    <w:p/>
-    <w:p/>
-    <w:p/>
-    <w:p/>
-    <w:p/>
-    <w:p/>
-    <w:p/>
-    <w:p/>
-    <w:p/>
-    <w:p/>
-    <w:p/>
-    <w:p/>
-    <w:p/>
-    <w:p/>
-    <w:p/>
-    <w:p/>
-    <w:p/>
     <w:p/>
     <w:sdt>
       <w:sdtPr>
         <w:rPr>
           <w:rFonts w:ascii="Calibri" w:eastAsiaTheme="minorHAnsi" w:hAnsi="Calibri" w:cstheme="minorBidi"/>
+          <w:smallCaps/>
           <w:color w:val="auto"/>
           <w:spacing w:val="0"/>
           <w:kern w:val="2"/>
@@ -1469,57 +1335,6 @@
       </w:sdtContent>
     </w:sdt>
     <w:p/>
-    <w:p>
-      <w:pPr>
-        <w:rPr>
-          <w:color w:val="FF0000"/>
-        </w:rPr>
-      </w:pPr>
-      <w:r>
-        <w:rPr>
-          <w:color w:val="FF0000"/>
-        </w:rPr>
-        <w:t>[</w:t>
-      </w:r>
-      <w:r>
-        <w:rPr>
-          <w:color w:val="FF0000"/>
-        </w:rPr>
-        <w:t>NOTE:</w:t>
-      </w:r>
-      <w:r>
-        <w:rPr>
-          <w:color w:val="FF0000"/>
-        </w:rPr>
-        <w:t xml:space="preserve"> </w:t>
-      </w:r>
-      <w:r>
-        <w:rPr>
-          <w:color w:val="FF0000"/>
-        </w:rPr>
-        <w:t xml:space="preserve">The table of contents </w:t>
-      </w:r>
-      <w:r>
-        <w:rPr>
-          <w:color w:val="FF0000"/>
-        </w:rPr>
-        <w:t>above has been included</w:t>
-      </w:r>
-      <w:r>
-        <w:rPr>
-          <w:color w:val="FF0000"/>
-        </w:rPr>
-        <w:t xml:space="preserve"> for your convenience. To refresh the table, simply click on it, then select 'Update Table' using the mouse. You can choose to update either the page numbers exclusively or the entire table as needed.</w:t>
-      </w:r>
-      <w:r>
-        <w:rPr>
-          <w:color w:val="FF0000"/>
-        </w:rPr>
-        <w:t>]</w:t>
-      </w:r>
-    </w:p>
-    <w:p/>
-    <w:p/>
     <w:p/>
     <w:p>
       <w:pPr>
@@ -1536,55 +1351,870 @@
     <w:p>
       <w:pPr>
         <w:pStyle w:val="Heading1"/>
-      </w:pPr>
-      <w:bookmarkStart w:id="0" w:name="_Toc158384946"/>
+        <w:jc w:val="center"/>
+      </w:pPr>
+      <w:bookmarkStart w:id="0" w:name="_Toc158384950"/>
       <w:r>
         <w:lastRenderedPageBreak/>
-        <w:t>Introduction</w:t>
-      </w:r>
-      <w:bookmarkEnd w:id="0"/>
-    </w:p>
-    <w:p>
-      <w:pPr>
-        <w:pStyle w:val="Heading1"/>
-      </w:pPr>
-      <w:bookmarkStart w:id="1" w:name="_Toc158384947"/>
-      <w:r>
-        <w:t>Chapter 1</w:t>
-      </w:r>
-      <w:bookmarkEnd w:id="1"/>
-    </w:p>
+        <w:t>Machine Learning CA1</w:t>
+      </w:r>
+    </w:p>
+    <w:p/>
     <w:p>
       <w:pPr>
         <w:pStyle w:val="Heading2"/>
       </w:pPr>
-      <w:bookmarkStart w:id="2" w:name="_Toc158384948"/>
-      <w:r>
-        <w:t>Chapter 1.1</w:t>
-      </w:r>
-      <w:bookmarkEnd w:id="2"/>
+      <w:r>
+        <w:t>Introduction:</w:t>
+      </w:r>
+    </w:p>
+    <w:p>
+      <w:r>
+        <w:t>For</w:t>
+      </w:r>
+      <w:r>
+        <w:t xml:space="preserve"> this </w:t>
+      </w:r>
+      <w:r>
+        <w:t>project</w:t>
+      </w:r>
+      <w:r>
+        <w:t>, I have chosen to develop and deploy</w:t>
+      </w:r>
+      <w:r>
+        <w:t xml:space="preserve"> </w:t>
+      </w:r>
+      <w:r>
+        <w:t xml:space="preserve">two </w:t>
+      </w:r>
+      <w:r>
+        <w:t xml:space="preserve">machine learning models </w:t>
+      </w:r>
+      <w:r>
+        <w:t xml:space="preserve">that will be </w:t>
+      </w:r>
+      <w:r>
+        <w:t xml:space="preserve">capable of </w:t>
+      </w:r>
+      <w:r>
+        <w:t>accurately predicting</w:t>
+      </w:r>
+      <w:r>
+        <w:t xml:space="preserve"> </w:t>
+      </w:r>
+      <w:r>
+        <w:t>property</w:t>
+      </w:r>
+      <w:r>
+        <w:t xml:space="preserve"> price</w:t>
+      </w:r>
+      <w:r>
+        <w:t xml:space="preserve">s, based on </w:t>
+      </w:r>
+      <w:r>
+        <w:t xml:space="preserve">universal features that </w:t>
+      </w:r>
+      <w:r>
+        <w:t xml:space="preserve">are </w:t>
+      </w:r>
+      <w:r>
+        <w:t>inherent in all p</w:t>
+      </w:r>
+      <w:r>
+        <w:t>roperties</w:t>
+      </w:r>
+      <w:r>
+        <w:t>.</w:t>
+      </w:r>
+      <w:r>
+        <w:t xml:space="preserve"> </w:t>
+      </w:r>
+      <w:r>
+        <w:t>Ireland is currently in the m</w:t>
+      </w:r>
+      <w:r>
+        <w:t xml:space="preserve">iddle of a </w:t>
+      </w:r>
+      <w:r>
+        <w:t xml:space="preserve">serious </w:t>
+      </w:r>
+      <w:r>
+        <w:t xml:space="preserve">housing crisis </w:t>
+      </w:r>
+      <w:r>
+        <w:t>with house prices becoming increasingly more expensive</w:t>
+      </w:r>
+      <w:r>
+        <w:t xml:space="preserve">, </w:t>
+      </w:r>
+      <w:r>
+        <w:t>with</w:t>
+      </w:r>
+      <w:r>
+        <w:t xml:space="preserve"> “tens of thousands of young people locked out of</w:t>
+      </w:r>
+      <w:r>
+        <w:t xml:space="preserve"> the housing market” </w:t>
+      </w:r>
+      <w:r>
+        <w:t>(Conneely, 2024)</w:t>
+      </w:r>
+      <w:r>
+        <w:t xml:space="preserve">. </w:t>
+      </w:r>
+      <w:r>
+        <w:t>M</w:t>
+      </w:r>
+      <w:r>
+        <w:t xml:space="preserve">any young people feeling like the dream of owning a home </w:t>
+      </w:r>
+      <w:r>
+        <w:t>has never been so far out of reach</w:t>
+      </w:r>
+      <w:r>
+        <w:t>.</w:t>
+      </w:r>
+      <w:r>
+        <w:t xml:space="preserve"> The </w:t>
+      </w:r>
+      <w:r>
+        <w:t>overarching goal</w:t>
+      </w:r>
+      <w:r>
+        <w:t xml:space="preserve"> of this </w:t>
+      </w:r>
+      <w:r>
+        <w:t>project</w:t>
+      </w:r>
+      <w:r>
+        <w:t xml:space="preserve"> will be to</w:t>
+      </w:r>
+      <w:r>
+        <w:t xml:space="preserve"> </w:t>
+      </w:r>
+      <w:r>
+        <w:t xml:space="preserve">develop a model that will be capable of </w:t>
+      </w:r>
+      <w:r>
+        <w:t>provid</w:t>
+      </w:r>
+      <w:r>
+        <w:t>ing</w:t>
+      </w:r>
+      <w:r>
+        <w:t xml:space="preserve"> </w:t>
+      </w:r>
+      <w:r>
+        <w:t xml:space="preserve">prospective </w:t>
+      </w:r>
+      <w:r>
+        <w:t>homeowners</w:t>
+      </w:r>
+      <w:r>
+        <w:t xml:space="preserve"> </w:t>
+      </w:r>
+      <w:r>
+        <w:t xml:space="preserve">with </w:t>
+      </w:r>
+      <w:r>
+        <w:t>an increased</w:t>
+      </w:r>
+      <w:r>
+        <w:t xml:space="preserve"> measure of control in their </w:t>
+      </w:r>
+      <w:r>
+        <w:t>housing</w:t>
+      </w:r>
+      <w:r>
+        <w:t xml:space="preserve"> purchases</w:t>
+      </w:r>
+      <w:r>
+        <w:t>.</w:t>
+      </w:r>
+      <w:r>
+        <w:t xml:space="preserve"> </w:t>
+      </w:r>
+      <w:r>
+        <w:t xml:space="preserve">Considering the unpredictable trends driven </w:t>
+      </w:r>
+      <w:r>
+        <w:t xml:space="preserve">by </w:t>
+      </w:r>
+      <w:r>
+        <w:t xml:space="preserve">external factors such as scarcity, </w:t>
+      </w:r>
+      <w:r>
+        <w:t>inflation,</w:t>
+      </w:r>
+      <w:r>
+        <w:t xml:space="preserve"> and energy costs, </w:t>
+      </w:r>
+      <w:r>
+        <w:t xml:space="preserve">this tool </w:t>
+      </w:r>
+      <w:r>
+        <w:t>could provide valuable guidance for buyers and policy makers</w:t>
+      </w:r>
+      <w:r>
+        <w:t xml:space="preserve"> </w:t>
+      </w:r>
+      <w:r>
+        <w:t>and</w:t>
+      </w:r>
+      <w:r>
+        <w:t xml:space="preserve"> an understanding of the valuations in the housing retail market.</w:t>
+      </w:r>
+      <w:r>
+        <w:t xml:space="preserve"> </w:t>
+      </w:r>
+      <w:r>
+        <w:t>First-time</w:t>
+      </w:r>
+      <w:r>
+        <w:t xml:space="preserve"> buyers </w:t>
+      </w:r>
+      <w:r>
+        <w:t xml:space="preserve">could benefit from a tool which could give them reasonably accurate estimates based on their individual </w:t>
+      </w:r>
+      <w:r>
+        <w:t>requirements</w:t>
+      </w:r>
+      <w:r>
+        <w:t xml:space="preserve"> and preferences, </w:t>
+      </w:r>
+      <w:r>
+        <w:t>offer</w:t>
+      </w:r>
+      <w:r>
+        <w:t>ing</w:t>
+      </w:r>
+      <w:r>
+        <w:t xml:space="preserve"> insight into local area </w:t>
+      </w:r>
+      <w:r>
+        <w:t xml:space="preserve">affordability, </w:t>
+      </w:r>
+      <w:r>
+        <w:t>empower negotiation exchange</w:t>
+      </w:r>
+      <w:r>
+        <w:t xml:space="preserve"> </w:t>
+      </w:r>
+      <w:r>
+        <w:t>and narrowing of the decision-making process based on means and or requirements</w:t>
+      </w:r>
+      <w:r>
+        <w:t xml:space="preserve">. </w:t>
+      </w:r>
+      <w:r>
+        <w:t>This tool could further guide those selling or renovating properties to choose their asking prices and renovation investments based on trends elucidated from a ML market valuation analysis.</w:t>
+      </w:r>
+      <w:r>
+        <w:t xml:space="preserve"> </w:t>
+      </w:r>
+      <w:r>
+        <w:t xml:space="preserve">Predictive modelling techniques implementing </w:t>
+      </w:r>
+      <w:r>
+        <w:t>p</w:t>
+      </w:r>
+      <w:r>
+        <w:t xml:space="preserve">rediction and </w:t>
+      </w:r>
+      <w:r>
+        <w:t>c</w:t>
+      </w:r>
+      <w:r>
+        <w:t xml:space="preserve">lassification algorithms have emerged as indispensable tools for navigating </w:t>
+      </w:r>
+      <w:r>
+        <w:t>this complex domain</w:t>
+      </w:r>
+      <w:r>
+        <w:t>, especially for the average individual outside of the housing industry</w:t>
+      </w:r>
+      <w:r>
+        <w:t>.</w:t>
+      </w:r>
+      <w:r>
+        <w:t xml:space="preserve"> This project seeks to demonstrate the utility of these algorithms to ameliorate these challenges and provide actionable insights in the domain of property valuation and investment decision-making.</w:t>
+      </w:r>
+    </w:p>
+    <w:p/>
+    <w:p>
+      <w:pPr>
+        <w:pStyle w:val="Heading2"/>
+      </w:pPr>
+      <w:r>
+        <w:t xml:space="preserve">Data </w:t>
+      </w:r>
+      <w:r>
+        <w:t>Selection</w:t>
+      </w:r>
+    </w:p>
+    <w:p>
+      <w:r>
+        <w:t>To develop models</w:t>
+      </w:r>
+      <w:r>
+        <w:t xml:space="preserve"> ca</w:t>
+      </w:r>
+      <w:r>
+        <w:t>pable of predicting property prices</w:t>
+      </w:r>
+      <w:r>
+        <w:t xml:space="preserve">, I decided to use the </w:t>
+      </w:r>
+      <w:r>
+        <w:t>“</w:t>
+      </w:r>
+      <w:r>
+        <w:t>House Sales in King County, USA” dataset.</w:t>
+      </w:r>
+      <w:r>
+        <w:t xml:space="preserve"> </w:t>
+      </w:r>
+      <w:r>
+        <w:t>This dataset contains house sale prices for King County, Seattle</w:t>
+      </w:r>
+      <w:r>
+        <w:t xml:space="preserve"> and </w:t>
+      </w:r>
+      <w:r>
+        <w:t>includes homes sold between May 2014 and May 2015.</w:t>
+      </w:r>
+      <w:r>
+        <w:t xml:space="preserve"> My </w:t>
+      </w:r>
+      <w:r>
+        <w:t>reasons for choosing this data</w:t>
+      </w:r>
+      <w:r>
+        <w:t xml:space="preserve"> are </w:t>
+      </w:r>
+      <w:r>
+        <w:t>as follows:</w:t>
+      </w:r>
+    </w:p>
+    <w:p>
+      <w:pPr>
+        <w:pStyle w:val="ListParagraph"/>
+        <w:numPr>
+          <w:ilvl w:val="0"/>
+          <w:numId w:val="1"/>
+        </w:numPr>
+      </w:pPr>
+      <w:r>
+        <w:t>I</w:t>
+      </w:r>
+      <w:r>
+        <w:t xml:space="preserve">t is a </w:t>
+      </w:r>
+      <w:r>
+        <w:t xml:space="preserve">dynamic </w:t>
+      </w:r>
+      <w:r>
+        <w:t xml:space="preserve">dataset which </w:t>
+      </w:r>
+      <w:r>
+        <w:t xml:space="preserve">provides a wide </w:t>
+      </w:r>
+      <w:r>
+        <w:t xml:space="preserve">variety of property features to </w:t>
+      </w:r>
+      <w:r>
+        <w:t>analyse.</w:t>
+      </w:r>
+    </w:p>
+    <w:p>
+      <w:pPr>
+        <w:pStyle w:val="ListParagraph"/>
+        <w:numPr>
+          <w:ilvl w:val="0"/>
+          <w:numId w:val="1"/>
+        </w:numPr>
+      </w:pPr>
+      <w:r>
+        <w:t xml:space="preserve">It is a </w:t>
+      </w:r>
+      <w:r>
+        <w:t xml:space="preserve">very </w:t>
+      </w:r>
+      <w:r>
+        <w:t xml:space="preserve">complete dataset that provides </w:t>
+      </w:r>
+      <w:r>
+        <w:t>feature</w:t>
+      </w:r>
+      <w:r>
+        <w:t xml:space="preserve"> </w:t>
+      </w:r>
+      <w:r>
+        <w:t xml:space="preserve">value for </w:t>
+      </w:r>
+      <w:r>
+        <w:t>all</w:t>
+      </w:r>
+      <w:r>
+        <w:t xml:space="preserve"> o</w:t>
+      </w:r>
+      <w:r>
+        <w:t>bservations.</w:t>
+      </w:r>
+    </w:p>
+    <w:p>
+      <w:pPr>
+        <w:pStyle w:val="ListParagraph"/>
+        <w:numPr>
+          <w:ilvl w:val="0"/>
+          <w:numId w:val="1"/>
+        </w:numPr>
+      </w:pPr>
+      <w:r>
+        <w:t xml:space="preserve">It is </w:t>
+      </w:r>
+      <w:r>
+        <w:t>an exceptionally large</w:t>
+      </w:r>
+      <w:r>
+        <w:t xml:space="preserve"> dataset providing ample data on which to train</w:t>
+      </w:r>
+      <w:r>
+        <w:t xml:space="preserve"> the machine learning </w:t>
+      </w:r>
+      <w:r>
+        <w:t>models.</w:t>
+      </w:r>
+    </w:p>
+    <w:p>
+      <w:pPr>
+        <w:pStyle w:val="ListParagraph"/>
+        <w:numPr>
+          <w:ilvl w:val="0"/>
+          <w:numId w:val="1"/>
+        </w:numPr>
+      </w:pPr>
+      <w:r>
+        <w:t xml:space="preserve">The dataset is well established as </w:t>
+      </w:r>
+      <w:r>
+        <w:t>a reliable source</w:t>
+      </w:r>
+      <w:r>
+        <w:t xml:space="preserve"> </w:t>
+      </w:r>
+      <w:r>
+        <w:t xml:space="preserve">evaluating </w:t>
+      </w:r>
+      <w:r>
+        <w:t xml:space="preserve">for </w:t>
+      </w:r>
+      <w:r>
+        <w:t>simple</w:t>
+      </w:r>
+      <w:r>
+        <w:t xml:space="preserve"> regression models</w:t>
+      </w:r>
+      <w:r>
+        <w:t xml:space="preserve"> ()</w:t>
+      </w:r>
+    </w:p>
+    <w:p>
+      <w:pPr>
+        <w:pStyle w:val="ListParagraph"/>
+        <w:ind w:left="766"/>
+      </w:pPr>
+    </w:p>
+    <w:p>
+      <w:pPr>
+        <w:pStyle w:val="Heading2"/>
+      </w:pPr>
+      <w:r>
+        <w:t xml:space="preserve">Data </w:t>
+      </w:r>
+      <w:r>
+        <w:t>Preprocessing</w:t>
+      </w:r>
+    </w:p>
+    <w:p>
+      <w:r>
+        <w:t>The dataset was imported as a Pandas data-frame</w:t>
+      </w:r>
+      <w:r>
+        <w:t xml:space="preserve"> object</w:t>
+      </w:r>
+      <w:r>
+        <w:t xml:space="preserve"> and analysed u</w:t>
+      </w:r>
+      <w:r>
+        <w:t xml:space="preserve">tilising the </w:t>
+      </w:r>
+      <w:r>
+        <w:t>data-frame classes</w:t>
+      </w:r>
+      <w:r>
+        <w:t xml:space="preserve"> b</w:t>
+      </w:r>
+      <w:r>
+        <w:t>uilt in functionality</w:t>
+      </w:r>
+      <w:r>
+        <w:t>.</w:t>
+      </w:r>
+      <w:r>
+        <w:t xml:space="preserve"> </w:t>
+      </w:r>
+      <w:r>
+        <w:t>Firstly,</w:t>
+      </w:r>
+      <w:r>
+        <w:t xml:space="preserve"> </w:t>
+      </w:r>
+      <w:r>
+        <w:t xml:space="preserve">I used </w:t>
+      </w:r>
+      <w:r>
+        <w:t>the .head(20) method to give me a brief overview of what kind of data each feature</w:t>
+      </w:r>
+      <w:r>
+        <w:t xml:space="preserve"> </w:t>
+      </w:r>
+      <w:r>
+        <w:t>contained</w:t>
+      </w:r>
+      <w:r>
+        <w:t>, then</w:t>
+      </w:r>
+      <w:r>
+        <w:t xml:space="preserve"> </w:t>
+      </w:r>
+      <w:r>
+        <w:t xml:space="preserve">I utilised the </w:t>
+      </w:r>
+      <w:r>
+        <w:t>.</w:t>
+      </w:r>
+      <w:r>
+        <w:t>describe() method to provide me wit</w:t>
+      </w:r>
+      <w:r>
+        <w:t xml:space="preserve">h a numerical summary of </w:t>
+      </w:r>
+      <w:r>
+        <w:t>all</w:t>
+      </w:r>
+      <w:r>
+        <w:t xml:space="preserve"> values contained in each feature.</w:t>
+      </w:r>
+      <w:r>
+        <w:t xml:space="preserve"> The .info() method allowed me to identify any </w:t>
+      </w:r>
+      <w:r>
+        <w:t>categorical features</w:t>
+      </w:r>
+      <w:r>
+        <w:t xml:space="preserve"> and if they were any instances of NULL </w:t>
+      </w:r>
+      <w:r>
+        <w:t>values. The results of this exploratory analysis revealed that the dataset is very clean</w:t>
+      </w:r>
+      <w:r>
+        <w:t xml:space="preserve"> containing no NULL values and only 1 </w:t>
+      </w:r>
+      <w:r>
+        <w:lastRenderedPageBreak/>
+        <w:t>categorical feature, date.</w:t>
+      </w:r>
+      <w:r>
+        <w:t xml:space="preserve"> Once I had identified that there were no </w:t>
+      </w:r>
+      <w:r>
+        <w:t xml:space="preserve">NULL values to be cleaned or categorical features to be </w:t>
+      </w:r>
+      <w:r>
+        <w:t>converted,</w:t>
+      </w:r>
+      <w:r>
+        <w:t xml:space="preserve"> I </w:t>
+      </w:r>
+      <w:r>
+        <w:t xml:space="preserve">dropped the </w:t>
+      </w:r>
+      <w:r>
+        <w:t>unnecessary features ‘id’ and ‘date’ from the data frame.</w:t>
+      </w:r>
+      <w:r>
+        <w:t xml:space="preserve"> </w:t>
+      </w:r>
+      <w:r>
+        <w:t>After examining the data</w:t>
+      </w:r>
+      <w:r>
+        <w:t xml:space="preserve"> further,</w:t>
+      </w:r>
+      <w:r>
+        <w:t xml:space="preserve"> I noticed that there </w:t>
+      </w:r>
+      <w:r>
+        <w:t>seemed to be a high number of 0 values in the column</w:t>
+      </w:r>
+      <w:r>
+        <w:t xml:space="preserve"> ‘</w:t>
+      </w:r>
+      <w:proofErr w:type="spellStart"/>
+      <w:r>
+        <w:t>yr_renovated</w:t>
+      </w:r>
+      <w:proofErr w:type="spellEnd"/>
+      <w:r>
+        <w:t xml:space="preserve">’. After performing a value count on this </w:t>
+      </w:r>
+      <w:r>
+        <w:t>feature,</w:t>
+      </w:r>
+      <w:r>
+        <w:t xml:space="preserve"> I discovered that there were</w:t>
+      </w:r>
+      <w:r>
+        <w:t xml:space="preserve"> 20699</w:t>
+      </w:r>
+      <w:r>
+        <w:t xml:space="preserve"> values of 0</w:t>
+      </w:r>
+      <w:r>
+        <w:t xml:space="preserve">, so I decided to remove this column from the dataset as well. </w:t>
+      </w:r>
+      <w:r>
+        <w:t>At this stage basic pre-processing of the data is complete and I could now move onto feature selection.</w:t>
+      </w:r>
+    </w:p>
+    <w:p/>
+    <w:p>
+      <w:pPr>
+        <w:pStyle w:val="Heading2"/>
+      </w:pPr>
+      <w:r>
+        <w:t>Test-Train Split</w:t>
+      </w:r>
+      <w:r>
+        <w:t xml:space="preserve"> and Cross </w:t>
+      </w:r>
+      <w:r>
+        <w:t>V</w:t>
+      </w:r>
+      <w:r>
+        <w:t>alidation</w:t>
+      </w:r>
     </w:p>
     <w:p>
       <w:pPr>
         <w:pStyle w:val="Heading3"/>
       </w:pPr>
-      <w:bookmarkStart w:id="3" w:name="_Toc158384949"/>
-      <w:r>
-        <w:t>Chapter 1.1.1.</w:t>
-      </w:r>
-      <w:bookmarkEnd w:id="3"/>
-    </w:p>
-    <w:p/>
-    <w:p>
-      <w:r>
-        <w:rPr>
-          <w:noProof/>
-        </w:rPr>
+      <w:r>
+        <w:t>Test-Train Split Sizes</w:t>
+      </w:r>
+    </w:p>
+    <w:p>
+      <w:r>
+        <w:t>Test-training</w:t>
+      </w:r>
+      <w:r>
+        <w:t xml:space="preserve"> split</w:t>
+      </w:r>
+      <w:r>
+        <w:t xml:space="preserve"> size</w:t>
+      </w:r>
+      <w:r>
+        <w:t>s play an important role in development and evaluation of</w:t>
+      </w:r>
+      <w:r>
+        <w:t xml:space="preserve"> </w:t>
+      </w:r>
+      <w:r>
+        <w:t xml:space="preserve">machine </w:t>
+      </w:r>
+      <w:r>
+        <w:t>learning</w:t>
+      </w:r>
+      <w:r>
+        <w:t xml:space="preserve"> models</w:t>
+      </w:r>
+      <w:r>
+        <w:t xml:space="preserve">. </w:t>
+      </w:r>
+      <w:r>
+        <w:t>Depending on the type of model being used it is important to</w:t>
+      </w:r>
+      <w:r>
+        <w:t xml:space="preserve"> experiment with different values for the training and testing split size</w:t>
+      </w:r>
+      <w:r>
+        <w:t>, to ensure that the model can achieve the best performance possible.</w:t>
+      </w:r>
+      <w:r>
+        <w:t xml:space="preserve"> For instance, in some cases a</w:t>
+      </w:r>
+      <w:r>
+        <w:t xml:space="preserve"> lager </w:t>
+      </w:r>
+      <w:r>
+        <w:t>training se</w:t>
+      </w:r>
+      <w:r>
+        <w:t>t</w:t>
+      </w:r>
+      <w:r>
+        <w:t xml:space="preserve"> can be</w:t>
+      </w:r>
+      <w:r>
+        <w:t xml:space="preserve"> important</w:t>
+      </w:r>
+      <w:r>
+        <w:t xml:space="preserve"> </w:t>
+      </w:r>
+      <w:r>
+        <w:t xml:space="preserve">as </w:t>
+      </w:r>
+      <w:r>
+        <w:t>it</w:t>
+      </w:r>
+      <w:r>
+        <w:t xml:space="preserve"> </w:t>
+      </w:r>
+      <w:r>
+        <w:t>can</w:t>
+      </w:r>
+      <w:r>
+        <w:t xml:space="preserve"> provide </w:t>
+      </w:r>
+      <w:r>
+        <w:t xml:space="preserve">the model with the </w:t>
+      </w:r>
+      <w:r>
+        <w:t>required</w:t>
+      </w:r>
+      <w:r>
+        <w:t xml:space="preserve"> data</w:t>
+      </w:r>
+      <w:r>
+        <w:t xml:space="preserve"> </w:t>
+      </w:r>
+      <w:r>
+        <w:t>to learn from</w:t>
+      </w:r>
+      <w:r>
+        <w:t xml:space="preserve"> effectively</w:t>
+      </w:r>
+      <w:r>
+        <w:t xml:space="preserve"> and </w:t>
+      </w:r>
+      <w:r>
+        <w:t>achieve the desired</w:t>
+      </w:r>
+      <w:r>
+        <w:t xml:space="preserve"> performance and general</w:t>
+      </w:r>
+      <w:r>
+        <w:t xml:space="preserve">ization. On the other </w:t>
+      </w:r>
+      <w:r>
+        <w:t>hand,</w:t>
+      </w:r>
+      <w:r>
+        <w:t xml:space="preserve"> smaller training sets may resul</w:t>
+      </w:r>
+      <w:r>
+        <w:t xml:space="preserve">t in </w:t>
+      </w:r>
+      <w:r>
+        <w:t>underfitting</w:t>
+      </w:r>
+      <w:r>
+        <w:t xml:space="preserve">, where the model has </w:t>
+      </w:r>
+      <w:r>
+        <w:t xml:space="preserve">not learned well from the training data and is unable to </w:t>
+      </w:r>
+      <w:r>
+        <w:t>acquire the underlying patterns in the training data</w:t>
+      </w:r>
+      <w:r>
+        <w:t xml:space="preserve"> resulting in high bias</w:t>
+      </w:r>
+      <w:r>
+        <w:t xml:space="preserve"> and poor </w:t>
+      </w:r>
+      <w:r>
+        <w:t>performance</w:t>
+      </w:r>
+      <w:r>
+        <w:t xml:space="preserve">. </w:t>
+      </w:r>
+      <w:r>
+        <w:t>Overall,</w:t>
+      </w:r>
+      <w:r>
+        <w:t xml:space="preserve"> the most optimal test-training split used will depend</w:t>
+      </w:r>
+      <w:r>
+        <w:t xml:space="preserve"> on the specific nature of the dataset and the model deployed.</w:t>
+      </w:r>
+      <w:r>
+        <w:t xml:space="preserve"> In this project I have decide to test my algorithms over 4 different training splits of 15, 20, 25 and 30 percent.</w:t>
+      </w:r>
+      <w:r>
+        <w:t xml:space="preserve"> From my understanding, this should be a robust enough variation to ensure that </w:t>
+      </w:r>
+      <w:r>
+        <w:t xml:space="preserve">my models can achieve optimal performance from a </w:t>
+      </w:r>
+      <w:r>
+        <w:t>test-training split point of view.</w:t>
+      </w:r>
+    </w:p>
+    <w:p>
+      <w:r>
+        <w:br w:type="page"/>
+      </w:r>
+    </w:p>
+    <w:p>
+      <w:pPr>
+        <w:pStyle w:val="Heading3"/>
+      </w:pPr>
+      <w:r>
+        <w:lastRenderedPageBreak/>
+        <w:t>Test-Train Split Sizes</w:t>
+      </w:r>
+      <w:r>
+        <w:t xml:space="preserve"> Results</w:t>
+      </w:r>
+    </w:p>
+    <w:p>
+      <w:pPr>
+        <w:pStyle w:val="Heading4"/>
+      </w:pPr>
+      <w:r>
+        <w:t xml:space="preserve">Linear </w:t>
+      </w:r>
+      <w:r>
+        <w:t>R</w:t>
+      </w:r>
+      <w:r>
+        <w:t>egression:</w:t>
+      </w:r>
+    </w:p>
+    <w:p>
+      <w:pPr>
+        <w:pStyle w:val="Heading3"/>
+      </w:pPr>
+    </w:p>
+    <w:p>
+      <w:r>
         <w:drawing>
-          <wp:inline distT="0" distB="0" distL="0" distR="0" wp14:anchorId="09EB9AB5" wp14:editId="2E9ACB60">
-            <wp:extent cx="3571875" cy="819150"/>
-            <wp:effectExtent l="0" t="0" r="9525" b="0"/>
-            <wp:docPr id="729597717" name="Picture 1" descr="A screenshot of a computer&#10;&#10;Description automatically generated"/>
+          <wp:inline distT="0" distB="0" distL="0" distR="0" wp14:anchorId="694DA85A" wp14:editId="2A199B6F">
+            <wp:extent cx="2775365" cy="3547640"/>
+            <wp:effectExtent l="0" t="0" r="6350" b="0"/>
+            <wp:docPr id="822697578" name="Picture 1" descr="A screenshot of a computer code&#10;&#10;Description automatically generated"/>
             <wp:cNvGraphicFramePr>
               <a:graphicFrameLocks xmlns:a="http://schemas.openxmlformats.org/drawingml/2006/main" noChangeAspect="1"/>
             </wp:cNvGraphicFramePr>
@@ -1592,7 +2222,7 @@
               <a:graphicData uri="http://schemas.openxmlformats.org/drawingml/2006/picture">
                 <pic:pic xmlns:pic="http://schemas.openxmlformats.org/drawingml/2006/picture">
                   <pic:nvPicPr>
-                    <pic:cNvPr id="729597717" name="Picture 1" descr="A screenshot of a computer&#10;&#10;Description automatically generated"/>
+                    <pic:cNvPr id="822697578" name="Picture 1" descr="A screenshot of a computer code&#10;&#10;Description automatically generated"/>
                     <pic:cNvPicPr/>
                   </pic:nvPicPr>
                   <pic:blipFill>
@@ -1604,7 +2234,7 @@
                   <pic:spPr>
                     <a:xfrm>
                       <a:off x="0" y="0"/>
-                      <a:ext cx="3571875" cy="819150"/>
+                      <a:ext cx="2781301" cy="3555228"/>
                     </a:xfrm>
                     <a:prstGeom prst="rect">
                       <a:avLst/>
@@ -1616,1141 +2246,1203 @@
           </wp:inline>
         </w:drawing>
       </w:r>
-    </w:p>
-    <w:p>
-      <w:pPr>
-        <w:rPr>
-          <w:color w:val="FF0000"/>
-        </w:rPr>
-      </w:pPr>
-    </w:p>
-    <w:p>
-      <w:pPr>
-        <w:rPr>
-          <w:color w:val="FF0000"/>
-        </w:rPr>
-      </w:pPr>
-      <w:r>
-        <w:rPr>
-          <w:color w:val="FF0000"/>
-        </w:rPr>
-        <w:t>[</w:t>
-      </w:r>
-      <w:r>
-        <w:rPr>
-          <w:color w:val="FF0000"/>
-        </w:rPr>
-        <w:t xml:space="preserve">NOTE: For the table of contents to function properly, </w:t>
-      </w:r>
-      <w:r>
-        <w:rPr>
-          <w:color w:val="FF0000"/>
-        </w:rPr>
-        <w:t>you must</w:t>
-      </w:r>
-      <w:r>
-        <w:rPr>
-          <w:color w:val="FF0000"/>
-        </w:rPr>
-        <w:t xml:space="preserve"> use the correct headings for all your chapters and subchapters.</w:t>
-      </w:r>
-    </w:p>
-    <w:p>
-      <w:pPr>
-        <w:rPr>
-          <w:color w:val="FF0000"/>
-        </w:rPr>
-      </w:pPr>
-      <w:r>
-        <w:rPr>
-          <w:b/>
-          <w:bCs/>
-          <w:color w:val="FF0000"/>
-        </w:rPr>
-        <w:t>Heading 1:</w:t>
-      </w:r>
-      <w:r>
-        <w:rPr>
-          <w:color w:val="FF0000"/>
-        </w:rPr>
-        <w:t xml:space="preserve"> This is the main heading and should be employed for the primary title or chapter. For example: CHAPTER 1.</w:t>
-      </w:r>
-    </w:p>
-    <w:p>
-      <w:pPr>
-        <w:rPr>
-          <w:color w:val="FF0000"/>
-        </w:rPr>
-      </w:pPr>
-      <w:r>
-        <w:rPr>
-          <w:b/>
-          <w:bCs/>
-          <w:color w:val="FF0000"/>
-        </w:rPr>
-        <w:t>Heading 2:</w:t>
-      </w:r>
-      <w:r>
-        <w:rPr>
-          <w:color w:val="FF0000"/>
-        </w:rPr>
-        <w:t xml:space="preserve"> Use Heading 2 as a subheading. For instance: Chapter 1.</w:t>
-      </w:r>
-      <w:r>
-        <w:rPr>
-          <w:color w:val="FF0000"/>
-        </w:rPr>
-        <w:t>1</w:t>
-      </w:r>
-      <w:r>
-        <w:rPr>
-          <w:color w:val="FF0000"/>
-        </w:rPr>
+      <w:r>
+        <w:rPr>
+          <w:noProof/>
+        </w:rPr>
+        <w:t xml:space="preserve"> </w:t>
+      </w:r>
+      <w:r>
+        <w:drawing>
+          <wp:inline distT="0" distB="0" distL="0" distR="0" wp14:anchorId="5AFF8BD2" wp14:editId="100BB859">
+            <wp:extent cx="2698364" cy="3536066"/>
+            <wp:effectExtent l="0" t="0" r="6985" b="7620"/>
+            <wp:docPr id="874317226" name="Picture 1" descr="A screenshot of a white screen&#10;&#10;Description automatically generated"/>
+            <wp:cNvGraphicFramePr>
+              <a:graphicFrameLocks xmlns:a="http://schemas.openxmlformats.org/drawingml/2006/main" noChangeAspect="1"/>
+            </wp:cNvGraphicFramePr>
+            <a:graphic xmlns:a="http://schemas.openxmlformats.org/drawingml/2006/main">
+              <a:graphicData uri="http://schemas.openxmlformats.org/drawingml/2006/picture">
+                <pic:pic xmlns:pic="http://schemas.openxmlformats.org/drawingml/2006/picture">
+                  <pic:nvPicPr>
+                    <pic:cNvPr id="874317226" name="Picture 1" descr="A screenshot of a white screen&#10;&#10;Description automatically generated"/>
+                    <pic:cNvPicPr/>
+                  </pic:nvPicPr>
+                  <pic:blipFill>
+                    <a:blip r:embed="rId11"/>
+                    <a:stretch>
+                      <a:fillRect/>
+                    </a:stretch>
+                  </pic:blipFill>
+                  <pic:spPr>
+                    <a:xfrm>
+                      <a:off x="0" y="0"/>
+                      <a:ext cx="2708566" cy="3549435"/>
+                    </a:xfrm>
+                    <a:prstGeom prst="rect">
+                      <a:avLst/>
+                    </a:prstGeom>
+                  </pic:spPr>
+                </pic:pic>
+              </a:graphicData>
+            </a:graphic>
+          </wp:inline>
+        </w:drawing>
+      </w:r>
+    </w:p>
+    <w:p>
+      <w:pPr>
+        <w:pStyle w:val="Heading4"/>
+      </w:pPr>
+      <w:proofErr w:type="spellStart"/>
+      <w:r>
+        <w:t>kNN</w:t>
+      </w:r>
+      <w:proofErr w:type="spellEnd"/>
+      <w:r>
+        <w:t xml:space="preserve"> Regression:</w:t>
+      </w:r>
+    </w:p>
+    <w:p>
+      <w:pPr>
+        <w:jc w:val="center"/>
+      </w:pPr>
+      <w:r>
+        <w:drawing>
+          <wp:inline distT="0" distB="0" distL="0" distR="0" wp14:anchorId="321383C6" wp14:editId="7D74A951">
+            <wp:extent cx="3044378" cy="3837008"/>
+            <wp:effectExtent l="0" t="0" r="3810" b="0"/>
+            <wp:docPr id="1008856549" name="Picture 1" descr="A screenshot of a computer program&#10;&#10;Description automatically generated"/>
+            <wp:cNvGraphicFramePr>
+              <a:graphicFrameLocks xmlns:a="http://schemas.openxmlformats.org/drawingml/2006/main" noChangeAspect="1"/>
+            </wp:cNvGraphicFramePr>
+            <a:graphic xmlns:a="http://schemas.openxmlformats.org/drawingml/2006/main">
+              <a:graphicData uri="http://schemas.openxmlformats.org/drawingml/2006/picture">
+                <pic:pic xmlns:pic="http://schemas.openxmlformats.org/drawingml/2006/picture">
+                  <pic:nvPicPr>
+                    <pic:cNvPr id="1008856549" name="Picture 1" descr="A screenshot of a computer program&#10;&#10;Description automatically generated"/>
+                    <pic:cNvPicPr/>
+                  </pic:nvPicPr>
+                  <pic:blipFill>
+                    <a:blip r:embed="rId12"/>
+                    <a:stretch>
+                      <a:fillRect/>
+                    </a:stretch>
+                  </pic:blipFill>
+                  <pic:spPr>
+                    <a:xfrm>
+                      <a:off x="0" y="0"/>
+                      <a:ext cx="3044378" cy="3837008"/>
+                    </a:xfrm>
+                    <a:prstGeom prst="rect">
+                      <a:avLst/>
+                    </a:prstGeom>
+                  </pic:spPr>
+                </pic:pic>
+              </a:graphicData>
+            </a:graphic>
+          </wp:inline>
+        </w:drawing>
+      </w:r>
+    </w:p>
+    <w:p/>
+    <w:p>
+      <w:r>
+        <w:lastRenderedPageBreak/>
+        <w:t>The results of my test-training splits show that the most optimum split</w:t>
+      </w:r>
+      <w:r>
+        <w:t xml:space="preserve"> values for the linear regression and </w:t>
+      </w:r>
+      <w:proofErr w:type="spellStart"/>
+      <w:r>
+        <w:t>kNN</w:t>
+      </w:r>
+      <w:proofErr w:type="spellEnd"/>
+      <w:r>
+        <w:t xml:space="preserve"> regression models are </w:t>
+      </w:r>
+      <w:r>
+        <w:t xml:space="preserve">25% and 15% respectively. Although comparing all of </w:t>
+      </w:r>
+      <w:proofErr w:type="gramStart"/>
+      <w:r>
+        <w:t>this</w:t>
+      </w:r>
+      <w:r>
+        <w:t xml:space="preserve"> results</w:t>
+      </w:r>
+      <w:proofErr w:type="gramEnd"/>
+      <w:r>
+        <w:t xml:space="preserve"> indicates that there was not a huge</w:t>
+      </w:r>
+      <w:r>
+        <w:t xml:space="preserve"> performance increase to be gained by using different splits on this data. I would speculate that this is due to the overall size of the data</w:t>
+      </w:r>
+      <w:r>
+        <w:t xml:space="preserve">set which contains over 21,000 observations and is more than enough data for </w:t>
+      </w:r>
+      <w:r>
+        <w:t>e</w:t>
+      </w:r>
+      <w:r>
+        <w:t xml:space="preserve">ither </w:t>
+      </w:r>
+      <w:r>
+        <w:t>algorithm to be trained with.</w:t>
+      </w:r>
+    </w:p>
+    <w:p>
+      <w:r>
+        <w:t>In addition to this, I have employed cross validation</w:t>
+      </w:r>
+      <w:r>
+        <w:t xml:space="preserve"> within my model training splits. Cross validation is the concept of </w:t>
+      </w:r>
+      <w:r>
+        <w:t xml:space="preserve">creating </w:t>
+      </w:r>
+      <w:r>
+        <w:t xml:space="preserve">multiple different training sets which are </w:t>
+      </w:r>
+      <w:r>
+        <w:t xml:space="preserve">compromised of </w:t>
+      </w:r>
+      <w:r>
+        <w:t xml:space="preserve">variations in the </w:t>
+      </w:r>
+      <w:r>
+        <w:t xml:space="preserve"> selection</w:t>
+      </w:r>
+      <w:r>
+        <w:t xml:space="preserve"> </w:t>
+      </w:r>
+      <w:r>
+        <w:t>of randomly chosen records</w:t>
+      </w:r>
+      <w:r>
+        <w:t xml:space="preserve"> for training splits</w:t>
+      </w:r>
+      <w:r>
         <w:t>.</w:t>
       </w:r>
-    </w:p>
-    <w:p>
-      <w:pPr>
-        <w:rPr>
-          <w:color w:val="FF0000"/>
-        </w:rPr>
-      </w:pPr>
-      <w:r>
-        <w:rPr>
-          <w:b/>
-          <w:bCs/>
-          <w:color w:val="FF0000"/>
-        </w:rPr>
-        <w:t>Heading 3:</w:t>
-      </w:r>
-      <w:r>
-        <w:rPr>
-          <w:color w:val="FF0000"/>
-        </w:rPr>
-        <w:t xml:space="preserve"> Heading 3 provides a more detailed breakdown, such as Chapter 1.</w:t>
-      </w:r>
-      <w:r>
-        <w:rPr>
-          <w:color w:val="FF0000"/>
-        </w:rPr>
-        <w:t>1</w:t>
-      </w:r>
-      <w:r>
-        <w:rPr>
-          <w:color w:val="FF0000"/>
-        </w:rPr>
-        <w:t>.1.</w:t>
-      </w:r>
-    </w:p>
-    <w:p>
-      <w:pPr>
-        <w:rPr>
-          <w:color w:val="FF0000"/>
-        </w:rPr>
-      </w:pPr>
-      <w:r>
-        <w:rPr>
-          <w:color w:val="FF0000"/>
-        </w:rPr>
-        <w:t>By adhering to this hierarchical structure, you ensure an organized and effective document outline, enhancing readability and navigat</w:t>
-      </w:r>
-      <w:r>
-        <w:rPr>
-          <w:color w:val="FF0000"/>
-        </w:rPr>
-        <w:t>ion. However, you are not forced to use all 3 headings, usually heading 1 and 2 are sufficient.</w:t>
-      </w:r>
-    </w:p>
-    <w:p>
-      <w:pPr>
-        <w:rPr>
-          <w:color w:val="FF0000"/>
-        </w:rPr>
-      </w:pPr>
-      <w:r>
-        <w:rPr>
-          <w:color w:val="FF0000"/>
-        </w:rPr>
-        <w:t>The remainder of your text should be written using a normal font.]</w:t>
+      <w:r>
+        <w:t xml:space="preserve"> </w:t>
+      </w:r>
+      <w:r>
+        <w:t>In the event where</w:t>
+      </w:r>
+      <w:r>
+        <w:t xml:space="preserve"> there are imbalances in the representation of </w:t>
+      </w:r>
+      <w:r>
+        <w:t xml:space="preserve">features </w:t>
+      </w:r>
+      <w:r>
+        <w:t xml:space="preserve">across </w:t>
+      </w:r>
+      <w:r>
+        <w:t xml:space="preserve">the dataset, </w:t>
+      </w:r>
+      <w:r>
+        <w:t xml:space="preserve">this can have an impact on model </w:t>
+      </w:r>
+      <w:r>
+        <w:t>performance, as</w:t>
+      </w:r>
+      <w:r>
+        <w:t xml:space="preserve"> </w:t>
+      </w:r>
+      <w:r>
+        <w:t>a random selection of data for a training split</w:t>
+      </w:r>
+      <w:r>
+        <w:t xml:space="preserve"> m</w:t>
+      </w:r>
+      <w:r>
+        <w:t>ay</w:t>
+      </w:r>
+      <w:r>
+        <w:t xml:space="preserve"> result in the </w:t>
+      </w:r>
+      <w:r>
+        <w:t>model learning patterns and trends that do not</w:t>
+      </w:r>
+      <w:r>
+        <w:t xml:space="preserve"> accurately represent the </w:t>
+      </w:r>
+      <w:r>
+        <w:t>data.</w:t>
+      </w:r>
+    </w:p>
+    <w:p/>
+    <w:p>
+      <w:r>
+        <w:t>C</w:t>
+      </w:r>
+      <w:r>
+        <w:t>ross validation</w:t>
+      </w:r>
+      <w:r>
+        <w:t xml:space="preserve"> can help to mitigate the consequences of this, </w:t>
+      </w:r>
+      <w:r>
+        <w:t>by creating variability in the distribution of observations within training subsets.</w:t>
+      </w:r>
+      <w:r>
+        <w:t xml:space="preserve"> For </w:t>
+      </w:r>
+      <w:r>
+        <w:t xml:space="preserve">my linear regression </w:t>
+      </w:r>
+      <w:r>
+        <w:t>model,</w:t>
+      </w:r>
+      <w:r>
+        <w:t xml:space="preserve"> I have opted </w:t>
+      </w:r>
+      <w:r>
+        <w:t>to choose</w:t>
+      </w:r>
+      <w:r>
+        <w:t xml:space="preserve"> </w:t>
+      </w:r>
+      <w:r>
+        <w:t>8</w:t>
+      </w:r>
+      <w:r>
+        <w:t xml:space="preserve"> cross validation splits</w:t>
+      </w:r>
+      <w:r>
+        <w:t>.</w:t>
+      </w:r>
+      <w:r>
+        <w:t xml:space="preserve"> I believe this should be more than enough splits</w:t>
+      </w:r>
+      <w:r>
+        <w:t xml:space="preserve"> </w:t>
+      </w:r>
+      <w:r>
+        <w:t xml:space="preserve">to account for any imbalances in the data </w:t>
+      </w:r>
+      <w:r>
+        <w:t>as the dataset I have chosen is very</w:t>
+      </w:r>
+      <w:r>
+        <w:t xml:space="preserve"> well recorded and maintained</w:t>
+      </w:r>
+      <w:r>
+        <w:t xml:space="preserve"> with features being well represented across the dataset</w:t>
+      </w:r>
+      <w:r>
+        <w:t>.</w:t>
+      </w:r>
+      <w:r>
+        <w:t xml:space="preserve"> For my </w:t>
+      </w:r>
+      <w:proofErr w:type="spellStart"/>
+      <w:r>
+        <w:t>kNN</w:t>
+      </w:r>
+      <w:proofErr w:type="spellEnd"/>
+      <w:r>
+        <w:t xml:space="preserve"> regression model I have opted only for 5 splits due to the performance overheads required by the model which result in </w:t>
+      </w:r>
+      <w:r>
+        <w:t xml:space="preserve">much slower </w:t>
+      </w:r>
+      <w:r>
+        <w:t>prediction times</w:t>
+      </w:r>
+      <w:r>
+        <w:t>.</w:t>
+      </w:r>
+      <w:r>
+        <w:t xml:space="preserve"> </w:t>
+      </w:r>
+    </w:p>
+    <w:p>
+      <w:r>
+        <w:t>Linear regression cv splits:</w:t>
+      </w:r>
+    </w:p>
+    <w:p>
+      <w:r>
+        <w:drawing>
+          <wp:inline distT="0" distB="0" distL="0" distR="0" wp14:anchorId="0BE14304" wp14:editId="56581C06">
+            <wp:extent cx="5731510" cy="673735"/>
+            <wp:effectExtent l="0" t="0" r="2540" b="0"/>
+            <wp:docPr id="98580709" name="Picture 1"/>
+            <wp:cNvGraphicFramePr>
+              <a:graphicFrameLocks xmlns:a="http://schemas.openxmlformats.org/drawingml/2006/main" noChangeAspect="1"/>
+            </wp:cNvGraphicFramePr>
+            <a:graphic xmlns:a="http://schemas.openxmlformats.org/drawingml/2006/main">
+              <a:graphicData uri="http://schemas.openxmlformats.org/drawingml/2006/picture">
+                <pic:pic xmlns:pic="http://schemas.openxmlformats.org/drawingml/2006/picture">
+                  <pic:nvPicPr>
+                    <pic:cNvPr id="98580709" name=""/>
+                    <pic:cNvPicPr/>
+                  </pic:nvPicPr>
+                  <pic:blipFill>
+                    <a:blip r:embed="rId13"/>
+                    <a:stretch>
+                      <a:fillRect/>
+                    </a:stretch>
+                  </pic:blipFill>
+                  <pic:spPr>
+                    <a:xfrm>
+                      <a:off x="0" y="0"/>
+                      <a:ext cx="5731510" cy="673735"/>
+                    </a:xfrm>
+                    <a:prstGeom prst="rect">
+                      <a:avLst/>
+                    </a:prstGeom>
+                  </pic:spPr>
+                </pic:pic>
+              </a:graphicData>
+            </a:graphic>
+          </wp:inline>
+        </w:drawing>
+      </w:r>
+    </w:p>
+    <w:p>
+      <w:r>
+        <w:t xml:space="preserve">The results of my </w:t>
+      </w:r>
+      <w:r>
+        <w:t>splits</w:t>
+      </w:r>
+      <w:r>
+        <w:t xml:space="preserve"> in the </w:t>
+      </w:r>
+      <w:r>
+        <w:t xml:space="preserve">linear regression model show </w:t>
+      </w:r>
+      <w:r>
+        <w:t>a variation in accuracy between</w:t>
+      </w:r>
+      <w:r>
+        <w:t xml:space="preserve"> 68 – 71% which </w:t>
+      </w:r>
+      <w:r>
+        <w:t>are a good indication that dataset used is well balanced.</w:t>
+      </w:r>
+    </w:p>
+    <w:p>
+      <w:pPr>
+        <w:pStyle w:val="Heading2"/>
+      </w:pPr>
+    </w:p>
+    <w:p>
+      <w:pPr>
+        <w:pStyle w:val="Heading2"/>
+      </w:pPr>
+      <w:r>
+        <w:t>Hyper</w:t>
+      </w:r>
+      <w:r>
+        <w:t>parameter Tuning</w:t>
+      </w:r>
+    </w:p>
+    <w:p>
+      <w:r>
+        <w:t>In machine learning  models,</w:t>
+      </w:r>
+      <w:r>
+        <w:t xml:space="preserve"> </w:t>
+      </w:r>
+      <w:r>
+        <w:t xml:space="preserve">hyperparameters are </w:t>
+      </w:r>
+      <w:r>
+        <w:t xml:space="preserve">parameters </w:t>
+      </w:r>
+      <w:r>
+        <w:t>which “</w:t>
+      </w:r>
+      <w:r>
+        <w:t>express important properties of the model such as its complexity or how fast it should learn</w:t>
+      </w:r>
+      <w:r>
+        <w:t xml:space="preserve">”. </w:t>
+      </w:r>
+      <w:r>
+        <w:t xml:space="preserve"> </w:t>
+      </w:r>
+      <w:r>
+        <w:t>H</w:t>
+      </w:r>
+      <w:r>
+        <w:t>yperparameters can be thought of</w:t>
+      </w:r>
+      <w:r>
+        <w:t xml:space="preserve"> as </w:t>
+      </w:r>
+      <w:r>
+        <w:t xml:space="preserve">configuration </w:t>
+      </w:r>
+      <w:r>
+        <w:t>setting</w:t>
+      </w:r>
+      <w:r>
+        <w:t>s</w:t>
+      </w:r>
+      <w:r>
+        <w:t xml:space="preserve"> for </w:t>
+      </w:r>
+      <w:r>
+        <w:t>a</w:t>
+      </w:r>
+      <w:r>
+        <w:t xml:space="preserve"> model</w:t>
+      </w:r>
+      <w:r>
+        <w:t xml:space="preserve"> which are set before the model</w:t>
+      </w:r>
+      <w:r>
+        <w:t xml:space="preserve"> is trained</w:t>
+      </w:r>
+      <w:r>
+        <w:t xml:space="preserve">. </w:t>
+      </w:r>
+      <w:r>
+        <w:t>They are</w:t>
+      </w:r>
+      <w:r>
+        <w:t xml:space="preserve"> ultimately</w:t>
+      </w:r>
+      <w:r>
+        <w:t xml:space="preserve"> responsible for</w:t>
+      </w:r>
+      <w:r>
+        <w:t xml:space="preserve"> </w:t>
+      </w:r>
+      <w:r>
+        <w:t>controlling</w:t>
+      </w:r>
+      <w:r>
+        <w:t xml:space="preserve"> how the model learns from the data it is trained with</w:t>
+      </w:r>
+      <w:r>
+        <w:t>.</w:t>
+      </w:r>
+      <w:r>
+        <w:t xml:space="preserve"> Some of examples </w:t>
+      </w:r>
+      <w:r>
+        <w:t xml:space="preserve">this </w:t>
+      </w:r>
+      <w:r>
+        <w:t xml:space="preserve">are </w:t>
+      </w:r>
+      <w:r>
+        <w:t xml:space="preserve">the number of </w:t>
+      </w:r>
+      <w:r>
+        <w:t>neighbours to search</w:t>
+      </w:r>
+      <w:r>
+        <w:t xml:space="preserve"> in a </w:t>
+      </w:r>
+      <w:proofErr w:type="spellStart"/>
+      <w:r>
+        <w:t>kNN</w:t>
+      </w:r>
+      <w:proofErr w:type="spellEnd"/>
+      <w:r>
+        <w:t xml:space="preserve"> regression, </w:t>
+      </w:r>
+      <w:r>
+        <w:t>the kernel size in a support vector machine</w:t>
+      </w:r>
+      <w:r>
+        <w:t xml:space="preserve"> or the number of neurons in a layer of a neural network. </w:t>
+      </w:r>
+      <w:r>
+        <w:t xml:space="preserve"> </w:t>
+      </w:r>
+      <w:r>
+        <w:t>Hyperpara</w:t>
+      </w:r>
+      <w:r>
+        <w:t>meter</w:t>
+      </w:r>
+      <w:r>
+        <w:t xml:space="preserve"> tuning, is the process of adjusting</w:t>
+      </w:r>
+      <w:r>
+        <w:t xml:space="preserve"> these configuration variables to </w:t>
+      </w:r>
+      <w:r>
+        <w:t>identify</w:t>
+      </w:r>
+      <w:r>
+        <w:t xml:space="preserve"> the optimal </w:t>
+      </w:r>
+      <w:r>
+        <w:t>hyper</w:t>
+      </w:r>
+      <w:r>
+        <w:t xml:space="preserve">parameter values which will result in the </w:t>
+      </w:r>
+      <w:r>
+        <w:t>best performance</w:t>
+      </w:r>
+      <w:r>
+        <w:t xml:space="preserve"> for a model</w:t>
+      </w:r>
+      <w:r>
+        <w:t xml:space="preserve"> </w:t>
+      </w:r>
+      <w:r>
+        <w:t>(</w:t>
+      </w:r>
+      <w:proofErr w:type="spellStart"/>
+      <w:r>
+        <w:t>GeeksForGeeks</w:t>
+      </w:r>
+      <w:proofErr w:type="spellEnd"/>
+      <w:r>
+        <w:t>, 2019</w:t>
+      </w:r>
+      <w:r>
+        <w:t>).</w:t>
+      </w:r>
+    </w:p>
+    <w:p>
+      <w:pPr>
+        <w:rPr>
+          <w:kern w:val="0"/>
+          <w14:ligatures w14:val="none"/>
+        </w:rPr>
+      </w:pPr>
+      <w:r>
+        <w:t xml:space="preserve">For this project I have decided to use </w:t>
+      </w:r>
+      <w:proofErr w:type="spellStart"/>
+      <w:r>
+        <w:t>GridSearchCV</w:t>
+      </w:r>
+      <w:proofErr w:type="spellEnd"/>
+      <w:r>
+        <w:t xml:space="preserve"> as </w:t>
+      </w:r>
+      <w:r>
+        <w:t>the</w:t>
+      </w:r>
+      <w:r>
+        <w:t xml:space="preserve"> method for controlling hyper parameter tuning.</w:t>
+      </w:r>
+      <w:r>
+        <w:t xml:space="preserve"> </w:t>
+      </w:r>
+      <w:proofErr w:type="spellStart"/>
+      <w:r>
+        <w:t>GridSearchCV</w:t>
+      </w:r>
+      <w:proofErr w:type="spellEnd"/>
+      <w:r>
+        <w:t xml:space="preserve"> is </w:t>
+      </w:r>
+      <w:r>
+        <w:t>a hyperparameter</w:t>
+      </w:r>
+      <w:r>
+        <w:t xml:space="preserve"> tuning </w:t>
+      </w:r>
+      <w:r>
+        <w:t>approach</w:t>
+      </w:r>
+      <w:r>
+        <w:t xml:space="preserve"> that </w:t>
+      </w:r>
+      <w:r>
+        <w:t>allows a model developer to provide</w:t>
+      </w:r>
+      <w:r>
+        <w:t xml:space="preserve"> </w:t>
+      </w:r>
+      <w:r>
+        <w:t xml:space="preserve">a </w:t>
+      </w:r>
+      <w:r>
+        <w:t>specified list of relevant</w:t>
+      </w:r>
+      <w:r>
+        <w:t xml:space="preserve"> </w:t>
+      </w:r>
+      <w:r>
+        <w:t>hyperparameters</w:t>
+      </w:r>
+      <w:r>
+        <w:t xml:space="preserve"> </w:t>
+      </w:r>
+      <w:r>
+        <w:t xml:space="preserve">and </w:t>
+      </w:r>
+      <w:r>
+        <w:t xml:space="preserve">values to be </w:t>
+      </w:r>
+      <w:r>
+        <w:t>employed during model training</w:t>
+      </w:r>
+      <w:r>
+        <w:t xml:space="preserve">. </w:t>
+      </w:r>
+      <w:r>
+        <w:t xml:space="preserve">Using  </w:t>
+      </w:r>
+      <w:r>
+        <w:t>the</w:t>
+      </w:r>
+      <w:r>
+        <w:t xml:space="preserve"> </w:t>
+      </w:r>
+      <w:r>
+        <w:t>specified list</w:t>
+      </w:r>
+      <w:r>
+        <w:t xml:space="preserve">, </w:t>
+      </w:r>
+      <w:proofErr w:type="spellStart"/>
+      <w:r>
+        <w:t>GridSearchC</w:t>
+      </w:r>
+      <w:r>
+        <w:t>V</w:t>
+      </w:r>
+      <w:proofErr w:type="spellEnd"/>
+      <w:r>
+        <w:t xml:space="preserve"> wi</w:t>
+      </w:r>
+      <w:r>
+        <w:t>ll fit</w:t>
+      </w:r>
+      <w:r>
+        <w:t xml:space="preserve"> the model using all possible combinations</w:t>
+      </w:r>
+      <w:r>
+        <w:t xml:space="preserve"> of hyperparameters</w:t>
+      </w:r>
+      <w:r>
+        <w:t xml:space="preserve"> in a systematic brute force approach</w:t>
+      </w:r>
+      <w:r>
+        <w:t xml:space="preserve">. </w:t>
+      </w:r>
+      <w:r>
+        <w:t>Each performance</w:t>
+      </w:r>
+      <w:r>
+        <w:t xml:space="preserve"> outcome of the model is recorded, and the model </w:t>
+      </w:r>
+      <w:r>
+        <w:t xml:space="preserve">with the best performance </w:t>
+      </w:r>
+      <w:r>
+        <w:t xml:space="preserve">will be chosen as the </w:t>
+      </w:r>
+      <w:r>
+        <w:t>hyperparameters</w:t>
+      </w:r>
+      <w:r>
+        <w:t xml:space="preserve"> to be used.</w:t>
+      </w:r>
+      <w:r>
+        <w:t>”</w:t>
+      </w:r>
+      <w:r>
+        <w:t xml:space="preserve"> The</w:t>
+      </w:r>
+      <w:r>
+        <w:t xml:space="preserve"> approach is called </w:t>
+      </w:r>
+      <w:proofErr w:type="spellStart"/>
+      <w:r>
+        <w:t>GridSearchCV</w:t>
+      </w:r>
+      <w:proofErr w:type="spellEnd"/>
+      <w:r>
+        <w:t xml:space="preserve">, because it searches for the best set of hyperparameters from a grid of </w:t>
+      </w:r>
+      <w:r>
+        <w:lastRenderedPageBreak/>
+        <w:t>hyperparameters values</w:t>
+      </w:r>
+      <w:r>
+        <w:t xml:space="preserve">” </w:t>
+      </w:r>
+      <w:r>
+        <w:rPr>
+          <w:kern w:val="0"/>
+          <w14:ligatures w14:val="none"/>
+        </w:rPr>
+        <w:t>(</w:t>
+      </w:r>
+      <w:proofErr w:type="spellStart"/>
+      <w:r>
+        <w:rPr>
+          <w:kern w:val="0"/>
+          <w14:ligatures w14:val="none"/>
+        </w:rPr>
+        <w:t>GeeksForGeeks</w:t>
+      </w:r>
+      <w:proofErr w:type="spellEnd"/>
+      <w:r>
+        <w:rPr>
+          <w:kern w:val="0"/>
+          <w14:ligatures w14:val="none"/>
+        </w:rPr>
+        <w:t>, 2019).</w:t>
+      </w:r>
+      <w:r>
+        <w:rPr>
+          <w:kern w:val="0"/>
+          <w14:ligatures w14:val="none"/>
+        </w:rPr>
+        <w:t xml:space="preserve"> </w:t>
+      </w:r>
+      <w:r>
+        <w:rPr>
+          <w:kern w:val="0"/>
+          <w14:ligatures w14:val="none"/>
+        </w:rPr>
+        <w:t xml:space="preserve">Aside from the key advantage of </w:t>
+      </w:r>
+      <w:r>
+        <w:rPr>
+          <w:kern w:val="0"/>
+          <w14:ligatures w14:val="none"/>
+        </w:rPr>
+        <w:t>producing the best accuracy for a model</w:t>
+      </w:r>
+      <w:r>
+        <w:rPr>
+          <w:kern w:val="0"/>
+          <w14:ligatures w14:val="none"/>
+        </w:rPr>
+        <w:t>, another key advantage of th</w:t>
+      </w:r>
+      <w:r>
+        <w:rPr>
+          <w:kern w:val="0"/>
+          <w14:ligatures w14:val="none"/>
+        </w:rPr>
+        <w:t>e approach is that it naturally incor</w:t>
+      </w:r>
+      <w:r>
+        <w:rPr>
+          <w:kern w:val="0"/>
+          <w14:ligatures w14:val="none"/>
+        </w:rPr>
+        <w:t xml:space="preserve">porates cross validation splits </w:t>
+      </w:r>
+      <w:r>
+        <w:rPr>
+          <w:kern w:val="0"/>
+          <w14:ligatures w14:val="none"/>
+        </w:rPr>
+        <w:t>discussed previously, with a default v</w:t>
+      </w:r>
+      <w:r>
+        <w:rPr>
+          <w:kern w:val="0"/>
+          <w14:ligatures w14:val="none"/>
+        </w:rPr>
+        <w:t xml:space="preserve">alue of 5 cv splits if another is not specified. </w:t>
+      </w:r>
+      <w:r>
+        <w:rPr>
+          <w:kern w:val="0"/>
+          <w14:ligatures w14:val="none"/>
+        </w:rPr>
+        <w:t>Although this approach will identify</w:t>
+      </w:r>
+      <w:r>
+        <w:rPr>
+          <w:kern w:val="0"/>
+          <w14:ligatures w14:val="none"/>
+        </w:rPr>
+        <w:t xml:space="preserve"> the best performance for a model, a primary disadvantage of the approach is the </w:t>
+      </w:r>
+      <w:r>
+        <w:rPr>
+          <w:kern w:val="0"/>
+          <w14:ligatures w14:val="none"/>
+        </w:rPr>
+        <w:t>time</w:t>
+      </w:r>
+      <w:r>
+        <w:rPr>
+          <w:kern w:val="0"/>
+          <w14:ligatures w14:val="none"/>
+        </w:rPr>
+        <w:t xml:space="preserve"> and space</w:t>
+      </w:r>
+      <w:r>
+        <w:rPr>
+          <w:kern w:val="0"/>
+          <w14:ligatures w14:val="none"/>
+        </w:rPr>
+        <w:t xml:space="preserve"> complexity</w:t>
+      </w:r>
+      <w:r>
+        <w:rPr>
+          <w:kern w:val="0"/>
+          <w14:ligatures w14:val="none"/>
+        </w:rPr>
+        <w:t xml:space="preserve"> of the</w:t>
+      </w:r>
+      <w:r>
+        <w:rPr>
+          <w:kern w:val="0"/>
+          <w14:ligatures w14:val="none"/>
+        </w:rPr>
+        <w:t xml:space="preserve"> search method</w:t>
+      </w:r>
+      <w:r>
+        <w:rPr>
+          <w:kern w:val="0"/>
+          <w14:ligatures w14:val="none"/>
+        </w:rPr>
+        <w:t xml:space="preserve">. As </w:t>
+      </w:r>
+      <w:r>
+        <w:rPr>
+          <w:kern w:val="0"/>
+          <w14:ligatures w14:val="none"/>
+        </w:rPr>
+        <w:t>an exhaustive approach is employed</w:t>
+      </w:r>
+      <w:r>
+        <w:rPr>
+          <w:kern w:val="0"/>
+          <w14:ligatures w14:val="none"/>
+        </w:rPr>
+        <w:t xml:space="preserve"> this increase the c</w:t>
+      </w:r>
+      <w:r>
+        <w:rPr>
+          <w:kern w:val="0"/>
+          <w14:ligatures w14:val="none"/>
+        </w:rPr>
+        <w:t>omputational overhead required</w:t>
+      </w:r>
+      <w:r>
+        <w:rPr>
+          <w:kern w:val="0"/>
+          <w14:ligatures w14:val="none"/>
+        </w:rPr>
+        <w:t xml:space="preserve"> </w:t>
+      </w:r>
+      <w:r>
+        <w:rPr>
+          <w:kern w:val="0"/>
+          <w14:ligatures w14:val="none"/>
+        </w:rPr>
+        <w:t>to run the search</w:t>
+      </w:r>
+      <w:r>
+        <w:rPr>
+          <w:kern w:val="0"/>
+          <w14:ligatures w14:val="none"/>
+        </w:rPr>
+        <w:t xml:space="preserve">, which may be a limiting factor. </w:t>
+      </w:r>
+      <w:r>
+        <w:rPr>
+          <w:kern w:val="0"/>
+          <w14:ligatures w14:val="none"/>
+        </w:rPr>
+        <w:t>As an outcome of this</w:t>
+      </w:r>
+      <w:r>
+        <w:rPr>
+          <w:kern w:val="0"/>
+          <w14:ligatures w14:val="none"/>
+        </w:rPr>
+        <w:t>,</w:t>
+      </w:r>
+      <w:r>
+        <w:rPr>
+          <w:kern w:val="0"/>
+          <w14:ligatures w14:val="none"/>
+        </w:rPr>
+        <w:t xml:space="preserve"> devices with less computational power </w:t>
+      </w:r>
+      <w:r>
+        <w:rPr>
+          <w:kern w:val="0"/>
+          <w14:ligatures w14:val="none"/>
+        </w:rPr>
+        <w:t>may result in longer times for results</w:t>
+      </w:r>
+      <w:r>
+        <w:rPr>
+          <w:kern w:val="0"/>
+          <w14:ligatures w14:val="none"/>
+        </w:rPr>
+        <w:t>.</w:t>
+      </w:r>
+    </w:p>
+    <w:p>
+      <w:pPr>
+        <w:rPr>
+          <w:kern w:val="0"/>
+          <w14:ligatures w14:val="none"/>
+        </w:rPr>
+      </w:pPr>
+    </w:p>
+    <w:p>
+      <w:pPr>
+        <w:pStyle w:val="Heading2"/>
+      </w:pPr>
+      <w:r>
+        <w:t>Result</w:t>
+      </w:r>
+      <w:r>
+        <w:t>s</w:t>
+      </w:r>
+      <w:r>
+        <w:t xml:space="preserve"> Interpretation</w:t>
+      </w:r>
+    </w:p>
+    <w:p>
+      <w:pPr>
+        <w:pStyle w:val="Heading3"/>
+      </w:pPr>
+      <w:r>
+        <w:t>Linear Regression</w:t>
+      </w:r>
+    </w:p>
+    <w:p>
+      <w:r>
+        <w:t>An R-squared score of 0.7 on the training data and 0.69 on the test data indicates that linear regression model explains approximately 70%</w:t>
+      </w:r>
+      <w:r>
+        <w:t xml:space="preserve"> and 69%</w:t>
+      </w:r>
+      <w:r>
+        <w:t xml:space="preserve"> of the variance in the target variable </w:t>
+      </w:r>
+      <w:r>
+        <w:t>in</w:t>
+      </w:r>
+      <w:r>
+        <w:t xml:space="preserve"> the training</w:t>
+      </w:r>
+      <w:r>
+        <w:t xml:space="preserve"> and test </w:t>
+      </w:r>
+      <w:r>
+        <w:t xml:space="preserve">data </w:t>
+      </w:r>
+      <w:r>
+        <w:t>respectively</w:t>
+      </w:r>
+      <w:r>
+        <w:t xml:space="preserve">. </w:t>
+      </w:r>
+      <w:r>
+        <w:t>A higher R-squared value indicates that the model explains a larger proportion of the variance in the target variable.</w:t>
+      </w:r>
+      <w:r>
+        <w:t xml:space="preserve"> </w:t>
+      </w:r>
+      <w:r>
+        <w:t>As b</w:t>
+      </w:r>
+      <w:r>
+        <w:t>oth the training and test R-squared values are relatively high,</w:t>
+      </w:r>
+      <w:r>
+        <w:t xml:space="preserve"> </w:t>
+      </w:r>
+      <w:r>
+        <w:t>and</w:t>
+      </w:r>
+      <w:r>
+        <w:t xml:space="preserve"> the difference is small, it suggests that the model is not significantly overfitting or underfitting.</w:t>
+      </w:r>
+      <w:r>
+        <w:t xml:space="preserve"> T</w:t>
+      </w:r>
+      <w:r>
+        <w:t>his suggests</w:t>
+      </w:r>
+      <w:r>
+        <w:t xml:space="preserve"> that </w:t>
+      </w:r>
+      <w:r>
+        <w:t>the</w:t>
+      </w:r>
+      <w:r>
+        <w:t xml:space="preserve"> linear regression model provides a </w:t>
+      </w:r>
+      <w:r>
+        <w:t>decent</w:t>
+      </w:r>
+      <w:r>
+        <w:t xml:space="preserve"> fit to the data</w:t>
+      </w:r>
+      <w:r>
+        <w:t xml:space="preserve"> and indicates</w:t>
+      </w:r>
+      <w:r>
+        <w:t xml:space="preserve"> that </w:t>
+      </w:r>
+      <w:r>
+        <w:t>the</w:t>
+      </w:r>
+      <w:r>
+        <w:t xml:space="preserve"> model generalizes well to unseen data. </w:t>
+      </w:r>
+      <w:r>
+        <w:t>I</w:t>
+      </w:r>
+      <w:r>
+        <w:t xml:space="preserve">f training R-squared </w:t>
+      </w:r>
+      <w:r>
+        <w:t>was</w:t>
+      </w:r>
+      <w:r>
+        <w:t xml:space="preserve"> much higher</w:t>
+      </w:r>
+      <w:r>
+        <w:t xml:space="preserve"> than t</w:t>
+      </w:r>
+      <w:r>
+        <w:t>he</w:t>
+      </w:r>
+      <w:r>
+        <w:t xml:space="preserve"> </w:t>
+      </w:r>
+      <w:r>
+        <w:t>test R-squared scores</w:t>
+      </w:r>
+      <w:r>
+        <w:t>, this</w:t>
+      </w:r>
+      <w:r>
+        <w:t xml:space="preserve"> would suggest overfitting</w:t>
+      </w:r>
+      <w:r>
+        <w:t xml:space="preserve">. If both scores were low this would suggest </w:t>
+      </w:r>
+      <w:r>
+        <w:t>underfitting</w:t>
+      </w:r>
+      <w:r>
+        <w:t xml:space="preserve">. </w:t>
+      </w:r>
+    </w:p>
+    <w:p>
+      <w:r>
+        <w:t>While the R-squared value of the model was relatively</w:t>
+      </w:r>
+      <w:r>
+        <w:t xml:space="preserve"> good, other metrics for the model such as</w:t>
+      </w:r>
+      <w:r>
+        <w:t xml:space="preserve"> the mean </w:t>
+      </w:r>
+      <w:r>
+        <w:t xml:space="preserve">absolute error and the root mean squared error are very high at </w:t>
+      </w:r>
+      <w:r>
+        <w:t>126863.168</w:t>
+      </w:r>
+      <w:r>
+        <w:t xml:space="preserve"> and </w:t>
+      </w:r>
+      <w:r>
+        <w:t>210130.343</w:t>
+      </w:r>
+      <w:r>
+        <w:t xml:space="preserve"> respectively. This </w:t>
+      </w:r>
+      <w:r>
+        <w:t>could indicate</w:t>
+      </w:r>
+      <w:r>
+        <w:t xml:space="preserve"> that the </w:t>
+      </w:r>
+      <w:r>
+        <w:t>models’</w:t>
+      </w:r>
+      <w:r>
+        <w:t xml:space="preserve"> predictions</w:t>
+      </w:r>
+      <w:r>
+        <w:t xml:space="preserve"> </w:t>
+      </w:r>
+      <w:r>
+        <w:t>are</w:t>
+      </w:r>
+      <w:r>
+        <w:t xml:space="preserve"> not as accurate as the R-</w:t>
+      </w:r>
+      <w:r>
+        <w:t>squared</w:t>
+      </w:r>
+      <w:r>
+        <w:t xml:space="preserve"> value</w:t>
+      </w:r>
+      <w:r>
+        <w:t xml:space="preserve"> would</w:t>
+      </w:r>
+      <w:r>
+        <w:t xml:space="preserve"> suggest</w:t>
+      </w:r>
+      <w:r>
+        <w:t>.</w:t>
+      </w:r>
+      <w:r>
+        <w:t xml:space="preserve"> Thes</w:t>
+      </w:r>
+      <w:r>
+        <w:t xml:space="preserve">e results could possibly be explained by a significant </w:t>
+      </w:r>
+      <w:r>
+        <w:t>number</w:t>
+      </w:r>
+      <w:r>
+        <w:t xml:space="preserve"> of outliers in the data</w:t>
+      </w:r>
+      <w:r>
+        <w:t>. For example, the maximum price value in the dataset</w:t>
+      </w:r>
+      <w:r>
+        <w:t xml:space="preserve"> is 7</w:t>
+      </w:r>
+      <w:r>
+        <w:t>,700,000 which is extremely above the mean value of</w:t>
+      </w:r>
+    </w:p>
+    <w:p>
+      <w:pPr>
+        <w:pStyle w:val="Heading3"/>
+      </w:pPr>
+      <w:proofErr w:type="spellStart"/>
+      <w:r>
+        <w:t>kNN</w:t>
+      </w:r>
+      <w:proofErr w:type="spellEnd"/>
+      <w:r>
+        <w:t xml:space="preserve"> Regression</w:t>
       </w:r>
     </w:p>
     <w:p/>
     <w:p/>
-    <w:p/>
-    <w:p/>
-    <w:p/>
-    <w:p/>
-    <w:p/>
-    <w:p/>
-    <w:p/>
-    <w:p/>
-    <w:p/>
-    <w:p/>
     <w:p>
       <w:pPr>
         <w:pStyle w:val="Heading1"/>
-        <w:jc w:val="center"/>
-      </w:pPr>
-      <w:bookmarkStart w:id="4" w:name="_Toc158384950"/>
-      <w:r>
-        <w:lastRenderedPageBreak/>
-        <w:t>Machine Learning CA1</w:t>
-      </w:r>
-    </w:p>
-    <w:p>
-      <w:pPr>
-        <w:pStyle w:val="Heading1"/>
-      </w:pPr>
-    </w:p>
-    <w:p>
-      <w:pPr>
-        <w:pStyle w:val="Heading2"/>
-      </w:pPr>
-      <w:r>
-        <w:t>Introduction</w:t>
-      </w:r>
-    </w:p>
-    <w:p>
-      <w:r>
-        <w:t>A clear introduction, motivation, a description of the problem domain, and an explanation of how the project's goals are justified using Prediction / Classification algorithms.</w:t>
-      </w:r>
-    </w:p>
-    <w:p/>
-    <w:p>
-      <w:r>
-        <w:t>Offer insights into</w:t>
-      </w:r>
-      <w:r>
-        <w:t xml:space="preserve"> housing prices, do they provide value for money? </w:t>
-      </w:r>
-    </w:p>
-    <w:p>
-      <w:r>
-        <w:t>The aim of this</w:t>
-      </w:r>
-      <w:r>
-        <w:t xml:space="preserve"> project is to address the issue of housing </w:t>
-      </w:r>
-      <w:r>
-        <w:t xml:space="preserve">affordability. </w:t>
-      </w:r>
-      <w:r>
-        <w:t xml:space="preserve">What can people afford to buy? </w:t>
-      </w:r>
-      <w:r>
-        <w:t xml:space="preserve">What are the most </w:t>
-      </w:r>
-      <w:r>
-        <w:t>important features</w:t>
-      </w:r>
-      <w:r>
-        <w:t xml:space="preserve"> that are required to predict housing prices? </w:t>
-      </w:r>
-      <w:r>
-        <w:t>A guide on what to buy</w:t>
-      </w:r>
-      <w:r>
-        <w:t>. Help people to negotiate sales price. Provide prospective sellers with</w:t>
-      </w:r>
-      <w:r>
-        <w:t xml:space="preserve"> </w:t>
-      </w:r>
-      <w:r>
-        <w:t>valuations for their homes.</w:t>
-      </w:r>
-    </w:p>
-    <w:p/>
-    <w:p>
-      <w:r>
-        <w:t>Creating a model to provide a</w:t>
-      </w:r>
-      <w:r>
-        <w:t>n approximation of housing prices based on</w:t>
-      </w:r>
-      <w:r>
-        <w:t xml:space="preserve"> buyer requirements</w:t>
-      </w:r>
-      <w:r>
-        <w:t xml:space="preserve"> and desired</w:t>
-      </w:r>
-      <w:r>
-        <w:t xml:space="preserve"> property</w:t>
-      </w:r>
-      <w:r>
-        <w:t xml:space="preserve"> features</w:t>
-      </w:r>
-      <w:r>
-        <w:t xml:space="preserve"> </w:t>
-      </w:r>
-      <w:r>
-        <w:t xml:space="preserve">for </w:t>
-      </w:r>
-      <w:r>
-        <w:t xml:space="preserve">prospective </w:t>
-      </w:r>
-      <w:r>
-        <w:t>homeowners</w:t>
-      </w:r>
-      <w:r>
-        <w:t xml:space="preserve">. The aim of this model will be to provide </w:t>
-      </w:r>
-      <w:r>
-        <w:t xml:space="preserve">with the aim of informing </w:t>
-      </w:r>
-      <w:r>
-        <w:t xml:space="preserve">their </w:t>
-      </w:r>
-      <w:r>
-        <w:t>decision-making</w:t>
-      </w:r>
-      <w:r>
-        <w:t xml:space="preserve"> process </w:t>
-      </w:r>
-      <w:r>
-        <w:t xml:space="preserve">as to </w:t>
-      </w:r>
-    </w:p>
-    <w:p>
-      <w:r>
-        <w:t>Using 2 machine learning models</w:t>
-      </w:r>
-    </w:p>
-    <w:p>
-      <w:r>
-        <w:t>Regression prediction</w:t>
-      </w:r>
-    </w:p>
-    <w:p>
-      <w:r>
-        <w:t>Data analysis and preprocessing</w:t>
-      </w:r>
-    </w:p>
-    <w:p/>
-    <w:p>
-      <w:pPr>
-        <w:pStyle w:val="Heading2"/>
-      </w:pPr>
-      <w:r>
-        <w:t>Introduction:</w:t>
-      </w:r>
-    </w:p>
-    <w:p>
-      <w:r>
-        <w:t>For</w:t>
-      </w:r>
-      <w:r>
-        <w:t xml:space="preserve"> this </w:t>
-      </w:r>
-      <w:r>
-        <w:t>project</w:t>
-      </w:r>
-      <w:r>
-        <w:t>, I have chosen to develop and deploy</w:t>
-      </w:r>
-      <w:r>
-        <w:t xml:space="preserve"> </w:t>
-      </w:r>
-      <w:r>
-        <w:t xml:space="preserve">two </w:t>
-      </w:r>
-      <w:r>
-        <w:t xml:space="preserve">machine learning models </w:t>
-      </w:r>
-      <w:r>
-        <w:t xml:space="preserve">that will hopefully be </w:t>
-      </w:r>
-      <w:r>
-        <w:t xml:space="preserve">capable of </w:t>
-      </w:r>
-      <w:r>
-        <w:t xml:space="preserve">predicting </w:t>
-      </w:r>
-      <w:r>
-        <w:t xml:space="preserve">accurate </w:t>
-      </w:r>
-      <w:r>
-        <w:t>property</w:t>
-      </w:r>
-      <w:r>
-        <w:t xml:space="preserve"> price</w:t>
-      </w:r>
-      <w:r>
-        <w:t xml:space="preserve">s, based on </w:t>
-      </w:r>
-      <w:r>
-        <w:t>universal features that inherent in all p</w:t>
-      </w:r>
-      <w:r>
-        <w:t>roperties</w:t>
-      </w:r>
-      <w:r>
-        <w:t>.</w:t>
-      </w:r>
-      <w:r>
-        <w:t xml:space="preserve"> </w:t>
-      </w:r>
-      <w:r>
-        <w:t>Ireland is currently in the m</w:t>
-      </w:r>
-      <w:r>
-        <w:t xml:space="preserve">iddle of a </w:t>
-      </w:r>
-      <w:r>
-        <w:t xml:space="preserve">serious </w:t>
-      </w:r>
-      <w:r>
-        <w:t xml:space="preserve">housing crisis </w:t>
-      </w:r>
-      <w:r>
-        <w:t>with house prices becoming increasingly more expensive</w:t>
-      </w:r>
-      <w:r>
-        <w:t xml:space="preserve">, </w:t>
-      </w:r>
-      <w:r>
-        <w:t>and</w:t>
-      </w:r>
-      <w:r>
-        <w:t xml:space="preserve"> “tens of thousands of young people locked out of</w:t>
-      </w:r>
-      <w:r>
-        <w:t xml:space="preserve"> the housing market” (cite)</w:t>
-      </w:r>
-      <w:r>
-        <w:t>,</w:t>
-      </w:r>
-      <w:r>
-        <w:t xml:space="preserve"> with many young people feeling like the dream of owning a home </w:t>
-      </w:r>
-      <w:r>
-        <w:t>has never been so far out of reach</w:t>
-      </w:r>
-      <w:r>
-        <w:t>.</w:t>
-      </w:r>
-      <w:r>
-        <w:t xml:space="preserve"> The </w:t>
-      </w:r>
-      <w:r>
-        <w:t>overarching goal</w:t>
-      </w:r>
-      <w:r>
-        <w:t xml:space="preserve"> of this </w:t>
-      </w:r>
-      <w:r>
-        <w:t>project</w:t>
-      </w:r>
-      <w:r>
-        <w:t xml:space="preserve"> will be to</w:t>
-      </w:r>
-      <w:r>
-        <w:t xml:space="preserve"> </w:t>
-      </w:r>
-      <w:r>
-        <w:t xml:space="preserve">develop a model that will be capable of </w:t>
-      </w:r>
-      <w:r>
-        <w:t>provid</w:t>
-      </w:r>
-      <w:r>
-        <w:t>ing</w:t>
-      </w:r>
-      <w:r>
-        <w:t xml:space="preserve"> </w:t>
-      </w:r>
-      <w:r>
-        <w:t xml:space="preserve">prospective </w:t>
-      </w:r>
-      <w:r>
-        <w:t>homeowners</w:t>
-      </w:r>
-      <w:r>
-        <w:t xml:space="preserve"> </w:t>
-      </w:r>
-      <w:r>
-        <w:t xml:space="preserve">with </w:t>
-      </w:r>
-      <w:r>
-        <w:t>an increased</w:t>
-      </w:r>
-      <w:r>
-        <w:t xml:space="preserve"> measure of control in their </w:t>
-      </w:r>
-      <w:r>
-        <w:t>housing</w:t>
-      </w:r>
-      <w:r>
-        <w:t xml:space="preserve"> purchases, </w:t>
-      </w:r>
-      <w:r>
-        <w:t xml:space="preserve">assisting </w:t>
-      </w:r>
-      <w:r>
-        <w:t xml:space="preserve">in identifying </w:t>
-      </w:r>
-      <w:r>
-        <w:t>properties that satisfy</w:t>
-      </w:r>
-      <w:r>
-        <w:t xml:space="preserve"> their </w:t>
-      </w:r>
-      <w:r>
-        <w:t>requirements, while also</w:t>
-      </w:r>
-      <w:r>
-        <w:t xml:space="preserve"> meeting their budgetary restraints. </w:t>
-      </w:r>
-    </w:p>
-    <w:p>
-      <w:r>
-        <w:t>A use case for these models could be to</w:t>
-      </w:r>
-      <w:r>
-        <w:t xml:space="preserve"> help buyers </w:t>
-      </w:r>
-      <w:r>
-        <w:t>identify</w:t>
-      </w:r>
-      <w:r>
-        <w:t xml:space="preserve"> housing which is </w:t>
-      </w:r>
-      <w:r>
-        <w:t>overpriced</w:t>
-      </w:r>
-      <w:r>
-        <w:t xml:space="preserve"> and the most fin</w:t>
-      </w:r>
-      <w:r>
-        <w:t>ancially economic options available to them</w:t>
-      </w:r>
-      <w:r>
-        <w:t xml:space="preserve">. The model could help prospective </w:t>
-      </w:r>
-      <w:r>
-        <w:t>homeowners</w:t>
-      </w:r>
-      <w:r>
-        <w:t xml:space="preserve"> to identify regions where they are most likely to </w:t>
-      </w:r>
-      <w:proofErr w:type="gramStart"/>
-      <w:r>
-        <w:t>avoid</w:t>
-      </w:r>
-      <w:proofErr w:type="gramEnd"/>
-    </w:p>
-    <w:p>
-      <w:pPr>
-        <w:rPr>
-          <w:color w:val="FF0000"/>
-        </w:rPr>
-      </w:pPr>
-      <w:r>
-        <w:t>An understanding of the</w:t>
-      </w:r>
-      <w:r>
-        <w:t xml:space="preserve"> valuations in the</w:t>
-      </w:r>
-      <w:r>
-        <w:t xml:space="preserve"> housing retail market, considering</w:t>
-      </w:r>
-      <w:r>
-        <w:t xml:space="preserve"> the unpredictable trends driven external factors such as </w:t>
-      </w:r>
-      <w:r>
-        <w:t>scarcity</w:t>
-      </w:r>
-      <w:r>
-        <w:t xml:space="preserve"> and inflation</w:t>
-      </w:r>
-      <w:r>
-        <w:t xml:space="preserve">, could provide valuable </w:t>
-      </w:r>
-      <w:r>
-        <w:t>guidance</w:t>
-      </w:r>
-      <w:r>
-        <w:t xml:space="preserve"> for buyers</w:t>
-      </w:r>
-      <w:r>
-        <w:t xml:space="preserve"> and</w:t>
-      </w:r>
-      <w:r>
-        <w:t xml:space="preserve"> policy makers</w:t>
-      </w:r>
-      <w:r>
-        <w:t xml:space="preserve">. First-time </w:t>
-      </w:r>
-      <w:proofErr w:type="gramStart"/>
-      <w:r>
-        <w:t>buyers in particular, could</w:t>
-      </w:r>
-      <w:proofErr w:type="gramEnd"/>
-      <w:r>
-        <w:t xml:space="preserve"> benefit from a tool which could give them reasonably accurate estimates </w:t>
-      </w:r>
-      <w:r>
-        <w:t xml:space="preserve">based on their individual needs and preferences, within a specified area, </w:t>
-      </w:r>
-      <w:r>
-        <w:t>empowering negotiation exchange, saving</w:t>
-      </w:r>
-      <w:r>
-        <w:t xml:space="preserve">/mortgage strategies and </w:t>
-      </w:r>
-      <w:r>
-        <w:t xml:space="preserve">narrowing of the </w:t>
-      </w:r>
-      <w:r>
-        <w:t>decision-making</w:t>
-      </w:r>
-      <w:r>
-        <w:t xml:space="preserve"> process based on means and or requirements. This tool could further guide those </w:t>
-      </w:r>
-      <w:r>
-        <w:lastRenderedPageBreak/>
-        <w:t xml:space="preserve">selling or renovating properties to choose their asking prices and renovation investments based on trends </w:t>
-      </w:r>
-      <w:r>
-        <w:t>elucidated from a ML market valuation analysis</w:t>
-      </w:r>
-      <w:r>
-        <w:t>.</w:t>
-      </w:r>
-      <w:r>
-        <w:t xml:space="preserve"> </w:t>
-      </w:r>
-      <w:r>
-        <w:rPr>
-          <w:color w:val="FF0000"/>
-        </w:rPr>
-        <w:t xml:space="preserve">In today's dynamic real estate landscape, accurate valuation of residential properties is pivotal for various stakeholders, including homebuyers, sellers, investors, and policymakers. </w:t>
-      </w:r>
-    </w:p>
-    <w:p>
-      <w:r>
-        <w:t xml:space="preserve">Predictive </w:t>
-      </w:r>
-      <w:r>
-        <w:t>modelling</w:t>
-      </w:r>
-      <w:r>
-        <w:t xml:space="preserve"> techniques </w:t>
-      </w:r>
-      <w:r>
-        <w:t>implementing</w:t>
-      </w:r>
-      <w:r>
-        <w:t xml:space="preserve"> Prediction and Classification algorithms </w:t>
-      </w:r>
-      <w:r>
-        <w:rPr>
-          <w:color w:val="0070C0"/>
-        </w:rPr>
-        <w:t xml:space="preserve">represent </w:t>
-      </w:r>
-      <w:r>
-        <w:t>have emerged as indispensable tools for navigating this complex domain</w:t>
-      </w:r>
-      <w:r>
-        <w:t xml:space="preserve">, </w:t>
-      </w:r>
-      <w:r>
-        <w:rPr>
-          <w:color w:val="0070C0"/>
-        </w:rPr>
-        <w:t>especially for the average individual outside of the</w:t>
-      </w:r>
-      <w:r>
-        <w:rPr>
-          <w:color w:val="0070C0"/>
-        </w:rPr>
-        <w:t xml:space="preserve"> housing industry</w:t>
-      </w:r>
-      <w:r>
-        <w:rPr>
-          <w:color w:val="0070C0"/>
-        </w:rPr>
-        <w:t xml:space="preserve"> </w:t>
-      </w:r>
-      <w:r>
-        <w:t xml:space="preserve">. This project seeks to </w:t>
-      </w:r>
-      <w:r>
-        <w:rPr>
-          <w:color w:val="0070C0"/>
-        </w:rPr>
-        <w:t>demonst</w:t>
-      </w:r>
-      <w:r>
-        <w:rPr>
-          <w:color w:val="0070C0"/>
-        </w:rPr>
-        <w:t>rate the utility</w:t>
-      </w:r>
-      <w:r>
-        <w:t xml:space="preserve"> </w:t>
-      </w:r>
-      <w:r>
-        <w:t xml:space="preserve">of these </w:t>
-      </w:r>
-      <w:r>
-        <w:t xml:space="preserve">algorithms to </w:t>
-      </w:r>
-      <w:r>
-        <w:t>ameliorate these</w:t>
-      </w:r>
-      <w:r>
-        <w:t xml:space="preserve"> challenges and provide actionable insights in the </w:t>
-      </w:r>
-      <w:r>
-        <w:rPr>
-          <w:color w:val="0070C0"/>
-        </w:rPr>
-        <w:t>domain</w:t>
-      </w:r>
-      <w:r>
-        <w:t xml:space="preserve"> of property valuation and investment decision-making.</w:t>
-      </w:r>
-    </w:p>
-    <w:p/>
-    <w:p>
-      <w:r>
-        <w:t>Motivation:</w:t>
-      </w:r>
-    </w:p>
-    <w:p/>
-    <w:p>
-      <w:r>
-        <w:t xml:space="preserve">Understanding the intricate interplay between property features and market dynamics is essential for making informed real estate decisions. Whether it's purchasing a home, optimizing investment portfolios, or crafting urban development strategies, the ability to predict house prices with precision can unlock a wealth of opportunities and mitigate risks. By leveraging Prediction and Classification algorithms, we aim to delve into this domain, </w:t>
-      </w:r>
-      <w:r>
-        <w:t>unravelling</w:t>
-      </w:r>
-      <w:r>
-        <w:t xml:space="preserve"> hidden patterns, and empowering stakeholders with actionable intelligence.</w:t>
-      </w:r>
-    </w:p>
-    <w:p/>
-    <w:p>
-      <w:r>
-        <w:t>Problem Domain:</w:t>
-      </w:r>
-    </w:p>
-    <w:p/>
-    <w:p>
-      <w:r>
-        <w:t xml:space="preserve">The real estate market represents a multifaceted ecosystem influenced by a myriad of factors, ranging from property characteristics and location to economic trends and regulatory policies. Navigating this landscape requires a nuanced understanding of the dynamics at play and the ability to discern meaningful insights from vast amounts of data. Our project focuses on leveraging advanced predictive </w:t>
-      </w:r>
-      <w:r>
-        <w:t>modelling</w:t>
-      </w:r>
-      <w:r>
-        <w:t xml:space="preserve"> techniques to </w:t>
-      </w:r>
-      <w:r>
-        <w:t>analyse</w:t>
-      </w:r>
-      <w:r>
-        <w:t xml:space="preserve"> and interpret these complexities, ultimately facilitating more informed decision-making processes.</w:t>
-      </w:r>
-    </w:p>
-    <w:p/>
-    <w:p>
-      <w:r>
-        <w:t>Justification of Goals:</w:t>
-      </w:r>
-    </w:p>
-    <w:p/>
-    <w:p>
-      <w:r>
-        <w:t>The goals of this project are justified by the inherent value proposition offered by Prediction and Classification algorithms in addressing real-world challenges within the property valuation domain. By harnessing these algorithms, we aim to provide stakeholders with robust tools for predicting house prices, identifying investment opportunities, and optimizing portfolio management strategies. Through rigorous analysis and validation, we seek to demonstrate the efficacy and relevance of our approach in enhancing decision support capabilities across diverse applications within the real estate industry.</w:t>
-      </w:r>
-    </w:p>
-    <w:p/>
-    <w:p>
-      <w:pPr>
-        <w:pStyle w:val="Heading2"/>
-      </w:pPr>
-      <w:r>
-        <w:lastRenderedPageBreak/>
-        <w:t xml:space="preserve">Data </w:t>
-      </w:r>
-      <w:r>
-        <w:t>Selection</w:t>
-      </w:r>
-    </w:p>
-    <w:p>
-      <w:r>
-        <w:t>To develop models</w:t>
-      </w:r>
-      <w:r>
-        <w:t xml:space="preserve"> ca</w:t>
-      </w:r>
-      <w:r>
-        <w:t>pable of predicting property prices</w:t>
-      </w:r>
-      <w:r>
-        <w:t xml:space="preserve">, I decided to use the </w:t>
-      </w:r>
-      <w:r>
-        <w:t>“</w:t>
-      </w:r>
-      <w:r>
-        <w:t>House Sales in King County, USA” dataset.</w:t>
-      </w:r>
-      <w:r>
-        <w:t xml:space="preserve"> </w:t>
-      </w:r>
-      <w:r>
-        <w:t>This dataset contains house sale prices for King County, Seattle</w:t>
-      </w:r>
-      <w:r>
-        <w:t xml:space="preserve"> and </w:t>
-      </w:r>
-      <w:r>
-        <w:t>includes homes sold between May 2014 and May 2015.</w:t>
-      </w:r>
-      <w:r>
-        <w:t xml:space="preserve"> My </w:t>
-      </w:r>
-      <w:r>
-        <w:t>reasons for choosing this data</w:t>
-      </w:r>
-      <w:r>
-        <w:t xml:space="preserve"> are </w:t>
-      </w:r>
-      <w:r>
-        <w:t>as follows:</w:t>
-      </w:r>
-    </w:p>
-    <w:p>
-      <w:pPr>
-        <w:pStyle w:val="ListParagraph"/>
-        <w:numPr>
-          <w:ilvl w:val="0"/>
-          <w:numId w:val="1"/>
-        </w:numPr>
-      </w:pPr>
-      <w:r>
-        <w:t>I</w:t>
-      </w:r>
-      <w:r>
-        <w:t xml:space="preserve">t is a </w:t>
-      </w:r>
-      <w:r>
-        <w:t xml:space="preserve">dynamic </w:t>
-      </w:r>
-      <w:r>
-        <w:t xml:space="preserve">dataset which </w:t>
-      </w:r>
-      <w:r>
-        <w:t xml:space="preserve">provides a wide </w:t>
-      </w:r>
-      <w:r>
-        <w:t xml:space="preserve">variety of property features to </w:t>
-      </w:r>
-      <w:r>
-        <w:t>analyse.</w:t>
-      </w:r>
-    </w:p>
-    <w:p>
-      <w:pPr>
-        <w:pStyle w:val="ListParagraph"/>
-        <w:numPr>
-          <w:ilvl w:val="0"/>
-          <w:numId w:val="1"/>
-        </w:numPr>
-      </w:pPr>
-      <w:r>
-        <w:t xml:space="preserve">It is a </w:t>
-      </w:r>
-      <w:r>
-        <w:t xml:space="preserve">very </w:t>
-      </w:r>
-      <w:r>
-        <w:t xml:space="preserve">complete dataset that provides </w:t>
-      </w:r>
-      <w:r>
-        <w:t>feature</w:t>
-      </w:r>
-      <w:r>
-        <w:t xml:space="preserve"> </w:t>
-      </w:r>
-      <w:r>
-        <w:t xml:space="preserve">value for </w:t>
-      </w:r>
-      <w:r>
-        <w:t>all</w:t>
-      </w:r>
-      <w:r>
-        <w:t xml:space="preserve"> o</w:t>
-      </w:r>
-      <w:r>
-        <w:t>bservations.</w:t>
-      </w:r>
-    </w:p>
-    <w:p>
-      <w:pPr>
-        <w:pStyle w:val="ListParagraph"/>
-        <w:numPr>
-          <w:ilvl w:val="0"/>
-          <w:numId w:val="1"/>
-        </w:numPr>
-      </w:pPr>
-      <w:r>
-        <w:t xml:space="preserve">It is </w:t>
-      </w:r>
-      <w:r>
-        <w:t>an exceptionally large</w:t>
-      </w:r>
-      <w:r>
-        <w:t xml:space="preserve"> dataset providing ample data on which to train</w:t>
-      </w:r>
-      <w:r>
-        <w:t xml:space="preserve"> the machine learning </w:t>
-      </w:r>
-      <w:r>
-        <w:t>models.</w:t>
-      </w:r>
-    </w:p>
-    <w:p>
-      <w:pPr>
-        <w:pStyle w:val="ListParagraph"/>
-        <w:numPr>
-          <w:ilvl w:val="0"/>
-          <w:numId w:val="1"/>
-        </w:numPr>
-      </w:pPr>
-      <w:r>
-        <w:t xml:space="preserve">The dataset is well established as </w:t>
-      </w:r>
-      <w:r>
-        <w:t>a reliable source</w:t>
-      </w:r>
-      <w:r>
-        <w:t xml:space="preserve"> </w:t>
-      </w:r>
-      <w:r>
-        <w:t xml:space="preserve">evaluating </w:t>
-      </w:r>
-      <w:r>
-        <w:t xml:space="preserve">for </w:t>
-      </w:r>
-      <w:r>
-        <w:t>simple</w:t>
-      </w:r>
-      <w:r>
-        <w:t xml:space="preserve"> regression models</w:t>
-      </w:r>
-      <w:r>
-        <w:t xml:space="preserve"> ()</w:t>
-      </w:r>
-    </w:p>
-    <w:p>
-      <w:pPr>
-        <w:pStyle w:val="ListParagraph"/>
-        <w:ind w:left="766"/>
-      </w:pPr>
-    </w:p>
-    <w:p>
-      <w:pPr>
-        <w:pStyle w:val="Heading2"/>
-      </w:pPr>
-      <w:r>
-        <w:t xml:space="preserve">Data </w:t>
-      </w:r>
-      <w:r>
-        <w:t>Preprocessing</w:t>
-      </w:r>
-    </w:p>
-    <w:p>
-      <w:r>
-        <w:t>The dataset was imported as a Pandas data-frame</w:t>
-      </w:r>
-      <w:r>
-        <w:t xml:space="preserve"> object</w:t>
-      </w:r>
-      <w:r>
-        <w:t xml:space="preserve"> and analysed u</w:t>
-      </w:r>
-      <w:r>
-        <w:t xml:space="preserve">tilising the </w:t>
-      </w:r>
-      <w:r>
-        <w:t>data-frame classes</w:t>
-      </w:r>
-      <w:r>
-        <w:t xml:space="preserve"> b</w:t>
-      </w:r>
-      <w:r>
-        <w:t>uilt in functionality</w:t>
-      </w:r>
-      <w:r>
-        <w:t>.</w:t>
-      </w:r>
-      <w:r>
-        <w:t xml:space="preserve"> </w:t>
-      </w:r>
-      <w:r>
-        <w:t>Firstly,</w:t>
-      </w:r>
-      <w:r>
-        <w:t xml:space="preserve"> </w:t>
-      </w:r>
-      <w:r>
-        <w:t xml:space="preserve">I used </w:t>
-      </w:r>
-      <w:r>
-        <w:t>the .head(20) method to give me a brief overview of what kind of data each feature</w:t>
-      </w:r>
-      <w:r>
-        <w:t xml:space="preserve"> </w:t>
-      </w:r>
-      <w:r>
-        <w:t>contained</w:t>
-      </w:r>
-      <w:r>
-        <w:t>, then</w:t>
-      </w:r>
-      <w:r>
-        <w:t xml:space="preserve"> </w:t>
-      </w:r>
-      <w:r>
-        <w:t xml:space="preserve">I utilised the </w:t>
-      </w:r>
-      <w:r>
-        <w:t>.</w:t>
-      </w:r>
-      <w:r>
-        <w:t>describe() method to provide me wit</w:t>
-      </w:r>
-      <w:r>
-        <w:t xml:space="preserve">h a numerical summary of </w:t>
-      </w:r>
-      <w:r>
-        <w:t>all</w:t>
-      </w:r>
-      <w:r>
-        <w:t xml:space="preserve"> values contained in each feature.</w:t>
-      </w:r>
-      <w:r>
-        <w:t xml:space="preserve"> The .info() method allowed me to identify any </w:t>
-      </w:r>
-      <w:r>
-        <w:t>categorical features</w:t>
-      </w:r>
-      <w:r>
-        <w:t xml:space="preserve"> and if they were any instances of NULL </w:t>
-      </w:r>
-      <w:r>
-        <w:t>values. The results of this exploratory analysis revealed that the dataset is very clean</w:t>
-      </w:r>
-      <w:r>
-        <w:t xml:space="preserve"> containing no NULL values and only 1 categorical feature, date.</w:t>
-      </w:r>
-      <w:r>
-        <w:t xml:space="preserve"> Once I had identified that there were no </w:t>
-      </w:r>
-      <w:r>
-        <w:t xml:space="preserve">NULL values to be cleaned or categorical features to be </w:t>
-      </w:r>
-      <w:r>
-        <w:t>converted,</w:t>
-      </w:r>
-      <w:r>
-        <w:t xml:space="preserve"> I </w:t>
-      </w:r>
-      <w:r>
-        <w:t xml:space="preserve">dropped the </w:t>
-      </w:r>
-      <w:r>
-        <w:t>unnecessary features ‘id’ and ‘date’ from the data frame.</w:t>
-      </w:r>
-      <w:r>
-        <w:t xml:space="preserve"> </w:t>
-      </w:r>
-      <w:r>
-        <w:t>After examining the data</w:t>
-      </w:r>
-      <w:r>
-        <w:t xml:space="preserve"> further,</w:t>
-      </w:r>
-      <w:r>
-        <w:t xml:space="preserve"> I noticed that there </w:t>
-      </w:r>
-      <w:r>
-        <w:t>seemed to be a high number of 0 values in the column</w:t>
-      </w:r>
-      <w:r>
-        <w:t xml:space="preserve"> ‘</w:t>
-      </w:r>
-      <w:proofErr w:type="spellStart"/>
-      <w:r>
-        <w:t>yr_renovated</w:t>
-      </w:r>
-      <w:proofErr w:type="spellEnd"/>
-      <w:r>
-        <w:t xml:space="preserve">’. After performing a value count on this </w:t>
-      </w:r>
-      <w:r>
-        <w:t>feature,</w:t>
-      </w:r>
-      <w:r>
-        <w:t xml:space="preserve"> I discovered that there were</w:t>
-      </w:r>
-      <w:r>
-        <w:t xml:space="preserve"> 20699</w:t>
-      </w:r>
-      <w:r>
-        <w:t xml:space="preserve"> values of 0</w:t>
-      </w:r>
-      <w:r>
-        <w:t xml:space="preserve">, so I decided to remove this column from the dataset as well. </w:t>
-      </w:r>
-      <w:r>
-        <w:t>At this stage basic pre-processing of the data is complete and I could now move onto feature selection.</w:t>
-      </w:r>
-    </w:p>
-    <w:p/>
-    <w:p>
-      <w:pPr>
-        <w:pStyle w:val="Heading2"/>
-      </w:pPr>
-      <w:r>
-        <w:t>Test-Train Split</w:t>
-      </w:r>
-    </w:p>
-    <w:p/>
-    <w:p>
-      <w:pPr>
-        <w:pStyle w:val="Heading2"/>
-      </w:pPr>
-      <w:r>
-        <w:t>Hyper</w:t>
-      </w:r>
-      <w:r>
-        <w:t>parameter Tuning</w:t>
-      </w:r>
-    </w:p>
-    <w:p>
-      <w:r>
-        <w:t>The purpose of hyperparameter tuning in machine learning is to identify the</w:t>
-      </w:r>
-      <w:r>
-        <w:t xml:space="preserve"> hyperparameters of a model which yield the highest accuracy.</w:t>
-      </w:r>
-    </w:p>
-    <w:p/>
-    <w:p/>
-    <w:p/>
-    <w:p>
-      <w:pPr>
-        <w:pStyle w:val="Heading1"/>
       </w:pPr>
       <w:r>
         <w:t>References</w:t>
       </w:r>
-      <w:bookmarkEnd w:id="4"/>
+      <w:bookmarkEnd w:id="0"/>
     </w:p>
     <w:p/>
     <w:p/>
@@ -2786,7 +3478,7 @@
     <w:p/>
     <w:p/>
     <w:sectPr>
-      <w:footerReference w:type="default" r:id="rId11"/>
+      <w:footerReference w:type="default" r:id="rId14"/>
       <w:pgSz w:w="11906" w:h="16838"/>
       <w:pgMar w:top="1440" w:right="1440" w:bottom="1440" w:left="1440" w:header="708" w:footer="708" w:gutter="0"/>
       <w:pgNumType w:start="1"/>
@@ -3688,7 +4380,6 @@
     <w:next w:val="Normal"/>
     <w:link w:val="Heading4Char"/>
     <w:uiPriority w:val="9"/>
-    <w:semiHidden/>
     <w:unhideWhenUsed/>
     <w:qFormat/>
     <w:rsid w:val="00E60722"/>
@@ -3817,6 +4508,7 @@
   <w:style w:type="character" w:default="1" w:styleId="DefaultParagraphFont">
     <w:name w:val="Default Paragraph Font"/>
     <w:uiPriority w:val="1"/>
+    <w:semiHidden/>
     <w:unhideWhenUsed/>
   </w:style>
   <w:style w:type="table" w:default="1" w:styleId="TableNormal">
@@ -3890,7 +4582,6 @@
     <w:basedOn w:val="DefaultParagraphFont"/>
     <w:link w:val="Heading4"/>
     <w:uiPriority w:val="9"/>
-    <w:semiHidden/>
     <w:rsid w:val="00E60722"/>
     <w:rPr>
       <w:rFonts w:eastAsiaTheme="majorEastAsia" w:cstheme="majorBidi"/>

</xml_diff>

<commit_message>
Cleaned up both files, ready for final review
</commit_message>
<xml_diff>
--- a/Machine Learning CA1.docx
+++ b/Machine Learning CA1.docx
@@ -1,6 +1,6 @@
 
 <file path=word/document.xml><?xml version="1.0" encoding="utf-8"?>
-<w:document xmlns:wpc="http://schemas.microsoft.com/office/word/2010/wordprocessingCanvas" xmlns:cx="http://schemas.microsoft.com/office/drawing/2014/chartex" xmlns:cx1="http://schemas.microsoft.com/office/drawing/2015/9/8/chartex" xmlns:cx2="http://schemas.microsoft.com/office/drawing/2015/10/21/chartex" xmlns:cx3="http://schemas.microsoft.com/office/drawing/2016/5/9/chartex" xmlns:cx4="http://schemas.microsoft.com/office/drawing/2016/5/10/chartex" xmlns:cx5="http://schemas.microsoft.com/office/drawing/2016/5/11/chartex" xmlns:cx6="http://schemas.microsoft.com/office/drawing/2016/5/12/chartex" xmlns:cx7="http://schemas.microsoft.com/office/drawing/2016/5/13/chartex" xmlns:cx8="http://schemas.microsoft.com/office/drawing/2016/5/14/chartex" xmlns:mc="http://schemas.openxmlformats.org/markup-compatibility/2006" xmlns:aink="http://schemas.microsoft.com/office/drawing/2016/ink" xmlns:am3d="http://schemas.microsoft.com/office/drawing/2017/model3d" xmlns:o="urn:schemas-microsoft-com:office:office" xmlns:oel="http://schemas.microsoft.com/office/2019/extlst" xmlns:r="http://schemas.openxmlformats.org/officeDocument/2006/relationships" xmlns:m="http://schemas.openxmlformats.org/officeDocument/2006/math" xmlns:v="urn:schemas-microsoft-com:vml" xmlns:wp14="http://schemas.microsoft.com/office/word/2010/wordprocessingDrawing" xmlns:wp="http://schemas.openxmlformats.org/drawingml/2006/wordprocessingDrawing" xmlns:w10="urn:schemas-microsoft-com:office:word" xmlns:w="http://schemas.openxmlformats.org/wordprocessingml/2006/main" xmlns:w14="http://schemas.microsoft.com/office/word/2010/wordml" xmlns:w15="http://schemas.microsoft.com/office/word/2012/wordml" xmlns:w16cex="http://schemas.microsoft.com/office/word/2018/wordml/cex" xmlns:w16cid="http://schemas.microsoft.com/office/word/2016/wordml/cid" xmlns:w16="http://schemas.microsoft.com/office/word/2018/wordml" xmlns:w16sdtdh="http://schemas.microsoft.com/office/word/2020/wordml/sdtdatahash" xmlns:w16se="http://schemas.microsoft.com/office/word/2015/wordml/symex" xmlns:wpg="http://schemas.microsoft.com/office/word/2010/wordprocessingGroup" xmlns:wpi="http://schemas.microsoft.com/office/word/2010/wordprocessingInk" xmlns:wne="http://schemas.microsoft.com/office/word/2006/wordml" xmlns:wps="http://schemas.microsoft.com/office/word/2010/wordprocessingShape" mc:Ignorable="w14 w15 w16se w16cid w16 w16cex w16sdtdh wp14">
+<w:document xmlns:wpc="http://schemas.microsoft.com/office/word/2010/wordprocessingCanvas" xmlns:cx="http://schemas.microsoft.com/office/drawing/2014/chartex" xmlns:cx1="http://schemas.microsoft.com/office/drawing/2015/9/8/chartex" xmlns:cx2="http://schemas.microsoft.com/office/drawing/2015/10/21/chartex" xmlns:cx3="http://schemas.microsoft.com/office/drawing/2016/5/9/chartex" xmlns:cx4="http://schemas.microsoft.com/office/drawing/2016/5/10/chartex" xmlns:cx5="http://schemas.microsoft.com/office/drawing/2016/5/11/chartex" xmlns:cx6="http://schemas.microsoft.com/office/drawing/2016/5/12/chartex" xmlns:cx7="http://schemas.microsoft.com/office/drawing/2016/5/13/chartex" xmlns:cx8="http://schemas.microsoft.com/office/drawing/2016/5/14/chartex" xmlns:mc="http://schemas.openxmlformats.org/markup-compatibility/2006" xmlns:aink="http://schemas.microsoft.com/office/drawing/2016/ink" xmlns:am3d="http://schemas.microsoft.com/office/drawing/2017/model3d" xmlns:o="urn:schemas-microsoft-com:office:office" xmlns:oel="http://schemas.microsoft.com/office/2019/extlst" xmlns:r="http://schemas.openxmlformats.org/officeDocument/2006/relationships" xmlns:m="http://schemas.openxmlformats.org/officeDocument/2006/math" xmlns:v="urn:schemas-microsoft-com:vml" xmlns:wp14="http://schemas.microsoft.com/office/word/2010/wordprocessingDrawing" xmlns:wp="http://schemas.openxmlformats.org/drawingml/2006/wordprocessingDrawing" xmlns:w10="urn:schemas-microsoft-com:office:word" xmlns:w="http://schemas.openxmlformats.org/wordprocessingml/2006/main" xmlns:w14="http://schemas.microsoft.com/office/word/2010/wordml" xmlns:w15="http://schemas.microsoft.com/office/word/2012/wordml" xmlns:w16cex="http://schemas.microsoft.com/office/word/2018/wordml/cex" xmlns:w16cid="http://schemas.microsoft.com/office/word/2016/wordml/cid" xmlns:w16="http://schemas.microsoft.com/office/word/2018/wordml" xmlns:w16du="http://schemas.microsoft.com/office/word/2023/wordml/word16du" xmlns:w16sdtdh="http://schemas.microsoft.com/office/word/2020/wordml/sdtdatahash" xmlns:w16se="http://schemas.microsoft.com/office/word/2015/wordml/symex" xmlns:wpg="http://schemas.microsoft.com/office/word/2010/wordprocessingGroup" xmlns:wpi="http://schemas.microsoft.com/office/word/2010/wordprocessingInk" xmlns:wne="http://schemas.microsoft.com/office/word/2006/wordml" xmlns:wps="http://schemas.microsoft.com/office/word/2010/wordprocessingShape" mc:Ignorable="w14 w15 w16se w16cid w16 w16cex w16sdtdh w16du wp14">
   <w:body>
     <w:p>
       <w:pPr>
@@ -976,13 +976,13 @@
           <w:r>
             <w:fldChar w:fldCharType="separate"/>
           </w:r>
-          <w:hyperlink w:anchor="_Toc158384946" w:history="1">
+          <w:hyperlink w:anchor="_Toc165407349" w:history="1">
             <w:r>
               <w:rPr>
                 <w:rStyle w:val="Hyperlink"/>
                 <w:noProof/>
               </w:rPr>
-              <w:t>Introduction</w:t>
+              <w:t>Machine Learning CA1</w:t>
             </w:r>
             <w:r>
               <w:rPr>
@@ -1003,7 +1003,7 @@
                 <w:noProof/>
                 <w:webHidden/>
               </w:rPr>
-              <w:instrText xml:space="preserve"> PAGEREF _Toc158384946 \h </w:instrText>
+              <w:instrText xml:space="preserve"> PAGEREF _Toc165407349 \h </w:instrText>
             </w:r>
             <w:r>
               <w:rPr>
@@ -1024,6 +1024,510 @@
                 <w:webHidden/>
               </w:rPr>
               <w:t>1</w:t>
+            </w:r>
+            <w:r>
+              <w:rPr>
+                <w:noProof/>
+                <w:webHidden/>
+              </w:rPr>
+              <w:fldChar w:fldCharType="end"/>
+            </w:r>
+          </w:hyperlink>
+        </w:p>
+        <w:p>
+          <w:pPr>
+            <w:pStyle w:val="TOC2"/>
+            <w:tabs>
+              <w:tab w:val="right" w:leader="dot" w:pos="9016"/>
+            </w:tabs>
+            <w:rPr>
+              <w:rFonts w:asciiTheme="minorHAnsi" w:eastAsiaTheme="minorEastAsia" w:hAnsiTheme="minorHAnsi"/>
+              <w:noProof/>
+              <w:sz w:val="24"/>
+              <w:szCs w:val="24"/>
+              <w:lang w:eastAsia="en-IE"/>
+            </w:rPr>
+          </w:pPr>
+          <w:hyperlink w:anchor="_Toc165407350" w:history="1">
+            <w:r>
+              <w:rPr>
+                <w:rStyle w:val="Hyperlink"/>
+                <w:noProof/>
+              </w:rPr>
+              <w:t>Introduction:</w:t>
+            </w:r>
+            <w:r>
+              <w:rPr>
+                <w:noProof/>
+                <w:webHidden/>
+              </w:rPr>
+              <w:tab/>
+            </w:r>
+            <w:r>
+              <w:rPr>
+                <w:noProof/>
+                <w:webHidden/>
+              </w:rPr>
+              <w:fldChar w:fldCharType="begin"/>
+            </w:r>
+            <w:r>
+              <w:rPr>
+                <w:noProof/>
+                <w:webHidden/>
+              </w:rPr>
+              <w:instrText xml:space="preserve"> PAGEREF _Toc165407350 \h </w:instrText>
+            </w:r>
+            <w:r>
+              <w:rPr>
+                <w:noProof/>
+                <w:webHidden/>
+              </w:rPr>
+            </w:r>
+            <w:r>
+              <w:rPr>
+                <w:noProof/>
+                <w:webHidden/>
+              </w:rPr>
+              <w:fldChar w:fldCharType="separate"/>
+            </w:r>
+            <w:r>
+              <w:rPr>
+                <w:noProof/>
+                <w:webHidden/>
+              </w:rPr>
+              <w:t>1</w:t>
+            </w:r>
+            <w:r>
+              <w:rPr>
+                <w:noProof/>
+                <w:webHidden/>
+              </w:rPr>
+              <w:fldChar w:fldCharType="end"/>
+            </w:r>
+          </w:hyperlink>
+        </w:p>
+        <w:p>
+          <w:pPr>
+            <w:pStyle w:val="TOC2"/>
+            <w:tabs>
+              <w:tab w:val="right" w:leader="dot" w:pos="9016"/>
+            </w:tabs>
+            <w:rPr>
+              <w:rFonts w:asciiTheme="minorHAnsi" w:eastAsiaTheme="minorEastAsia" w:hAnsiTheme="minorHAnsi"/>
+              <w:noProof/>
+              <w:sz w:val="24"/>
+              <w:szCs w:val="24"/>
+              <w:lang w:eastAsia="en-IE"/>
+            </w:rPr>
+          </w:pPr>
+          <w:hyperlink w:anchor="_Toc165407351" w:history="1">
+            <w:r>
+              <w:rPr>
+                <w:rStyle w:val="Hyperlink"/>
+                <w:noProof/>
+              </w:rPr>
+              <w:t>Data Selection</w:t>
+            </w:r>
+            <w:r>
+              <w:rPr>
+                <w:noProof/>
+                <w:webHidden/>
+              </w:rPr>
+              <w:tab/>
+            </w:r>
+            <w:r>
+              <w:rPr>
+                <w:noProof/>
+                <w:webHidden/>
+              </w:rPr>
+              <w:fldChar w:fldCharType="begin"/>
+            </w:r>
+            <w:r>
+              <w:rPr>
+                <w:noProof/>
+                <w:webHidden/>
+              </w:rPr>
+              <w:instrText xml:space="preserve"> PAGEREF _Toc165407351 \h </w:instrText>
+            </w:r>
+            <w:r>
+              <w:rPr>
+                <w:noProof/>
+                <w:webHidden/>
+              </w:rPr>
+            </w:r>
+            <w:r>
+              <w:rPr>
+                <w:noProof/>
+                <w:webHidden/>
+              </w:rPr>
+              <w:fldChar w:fldCharType="separate"/>
+            </w:r>
+            <w:r>
+              <w:rPr>
+                <w:noProof/>
+                <w:webHidden/>
+              </w:rPr>
+              <w:t>1</w:t>
+            </w:r>
+            <w:r>
+              <w:rPr>
+                <w:noProof/>
+                <w:webHidden/>
+              </w:rPr>
+              <w:fldChar w:fldCharType="end"/>
+            </w:r>
+          </w:hyperlink>
+        </w:p>
+        <w:p>
+          <w:pPr>
+            <w:pStyle w:val="TOC2"/>
+            <w:tabs>
+              <w:tab w:val="right" w:leader="dot" w:pos="9016"/>
+            </w:tabs>
+            <w:rPr>
+              <w:rFonts w:asciiTheme="minorHAnsi" w:eastAsiaTheme="minorEastAsia" w:hAnsiTheme="minorHAnsi"/>
+              <w:noProof/>
+              <w:sz w:val="24"/>
+              <w:szCs w:val="24"/>
+              <w:lang w:eastAsia="en-IE"/>
+            </w:rPr>
+          </w:pPr>
+          <w:hyperlink w:anchor="_Toc165407352" w:history="1">
+            <w:r>
+              <w:rPr>
+                <w:rStyle w:val="Hyperlink"/>
+                <w:noProof/>
+              </w:rPr>
+              <w:t>Data Preprocessing</w:t>
+            </w:r>
+            <w:r>
+              <w:rPr>
+                <w:noProof/>
+                <w:webHidden/>
+              </w:rPr>
+              <w:tab/>
+            </w:r>
+            <w:r>
+              <w:rPr>
+                <w:noProof/>
+                <w:webHidden/>
+              </w:rPr>
+              <w:fldChar w:fldCharType="begin"/>
+            </w:r>
+            <w:r>
+              <w:rPr>
+                <w:noProof/>
+                <w:webHidden/>
+              </w:rPr>
+              <w:instrText xml:space="preserve"> PAGEREF _Toc165407352 \h </w:instrText>
+            </w:r>
+            <w:r>
+              <w:rPr>
+                <w:noProof/>
+                <w:webHidden/>
+              </w:rPr>
+            </w:r>
+            <w:r>
+              <w:rPr>
+                <w:noProof/>
+                <w:webHidden/>
+              </w:rPr>
+              <w:fldChar w:fldCharType="separate"/>
+            </w:r>
+            <w:r>
+              <w:rPr>
+                <w:noProof/>
+                <w:webHidden/>
+              </w:rPr>
+              <w:t>1</w:t>
+            </w:r>
+            <w:r>
+              <w:rPr>
+                <w:noProof/>
+                <w:webHidden/>
+              </w:rPr>
+              <w:fldChar w:fldCharType="end"/>
+            </w:r>
+          </w:hyperlink>
+        </w:p>
+        <w:p>
+          <w:pPr>
+            <w:pStyle w:val="TOC2"/>
+            <w:tabs>
+              <w:tab w:val="right" w:leader="dot" w:pos="9016"/>
+            </w:tabs>
+            <w:rPr>
+              <w:rFonts w:asciiTheme="minorHAnsi" w:eastAsiaTheme="minorEastAsia" w:hAnsiTheme="minorHAnsi"/>
+              <w:noProof/>
+              <w:sz w:val="24"/>
+              <w:szCs w:val="24"/>
+              <w:lang w:eastAsia="en-IE"/>
+            </w:rPr>
+          </w:pPr>
+          <w:hyperlink w:anchor="_Toc165407353" w:history="1">
+            <w:r>
+              <w:rPr>
+                <w:rStyle w:val="Hyperlink"/>
+                <w:noProof/>
+              </w:rPr>
+              <w:t>Test-Train Split and Cross Validation</w:t>
+            </w:r>
+            <w:r>
+              <w:rPr>
+                <w:noProof/>
+                <w:webHidden/>
+              </w:rPr>
+              <w:tab/>
+            </w:r>
+            <w:r>
+              <w:rPr>
+                <w:noProof/>
+                <w:webHidden/>
+              </w:rPr>
+              <w:fldChar w:fldCharType="begin"/>
+            </w:r>
+            <w:r>
+              <w:rPr>
+                <w:noProof/>
+                <w:webHidden/>
+              </w:rPr>
+              <w:instrText xml:space="preserve"> PAGEREF _Toc165407353 \h </w:instrText>
+            </w:r>
+            <w:r>
+              <w:rPr>
+                <w:noProof/>
+                <w:webHidden/>
+              </w:rPr>
+            </w:r>
+            <w:r>
+              <w:rPr>
+                <w:noProof/>
+                <w:webHidden/>
+              </w:rPr>
+              <w:fldChar w:fldCharType="separate"/>
+            </w:r>
+            <w:r>
+              <w:rPr>
+                <w:noProof/>
+                <w:webHidden/>
+              </w:rPr>
+              <w:t>2</w:t>
+            </w:r>
+            <w:r>
+              <w:rPr>
+                <w:noProof/>
+                <w:webHidden/>
+              </w:rPr>
+              <w:fldChar w:fldCharType="end"/>
+            </w:r>
+          </w:hyperlink>
+        </w:p>
+        <w:p>
+          <w:pPr>
+            <w:pStyle w:val="TOC3"/>
+            <w:tabs>
+              <w:tab w:val="right" w:leader="dot" w:pos="9016"/>
+            </w:tabs>
+            <w:rPr>
+              <w:rFonts w:asciiTheme="minorHAnsi" w:eastAsiaTheme="minorEastAsia" w:hAnsiTheme="minorHAnsi"/>
+              <w:noProof/>
+              <w:sz w:val="24"/>
+              <w:szCs w:val="24"/>
+              <w:lang w:eastAsia="en-IE"/>
+            </w:rPr>
+          </w:pPr>
+          <w:hyperlink w:anchor="_Toc165407354" w:history="1">
+            <w:r>
+              <w:rPr>
+                <w:rStyle w:val="Hyperlink"/>
+                <w:noProof/>
+              </w:rPr>
+              <w:t>Test-Train Split Sizes</w:t>
+            </w:r>
+            <w:r>
+              <w:rPr>
+                <w:noProof/>
+                <w:webHidden/>
+              </w:rPr>
+              <w:tab/>
+            </w:r>
+            <w:r>
+              <w:rPr>
+                <w:noProof/>
+                <w:webHidden/>
+              </w:rPr>
+              <w:fldChar w:fldCharType="begin"/>
+            </w:r>
+            <w:r>
+              <w:rPr>
+                <w:noProof/>
+                <w:webHidden/>
+              </w:rPr>
+              <w:instrText xml:space="preserve"> PAGEREF _Toc165407354 \h </w:instrText>
+            </w:r>
+            <w:r>
+              <w:rPr>
+                <w:noProof/>
+                <w:webHidden/>
+              </w:rPr>
+            </w:r>
+            <w:r>
+              <w:rPr>
+                <w:noProof/>
+                <w:webHidden/>
+              </w:rPr>
+              <w:fldChar w:fldCharType="separate"/>
+            </w:r>
+            <w:r>
+              <w:rPr>
+                <w:noProof/>
+                <w:webHidden/>
+              </w:rPr>
+              <w:t>2</w:t>
+            </w:r>
+            <w:r>
+              <w:rPr>
+                <w:noProof/>
+                <w:webHidden/>
+              </w:rPr>
+              <w:fldChar w:fldCharType="end"/>
+            </w:r>
+          </w:hyperlink>
+        </w:p>
+        <w:p>
+          <w:pPr>
+            <w:pStyle w:val="TOC3"/>
+            <w:tabs>
+              <w:tab w:val="right" w:leader="dot" w:pos="9016"/>
+            </w:tabs>
+            <w:rPr>
+              <w:rFonts w:asciiTheme="minorHAnsi" w:eastAsiaTheme="minorEastAsia" w:hAnsiTheme="minorHAnsi"/>
+              <w:noProof/>
+              <w:sz w:val="24"/>
+              <w:szCs w:val="24"/>
+              <w:lang w:eastAsia="en-IE"/>
+            </w:rPr>
+          </w:pPr>
+          <w:hyperlink w:anchor="_Toc165407355" w:history="1">
+            <w:r>
+              <w:rPr>
+                <w:rStyle w:val="Hyperlink"/>
+                <w:noProof/>
+              </w:rPr>
+              <w:t>Test-Train Split Size Results</w:t>
+            </w:r>
+            <w:r>
+              <w:rPr>
+                <w:noProof/>
+                <w:webHidden/>
+              </w:rPr>
+              <w:tab/>
+            </w:r>
+            <w:r>
+              <w:rPr>
+                <w:noProof/>
+                <w:webHidden/>
+              </w:rPr>
+              <w:fldChar w:fldCharType="begin"/>
+            </w:r>
+            <w:r>
+              <w:rPr>
+                <w:noProof/>
+                <w:webHidden/>
+              </w:rPr>
+              <w:instrText xml:space="preserve"> PAGEREF _Toc165407355 \h </w:instrText>
+            </w:r>
+            <w:r>
+              <w:rPr>
+                <w:noProof/>
+                <w:webHidden/>
+              </w:rPr>
+            </w:r>
+            <w:r>
+              <w:rPr>
+                <w:noProof/>
+                <w:webHidden/>
+              </w:rPr>
+              <w:fldChar w:fldCharType="separate"/>
+            </w:r>
+            <w:r>
+              <w:rPr>
+                <w:noProof/>
+                <w:webHidden/>
+              </w:rPr>
+              <w:t>2</w:t>
+            </w:r>
+            <w:r>
+              <w:rPr>
+                <w:noProof/>
+                <w:webHidden/>
+              </w:rPr>
+              <w:fldChar w:fldCharType="end"/>
+            </w:r>
+          </w:hyperlink>
+        </w:p>
+        <w:p>
+          <w:pPr>
+            <w:pStyle w:val="TOC2"/>
+            <w:tabs>
+              <w:tab w:val="right" w:leader="dot" w:pos="9016"/>
+            </w:tabs>
+            <w:rPr>
+              <w:rFonts w:asciiTheme="minorHAnsi" w:eastAsiaTheme="minorEastAsia" w:hAnsiTheme="minorHAnsi"/>
+              <w:noProof/>
+              <w:sz w:val="24"/>
+              <w:szCs w:val="24"/>
+              <w:lang w:eastAsia="en-IE"/>
+            </w:rPr>
+          </w:pPr>
+          <w:hyperlink w:anchor="_Toc165407356" w:history="1">
+            <w:r>
+              <w:rPr>
+                <w:rStyle w:val="Hyperlink"/>
+                <w:noProof/>
+              </w:rPr>
+              <w:t>Hyperparameter Tuning</w:t>
+            </w:r>
+            <w:r>
+              <w:rPr>
+                <w:noProof/>
+                <w:webHidden/>
+              </w:rPr>
+              <w:tab/>
+            </w:r>
+            <w:r>
+              <w:rPr>
+                <w:noProof/>
+                <w:webHidden/>
+              </w:rPr>
+              <w:fldChar w:fldCharType="begin"/>
+            </w:r>
+            <w:r>
+              <w:rPr>
+                <w:noProof/>
+                <w:webHidden/>
+              </w:rPr>
+              <w:instrText xml:space="preserve"> PAGEREF _Toc165407356 \h </w:instrText>
+            </w:r>
+            <w:r>
+              <w:rPr>
+                <w:noProof/>
+                <w:webHidden/>
+              </w:rPr>
+            </w:r>
+            <w:r>
+              <w:rPr>
+                <w:noProof/>
+                <w:webHidden/>
+              </w:rPr>
+              <w:fldChar w:fldCharType="separate"/>
+            </w:r>
+            <w:r>
+              <w:rPr>
+                <w:noProof/>
+                <w:webHidden/>
+              </w:rPr>
+              <w:t>4</w:t>
             </w:r>
             <w:r>
               <w:rPr>
@@ -1048,13 +1552,13 @@
               <w:lang w:eastAsia="en-IE"/>
             </w:rPr>
           </w:pPr>
-          <w:hyperlink w:anchor="_Toc158384947" w:history="1">
+          <w:hyperlink w:anchor="_Toc165407357" w:history="1">
             <w:r>
               <w:rPr>
                 <w:rStyle w:val="Hyperlink"/>
                 <w:noProof/>
               </w:rPr>
-              <w:t>Chapter 1</w:t>
+              <w:t>Results Interpretation</w:t>
             </w:r>
             <w:r>
               <w:rPr>
@@ -1075,7 +1579,7 @@
                 <w:noProof/>
                 <w:webHidden/>
               </w:rPr>
-              <w:instrText xml:space="preserve"> PAGEREF _Toc158384947 \h </w:instrText>
+              <w:instrText xml:space="preserve"> PAGEREF _Toc165407357 \h </w:instrText>
             </w:r>
             <w:r>
               <w:rPr>
@@ -1095,79 +1599,7 @@
                 <w:noProof/>
                 <w:webHidden/>
               </w:rPr>
-              <w:t>1</w:t>
-            </w:r>
-            <w:r>
-              <w:rPr>
-                <w:noProof/>
-                <w:webHidden/>
-              </w:rPr>
-              <w:fldChar w:fldCharType="end"/>
-            </w:r>
-          </w:hyperlink>
-        </w:p>
-        <w:p>
-          <w:pPr>
-            <w:pStyle w:val="TOC2"/>
-            <w:tabs>
-              <w:tab w:val="right" w:leader="dot" w:pos="9016"/>
-            </w:tabs>
-            <w:rPr>
-              <w:rFonts w:asciiTheme="minorHAnsi" w:eastAsiaTheme="minorEastAsia" w:hAnsiTheme="minorHAnsi"/>
-              <w:noProof/>
-              <w:sz w:val="24"/>
-              <w:szCs w:val="24"/>
-              <w:lang w:eastAsia="en-IE"/>
-            </w:rPr>
-          </w:pPr>
-          <w:hyperlink w:anchor="_Toc158384948" w:history="1">
-            <w:r>
-              <w:rPr>
-                <w:rStyle w:val="Hyperlink"/>
-                <w:noProof/>
-              </w:rPr>
-              <w:t>Chapter 1.1</w:t>
-            </w:r>
-            <w:r>
-              <w:rPr>
-                <w:noProof/>
-                <w:webHidden/>
-              </w:rPr>
-              <w:tab/>
-            </w:r>
-            <w:r>
-              <w:rPr>
-                <w:noProof/>
-                <w:webHidden/>
-              </w:rPr>
-              <w:fldChar w:fldCharType="begin"/>
-            </w:r>
-            <w:r>
-              <w:rPr>
-                <w:noProof/>
-                <w:webHidden/>
-              </w:rPr>
-              <w:instrText xml:space="preserve"> PAGEREF _Toc158384948 \h </w:instrText>
-            </w:r>
-            <w:r>
-              <w:rPr>
-                <w:noProof/>
-                <w:webHidden/>
-              </w:rPr>
-            </w:r>
-            <w:r>
-              <w:rPr>
-                <w:noProof/>
-                <w:webHidden/>
-              </w:rPr>
-              <w:fldChar w:fldCharType="separate"/>
-            </w:r>
-            <w:r>
-              <w:rPr>
-                <w:noProof/>
-                <w:webHidden/>
-              </w:rPr>
-              <w:t>1</w:t>
+              <w:t>5</w:t>
             </w:r>
             <w:r>
               <w:rPr>
@@ -1192,13 +1624,13 @@
               <w:lang w:eastAsia="en-IE"/>
             </w:rPr>
           </w:pPr>
-          <w:hyperlink w:anchor="_Toc158384949" w:history="1">
+          <w:hyperlink w:anchor="_Toc165407358" w:history="1">
             <w:r>
               <w:rPr>
                 <w:rStyle w:val="Hyperlink"/>
                 <w:noProof/>
               </w:rPr>
-              <w:t>Chapter 1.1.1.</w:t>
+              <w:t>Linear Regression</w:t>
             </w:r>
             <w:r>
               <w:rPr>
@@ -1219,7 +1651,7 @@
                 <w:noProof/>
                 <w:webHidden/>
               </w:rPr>
-              <w:instrText xml:space="preserve"> PAGEREF _Toc158384949 \h </w:instrText>
+              <w:instrText xml:space="preserve"> PAGEREF _Toc165407358 \h </w:instrText>
             </w:r>
             <w:r>
               <w:rPr>
@@ -1239,7 +1671,79 @@
                 <w:noProof/>
                 <w:webHidden/>
               </w:rPr>
-              <w:t>1</w:t>
+              <w:t>5</w:t>
+            </w:r>
+            <w:r>
+              <w:rPr>
+                <w:noProof/>
+                <w:webHidden/>
+              </w:rPr>
+              <w:fldChar w:fldCharType="end"/>
+            </w:r>
+          </w:hyperlink>
+        </w:p>
+        <w:p>
+          <w:pPr>
+            <w:pStyle w:val="TOC3"/>
+            <w:tabs>
+              <w:tab w:val="right" w:leader="dot" w:pos="9016"/>
+            </w:tabs>
+            <w:rPr>
+              <w:rFonts w:asciiTheme="minorHAnsi" w:eastAsiaTheme="minorEastAsia" w:hAnsiTheme="minorHAnsi"/>
+              <w:noProof/>
+              <w:sz w:val="24"/>
+              <w:szCs w:val="24"/>
+              <w:lang w:eastAsia="en-IE"/>
+            </w:rPr>
+          </w:pPr>
+          <w:hyperlink w:anchor="_Toc165407359" w:history="1">
+            <w:r>
+              <w:rPr>
+                <w:rStyle w:val="Hyperlink"/>
+                <w:noProof/>
+              </w:rPr>
+              <w:t>kNN Regression</w:t>
+            </w:r>
+            <w:r>
+              <w:rPr>
+                <w:noProof/>
+                <w:webHidden/>
+              </w:rPr>
+              <w:tab/>
+            </w:r>
+            <w:r>
+              <w:rPr>
+                <w:noProof/>
+                <w:webHidden/>
+              </w:rPr>
+              <w:fldChar w:fldCharType="begin"/>
+            </w:r>
+            <w:r>
+              <w:rPr>
+                <w:noProof/>
+                <w:webHidden/>
+              </w:rPr>
+              <w:instrText xml:space="preserve"> PAGEREF _Toc165407359 \h </w:instrText>
+            </w:r>
+            <w:r>
+              <w:rPr>
+                <w:noProof/>
+                <w:webHidden/>
+              </w:rPr>
+            </w:r>
+            <w:r>
+              <w:rPr>
+                <w:noProof/>
+                <w:webHidden/>
+              </w:rPr>
+              <w:fldChar w:fldCharType="separate"/>
+            </w:r>
+            <w:r>
+              <w:rPr>
+                <w:noProof/>
+                <w:webHidden/>
+              </w:rPr>
+              <w:t>5</w:t>
             </w:r>
             <w:r>
               <w:rPr>
@@ -1264,7 +1768,7 @@
               <w:lang w:eastAsia="en-IE"/>
             </w:rPr>
           </w:pPr>
-          <w:hyperlink w:anchor="_Toc158384950" w:history="1">
+          <w:hyperlink w:anchor="_Toc165407360" w:history="1">
             <w:r>
               <w:rPr>
                 <w:rStyle w:val="Hyperlink"/>
@@ -1291,7 +1795,7 @@
                 <w:noProof/>
                 <w:webHidden/>
               </w:rPr>
-              <w:instrText xml:space="preserve"> PAGEREF _Toc158384950 \h </w:instrText>
+              <w:instrText xml:space="preserve"> PAGEREF _Toc165407360 \h </w:instrText>
             </w:r>
             <w:r>
               <w:rPr>
@@ -1311,7 +1815,7 @@
                 <w:noProof/>
                 <w:webHidden/>
               </w:rPr>
-              <w:t>2</w:t>
+              <w:t>6</w:t>
             </w:r>
             <w:r>
               <w:rPr>
@@ -1353,20 +1857,23 @@
         <w:pStyle w:val="Heading1"/>
         <w:jc w:val="center"/>
       </w:pPr>
-      <w:bookmarkStart w:id="0" w:name="_Toc158384950"/>
+      <w:bookmarkStart w:id="0" w:name="_Toc165407349"/>
       <w:r>
         <w:lastRenderedPageBreak/>
         <w:t>Machine Learning CA1</w:t>
       </w:r>
+      <w:bookmarkEnd w:id="0"/>
     </w:p>
     <w:p/>
     <w:p>
       <w:pPr>
         <w:pStyle w:val="Heading2"/>
       </w:pPr>
+      <w:bookmarkStart w:id="1" w:name="_Toc165407350"/>
       <w:r>
         <w:t>Introduction:</w:t>
       </w:r>
+      <w:bookmarkEnd w:id="1"/>
     </w:p>
     <w:p>
       <w:r>
@@ -1385,7 +1892,10 @@
         <w:t xml:space="preserve"> </w:t>
       </w:r>
       <w:r>
-        <w:t xml:space="preserve">two </w:t>
+        <w:t>two</w:t>
+      </w:r>
+      <w:r>
+        <w:t xml:space="preserve"> </w:t>
       </w:r>
       <w:r>
         <w:t xml:space="preserve">machine learning models </w:t>
@@ -1592,27 +2102,29 @@
         <w:t xml:space="preserve"> insight into local area </w:t>
       </w:r>
       <w:r>
-        <w:t xml:space="preserve">affordability, </w:t>
-      </w:r>
-      <w:r>
-        <w:t>empower negotiation exchange</w:t>
+        <w:t>affordability, empower negotiation exchange</w:t>
+      </w:r>
+      <w:r>
+        <w:t xml:space="preserve"> and narrowing of the decision-making process based on means </w:t>
+      </w:r>
+      <w:proofErr w:type="spellStart"/>
+      <w:r>
+        <w:t>and</w:t>
+      </w:r>
+      <w:r>
+        <w:t>s</w:t>
+      </w:r>
+      <w:proofErr w:type="spellEnd"/>
+      <w:r>
+        <w:t xml:space="preserve"> requirements. </w:t>
+      </w:r>
+      <w:r>
+        <w:t>This tool could further guide those selling or renovating properties to choose their asking prices and renovation investments based on trends elucidated from a ML market valuation analysis.</w:t>
       </w:r>
       <w:r>
         <w:t xml:space="preserve"> </w:t>
       </w:r>
       <w:r>
-        <w:t>and narrowing of the decision-making process based on means and or requirements</w:t>
-      </w:r>
-      <w:r>
-        <w:t xml:space="preserve">. </w:t>
-      </w:r>
-      <w:r>
-        <w:t>This tool could further guide those selling or renovating properties to choose their asking prices and renovation investments based on trends elucidated from a ML market valuation analysis.</w:t>
-      </w:r>
-      <w:r>
-        <w:t xml:space="preserve"> </w:t>
-      </w:r>
-      <w:r>
         <w:t xml:space="preserve">Predictive modelling techniques implementing </w:t>
       </w:r>
       <w:r>
@@ -1628,7 +2140,10 @@
         <w:t xml:space="preserve">lassification algorithms have emerged as indispensable tools for navigating </w:t>
       </w:r>
       <w:r>
-        <w:t>this complex domain</w:t>
+        <w:t>complex domain</w:t>
+      </w:r>
+      <w:r>
+        <w:t>s such as this</w:t>
       </w:r>
       <w:r>
         <w:t>, especially for the average individual outside of the housing industry</w:t>
@@ -1645,12 +2160,14 @@
       <w:pPr>
         <w:pStyle w:val="Heading2"/>
       </w:pPr>
+      <w:bookmarkStart w:id="2" w:name="_Toc165407351"/>
       <w:r>
         <w:t xml:space="preserve">Data </w:t>
       </w:r>
       <w:r>
         <w:t>Selection</w:t>
       </w:r>
+      <w:bookmarkEnd w:id="2"/>
     </w:p>
     <w:p>
       <w:r>
@@ -1829,12 +2346,14 @@
       <w:pPr>
         <w:pStyle w:val="Heading2"/>
       </w:pPr>
+      <w:bookmarkStart w:id="3" w:name="_Toc165407352"/>
       <w:r>
         <w:t xml:space="preserve">Data </w:t>
       </w:r>
       <w:r>
         <w:t>Preprocessing</w:t>
       </w:r>
+      <w:bookmarkEnd w:id="3"/>
     </w:p>
     <w:p>
       <w:r>
@@ -1850,7 +2369,7 @@
         <w:t xml:space="preserve">tilising the </w:t>
       </w:r>
       <w:r>
-        <w:t>data-frame classes</w:t>
+        <w:t>classes</w:t>
       </w:r>
       <w:r>
         <w:t xml:space="preserve"> b</w:t>
@@ -1874,342 +2393,339 @@
         <w:t xml:space="preserve">I used </w:t>
       </w:r>
       <w:r>
-        <w:t>the .head(20) method to give me a brief overview of what kind of data each feature</w:t>
+        <w:t xml:space="preserve">the .head(20) method to give me a brief overview of </w:t>
+      </w:r>
+      <w:r>
+        <w:t xml:space="preserve">the </w:t>
+      </w:r>
+      <w:r>
+        <w:t>data</w:t>
+      </w:r>
+      <w:r>
+        <w:t>,</w:t>
       </w:r>
       <w:r>
         <w:t xml:space="preserve"> </w:t>
       </w:r>
       <w:r>
-        <w:t>contained</w:t>
-      </w:r>
-      <w:r>
-        <w:t>, then</w:t>
+        <w:t>followed by</w:t>
+      </w:r>
+      <w:r>
+        <w:t xml:space="preserve"> the </w:t>
+      </w:r>
+      <w:r>
+        <w:t>.</w:t>
+      </w:r>
+      <w:r>
+        <w:t>describe() method to provide me wit</w:t>
+      </w:r>
+      <w:r>
+        <w:t xml:space="preserve">h a numerical summary </w:t>
+      </w:r>
+      <w:r>
+        <w:t xml:space="preserve">the </w:t>
+      </w:r>
+      <w:r>
+        <w:t>values contained in each feature.</w:t>
+      </w:r>
+      <w:r>
+        <w:t xml:space="preserve"> The .info() method allowed me to identify any </w:t>
+      </w:r>
+      <w:r>
+        <w:t>categorical features</w:t>
+      </w:r>
+      <w:r>
+        <w:t xml:space="preserve"> and any instances of NULL </w:t>
+      </w:r>
+      <w:r>
+        <w:t>values. The results of this exploratory analysis revealed that the dataset is very clean</w:t>
+      </w:r>
+      <w:r>
+        <w:t xml:space="preserve"> containing no NULL values and only 1 categorical feature, date.</w:t>
+      </w:r>
+      <w:r>
+        <w:t xml:space="preserve"> Once I had identified that there were no </w:t>
+      </w:r>
+      <w:r>
+        <w:t xml:space="preserve">NULL </w:t>
+      </w:r>
+      <w:r>
+        <w:lastRenderedPageBreak/>
+        <w:t xml:space="preserve">values to be cleaned or categorical features to be </w:t>
+      </w:r>
+      <w:r>
+        <w:t>converted,</w:t>
+      </w:r>
+      <w:r>
+        <w:t xml:space="preserve"> I </w:t>
+      </w:r>
+      <w:r>
+        <w:t xml:space="preserve">dropped the </w:t>
+      </w:r>
+      <w:r>
+        <w:t>unnecessary features ‘id’ and ‘date’ from the data frame.</w:t>
       </w:r>
       <w:r>
         <w:t xml:space="preserve"> </w:t>
       </w:r>
       <w:r>
-        <w:t xml:space="preserve">I utilised the </w:t>
+        <w:t>After examining the data</w:t>
+      </w:r>
+      <w:r>
+        <w:t xml:space="preserve"> further,</w:t>
+      </w:r>
+      <w:r>
+        <w:t xml:space="preserve"> I noticed that there </w:t>
+      </w:r>
+      <w:r>
+        <w:t>seemed to be a high number of 0 values in the column</w:t>
+      </w:r>
+      <w:r>
+        <w:t xml:space="preserve"> ‘</w:t>
+      </w:r>
+      <w:proofErr w:type="spellStart"/>
+      <w:r>
+        <w:t>yr_renovated</w:t>
+      </w:r>
+      <w:proofErr w:type="spellEnd"/>
+      <w:r>
+        <w:t>’. I discovered that there were</w:t>
+      </w:r>
+      <w:r>
+        <w:t xml:space="preserve"> 20699</w:t>
+      </w:r>
+      <w:r>
+        <w:t xml:space="preserve"> values of 0</w:t>
+      </w:r>
+      <w:r>
+        <w:t>, so I decided to remove this column from the dataset as well</w:t>
       </w:r>
       <w:r>
         <w:t>.</w:t>
       </w:r>
-      <w:r>
-        <w:t>describe() method to provide me wit</w:t>
-      </w:r>
-      <w:r>
-        <w:t xml:space="preserve">h a numerical summary of </w:t>
-      </w:r>
-      <w:r>
-        <w:t>all</w:t>
-      </w:r>
-      <w:r>
-        <w:t xml:space="preserve"> values contained in each feature.</w:t>
-      </w:r>
-      <w:r>
-        <w:t xml:space="preserve"> The .info() method allowed me to identify any </w:t>
-      </w:r>
-      <w:r>
-        <w:t>categorical features</w:t>
-      </w:r>
-      <w:r>
-        <w:t xml:space="preserve"> and if they were any instances of NULL </w:t>
-      </w:r>
-      <w:r>
-        <w:t>values. The results of this exploratory analysis revealed that the dataset is very clean</w:t>
-      </w:r>
-      <w:r>
-        <w:t xml:space="preserve"> containing no NULL values and only 1 </w:t>
-      </w:r>
-      <w:r>
-        <w:lastRenderedPageBreak/>
-        <w:t>categorical feature, date.</w:t>
-      </w:r>
-      <w:r>
-        <w:t xml:space="preserve"> Once I had identified that there were no </w:t>
-      </w:r>
-      <w:r>
-        <w:t xml:space="preserve">NULL values to be cleaned or categorical features to be </w:t>
-      </w:r>
-      <w:r>
-        <w:t>converted,</w:t>
-      </w:r>
-      <w:r>
-        <w:t xml:space="preserve"> I </w:t>
-      </w:r>
-      <w:r>
-        <w:t xml:space="preserve">dropped the </w:t>
-      </w:r>
-      <w:r>
-        <w:t>unnecessary features ‘id’ and ‘date’ from the data frame.</w:t>
+    </w:p>
+    <w:p/>
+    <w:p>
+      <w:pPr>
+        <w:pStyle w:val="Heading2"/>
+      </w:pPr>
+      <w:bookmarkStart w:id="4" w:name="_Toc165407353"/>
+      <w:r>
+        <w:t>Test-Train Split</w:t>
+      </w:r>
+      <w:r>
+        <w:t xml:space="preserve"> and Cross </w:t>
+      </w:r>
+      <w:r>
+        <w:t>V</w:t>
+      </w:r>
+      <w:r>
+        <w:t>alidation</w:t>
+      </w:r>
+      <w:bookmarkEnd w:id="4"/>
+    </w:p>
+    <w:p>
+      <w:pPr>
+        <w:pStyle w:val="Heading3"/>
+      </w:pPr>
+      <w:bookmarkStart w:id="5" w:name="_Toc165407354"/>
+      <w:r>
+        <w:t>Test-Train Split Sizes</w:t>
+      </w:r>
+      <w:bookmarkEnd w:id="5"/>
+    </w:p>
+    <w:p>
+      <w:r>
+        <w:t>Test-training</w:t>
+      </w:r>
+      <w:r>
+        <w:t xml:space="preserve"> split</w:t>
+      </w:r>
+      <w:r>
+        <w:t xml:space="preserve"> size</w:t>
+      </w:r>
+      <w:r>
+        <w:t>s play an important role in development and evaluation of</w:t>
       </w:r>
       <w:r>
         <w:t xml:space="preserve"> </w:t>
       </w:r>
       <w:r>
-        <w:t>After examining the data</w:t>
-      </w:r>
-      <w:r>
-        <w:t xml:space="preserve"> further,</w:t>
-      </w:r>
-      <w:r>
-        <w:t xml:space="preserve"> I noticed that there </w:t>
-      </w:r>
-      <w:r>
-        <w:t>seemed to be a high number of 0 values in the column</w:t>
-      </w:r>
-      <w:r>
-        <w:t xml:space="preserve"> ‘</w:t>
-      </w:r>
-      <w:proofErr w:type="spellStart"/>
-      <w:r>
-        <w:t>yr_renovated</w:t>
-      </w:r>
-      <w:proofErr w:type="spellEnd"/>
-      <w:r>
-        <w:t xml:space="preserve">’. After performing a value count on this </w:t>
-      </w:r>
-      <w:r>
-        <w:t>feature,</w:t>
-      </w:r>
-      <w:r>
-        <w:t xml:space="preserve"> I discovered that there were</w:t>
-      </w:r>
-      <w:r>
-        <w:t xml:space="preserve"> 20699</w:t>
-      </w:r>
-      <w:r>
-        <w:t xml:space="preserve"> values of 0</w:t>
-      </w:r>
-      <w:r>
-        <w:t xml:space="preserve">, so I decided to remove this column from the dataset as well. </w:t>
-      </w:r>
-      <w:r>
-        <w:t>At this stage basic pre-processing of the data is complete and I could now move onto feature selection.</w:t>
-      </w:r>
-    </w:p>
-    <w:p/>
-    <w:p>
-      <w:pPr>
-        <w:pStyle w:val="Heading2"/>
-      </w:pPr>
-      <w:r>
-        <w:t>Test-Train Split</w:t>
-      </w:r>
-      <w:r>
-        <w:t xml:space="preserve"> and Cross </w:t>
-      </w:r>
-      <w:r>
-        <w:t>V</w:t>
-      </w:r>
-      <w:r>
-        <w:t>alidation</w:t>
+        <w:t xml:space="preserve">machine </w:t>
+      </w:r>
+      <w:r>
+        <w:t>learning</w:t>
+      </w:r>
+      <w:r>
+        <w:t xml:space="preserve"> models</w:t>
+      </w:r>
+      <w:r>
+        <w:t xml:space="preserve">. </w:t>
+      </w:r>
+      <w:r>
+        <w:t>Depending on the type of model being used it is important to</w:t>
+      </w:r>
+      <w:r>
+        <w:t xml:space="preserve"> experiment with different values for the training and testing split size</w:t>
+      </w:r>
+      <w:r>
+        <w:t>, to ensure that the model can achieve the best performance possible.</w:t>
+      </w:r>
+      <w:r>
+        <w:t xml:space="preserve"> For instance, in some cases a</w:t>
+      </w:r>
+      <w:r>
+        <w:t xml:space="preserve"> lager </w:t>
+      </w:r>
+      <w:r>
+        <w:t>training se</w:t>
+      </w:r>
+      <w:r>
+        <w:t>t</w:t>
+      </w:r>
+      <w:r>
+        <w:t xml:space="preserve"> can be</w:t>
+      </w:r>
+      <w:r>
+        <w:t xml:space="preserve"> important</w:t>
+      </w:r>
+      <w:r>
+        <w:t xml:space="preserve"> </w:t>
+      </w:r>
+      <w:r>
+        <w:t xml:space="preserve">as </w:t>
+      </w:r>
+      <w:r>
+        <w:t>it</w:t>
+      </w:r>
+      <w:r>
+        <w:t xml:space="preserve"> </w:t>
+      </w:r>
+      <w:r>
+        <w:t>can</w:t>
+      </w:r>
+      <w:r>
+        <w:t xml:space="preserve"> provide </w:t>
+      </w:r>
+      <w:r>
+        <w:t xml:space="preserve">the model with the </w:t>
+      </w:r>
+      <w:r>
+        <w:t>required</w:t>
+      </w:r>
+      <w:r>
+        <w:t xml:space="preserve"> data</w:t>
+      </w:r>
+      <w:r>
+        <w:t xml:space="preserve"> </w:t>
+      </w:r>
+      <w:r>
+        <w:t>to learn from</w:t>
+      </w:r>
+      <w:r>
+        <w:t xml:space="preserve"> effectively</w:t>
+      </w:r>
+      <w:r>
+        <w:t xml:space="preserve"> and </w:t>
+      </w:r>
+      <w:r>
+        <w:t>achieve the desired</w:t>
+      </w:r>
+      <w:r>
+        <w:t xml:space="preserve"> performance and general</w:t>
+      </w:r>
+      <w:r>
+        <w:t xml:space="preserve">ization. On the other </w:t>
+      </w:r>
+      <w:r>
+        <w:t>hand,</w:t>
+      </w:r>
+      <w:r>
+        <w:t xml:space="preserve"> smaller training sets may resul</w:t>
+      </w:r>
+      <w:r>
+        <w:t xml:space="preserve">t in </w:t>
+      </w:r>
+      <w:r>
+        <w:t>underfitting</w:t>
+      </w:r>
+      <w:r>
+        <w:t xml:space="preserve">, where the model has </w:t>
+      </w:r>
+      <w:r>
+        <w:t xml:space="preserve">not learned well from the training data and is unable to </w:t>
+      </w:r>
+      <w:r>
+        <w:t>acquire the underlying patterns in the training data</w:t>
+      </w:r>
+      <w:r>
+        <w:t xml:space="preserve"> resulting in high bias</w:t>
+      </w:r>
+      <w:r>
+        <w:t xml:space="preserve"> and poor </w:t>
+      </w:r>
+      <w:r>
+        <w:t>performance</w:t>
+      </w:r>
+      <w:r>
+        <w:t xml:space="preserve">. </w:t>
+      </w:r>
+      <w:r>
+        <w:t>Overall,</w:t>
+      </w:r>
+      <w:r>
+        <w:t xml:space="preserve"> the most optimal test-training split used will depend</w:t>
+      </w:r>
+      <w:r>
+        <w:t xml:space="preserve"> on the specific nature of the dataset and the model deployed.</w:t>
+      </w:r>
+      <w:r>
+        <w:t xml:space="preserve"> In this project I have decide to test my algorithms over 4 different training splits of 15, 20, 25 and 30 percent.</w:t>
+      </w:r>
+      <w:r>
+        <w:t xml:space="preserve"> From my understanding, this should be a robust enough variation to ensure that </w:t>
+      </w:r>
+      <w:r>
+        <w:t xml:space="preserve">my models can achieve optimal performance from a </w:t>
+      </w:r>
+      <w:r>
+        <w:t>test-training split point of view.</w:t>
       </w:r>
     </w:p>
     <w:p>
       <w:pPr>
         <w:pStyle w:val="Heading3"/>
       </w:pPr>
-      <w:r>
-        <w:t>Test-Train Split Sizes</w:t>
-      </w:r>
-    </w:p>
-    <w:p>
-      <w:r>
-        <w:t>Test-training</w:t>
-      </w:r>
-      <w:r>
-        <w:t xml:space="preserve"> split</w:t>
-      </w:r>
-      <w:r>
-        <w:t xml:space="preserve"> size</w:t>
-      </w:r>
-      <w:r>
-        <w:t>s play an important role in development and evaluation of</w:t>
-      </w:r>
-      <w:r>
-        <w:t xml:space="preserve"> </w:t>
-      </w:r>
-      <w:r>
-        <w:t xml:space="preserve">machine </w:t>
-      </w:r>
-      <w:r>
-        <w:t>learning</w:t>
-      </w:r>
-      <w:r>
-        <w:t xml:space="preserve"> models</w:t>
-      </w:r>
-      <w:r>
-        <w:t xml:space="preserve">. </w:t>
-      </w:r>
-      <w:r>
-        <w:t>Depending on the type of model being used it is important to</w:t>
-      </w:r>
-      <w:r>
-        <w:t xml:space="preserve"> experiment with different values for the training and testing split size</w:t>
-      </w:r>
-      <w:r>
-        <w:t>, to ensure that the model can achieve the best performance possible.</w:t>
-      </w:r>
-      <w:r>
-        <w:t xml:space="preserve"> For instance, in some cases a</w:t>
-      </w:r>
-      <w:r>
-        <w:t xml:space="preserve"> lager </w:t>
-      </w:r>
-      <w:r>
-        <w:t>training se</w:t>
-      </w:r>
-      <w:r>
-        <w:t>t</w:t>
-      </w:r>
-      <w:r>
-        <w:t xml:space="preserve"> can be</w:t>
-      </w:r>
-      <w:r>
-        <w:t xml:space="preserve"> important</w:t>
-      </w:r>
-      <w:r>
-        <w:t xml:space="preserve"> </w:t>
-      </w:r>
-      <w:r>
-        <w:t xml:space="preserve">as </w:t>
-      </w:r>
-      <w:r>
-        <w:t>it</w:t>
-      </w:r>
-      <w:r>
-        <w:t xml:space="preserve"> </w:t>
-      </w:r>
-      <w:r>
-        <w:t>can</w:t>
-      </w:r>
-      <w:r>
-        <w:t xml:space="preserve"> provide </w:t>
-      </w:r>
-      <w:r>
-        <w:t xml:space="preserve">the model with the </w:t>
-      </w:r>
-      <w:r>
-        <w:t>required</w:t>
-      </w:r>
-      <w:r>
-        <w:t xml:space="preserve"> data</w:t>
-      </w:r>
-      <w:r>
-        <w:t xml:space="preserve"> </w:t>
-      </w:r>
-      <w:r>
-        <w:t>to learn from</w:t>
-      </w:r>
-      <w:r>
-        <w:t xml:space="preserve"> effectively</w:t>
-      </w:r>
-      <w:r>
-        <w:t xml:space="preserve"> and </w:t>
-      </w:r>
-      <w:r>
-        <w:t>achieve the desired</w:t>
-      </w:r>
-      <w:r>
-        <w:t xml:space="preserve"> performance and general</w:t>
-      </w:r>
-      <w:r>
-        <w:t xml:space="preserve">ization. On the other </w:t>
-      </w:r>
-      <w:r>
-        <w:t>hand,</w:t>
-      </w:r>
-      <w:r>
-        <w:t xml:space="preserve"> smaller training sets may resul</w:t>
-      </w:r>
-      <w:r>
-        <w:t xml:space="preserve">t in </w:t>
-      </w:r>
-      <w:r>
-        <w:t>underfitting</w:t>
-      </w:r>
-      <w:r>
-        <w:t xml:space="preserve">, where the model has </w:t>
-      </w:r>
-      <w:r>
-        <w:t xml:space="preserve">not learned well from the training data and is unable to </w:t>
-      </w:r>
-      <w:r>
-        <w:t>acquire the underlying patterns in the training data</w:t>
-      </w:r>
-      <w:r>
-        <w:t xml:space="preserve"> resulting in high bias</w:t>
-      </w:r>
-      <w:r>
-        <w:t xml:space="preserve"> and poor </w:t>
-      </w:r>
-      <w:r>
-        <w:t>performance</w:t>
-      </w:r>
-      <w:r>
-        <w:t xml:space="preserve">. </w:t>
-      </w:r>
-      <w:r>
-        <w:t>Overall,</w:t>
-      </w:r>
-      <w:r>
-        <w:t xml:space="preserve"> the most optimal test-training split used will depend</w:t>
-      </w:r>
-      <w:r>
-        <w:t xml:space="preserve"> on the specific nature of the dataset and the model deployed.</w:t>
-      </w:r>
-      <w:r>
-        <w:t xml:space="preserve"> In this project I have decide to test my algorithms over 4 different training splits of 15, 20, 25 and 30 percent.</w:t>
-      </w:r>
-      <w:r>
-        <w:t xml:space="preserve"> From my understanding, this should be a robust enough variation to ensure that </w:t>
-      </w:r>
-      <w:r>
-        <w:t xml:space="preserve">my models can achieve optimal performance from a </w:t>
-      </w:r>
-      <w:r>
-        <w:t>test-training split point of view.</w:t>
-      </w:r>
-    </w:p>
-    <w:p>
-      <w:r>
-        <w:br w:type="page"/>
+      <w:bookmarkStart w:id="6" w:name="_Toc165407355"/>
+      <w:r>
+        <w:t>Test-Train Split Size Results</w:t>
+      </w:r>
+      <w:bookmarkEnd w:id="6"/>
+    </w:p>
+    <w:p>
+      <w:pPr>
+        <w:pStyle w:val="Heading4"/>
+      </w:pPr>
+      <w:r>
+        <w:t xml:space="preserve">Linear </w:t>
+      </w:r>
+      <w:r>
+        <w:t>R</w:t>
+      </w:r>
+      <w:r>
+        <w:t>egression:</w:t>
       </w:r>
     </w:p>
     <w:p>
       <w:pPr>
         <w:pStyle w:val="Heading3"/>
       </w:pPr>
-      <w:r>
-        <w:lastRenderedPageBreak/>
-        <w:t>Test-Train Split Sizes</w:t>
-      </w:r>
-      <w:r>
-        <w:t xml:space="preserve"> Results</w:t>
-      </w:r>
-    </w:p>
-    <w:p>
-      <w:pPr>
-        <w:pStyle w:val="Heading4"/>
-      </w:pPr>
-      <w:r>
-        <w:t xml:space="preserve">Linear </w:t>
-      </w:r>
-      <w:r>
-        <w:t>R</w:t>
-      </w:r>
-      <w:r>
-        <w:t>egression:</w:t>
-      </w:r>
-    </w:p>
-    <w:p>
-      <w:pPr>
-        <w:pStyle w:val="Heading3"/>
-      </w:pPr>
-    </w:p>
-    <w:p>
-      <w:r>
+    </w:p>
+    <w:p>
+      <w:r>
+        <w:rPr>
+          <w:noProof/>
+        </w:rPr>
         <w:drawing>
           <wp:inline distT="0" distB="0" distL="0" distR="0" wp14:anchorId="694DA85A" wp14:editId="2A199B6F">
             <wp:extent cx="2775365" cy="3547640"/>
@@ -2253,6 +2769,9 @@
         <w:t xml:space="preserve"> </w:t>
       </w:r>
       <w:r>
+        <w:rPr>
+          <w:noProof/>
+        </w:rPr>
         <w:drawing>
           <wp:inline distT="0" distB="0" distL="0" distR="0" wp14:anchorId="5AFF8BD2" wp14:editId="100BB859">
             <wp:extent cx="2698364" cy="3536066"/>
@@ -2296,6 +2815,7 @@
       </w:pPr>
       <w:proofErr w:type="spellStart"/>
       <w:r>
+        <w:lastRenderedPageBreak/>
         <w:t>kNN</w:t>
       </w:r>
       <w:proofErr w:type="spellEnd"/>
@@ -2308,6 +2828,9 @@
         <w:jc w:val="center"/>
       </w:pPr>
       <w:r>
+        <w:rPr>
+          <w:noProof/>
+        </w:rPr>
         <w:drawing>
           <wp:inline distT="0" distB="0" distL="0" distR="0" wp14:anchorId="321383C6" wp14:editId="7D74A951">
             <wp:extent cx="3044378" cy="3837008"/>
@@ -2348,226 +2871,240 @@
     <w:p/>
     <w:p>
       <w:r>
+        <w:t>The results of my test-training splits show that the most optimum split</w:t>
+      </w:r>
+      <w:r>
+        <w:t xml:space="preserve"> values for the linear regression and </w:t>
+      </w:r>
+      <w:proofErr w:type="spellStart"/>
+      <w:r>
+        <w:t>kNN</w:t>
+      </w:r>
+      <w:proofErr w:type="spellEnd"/>
+      <w:r>
+        <w:t xml:space="preserve"> regression models are </w:t>
+      </w:r>
+      <w:r>
+        <w:t xml:space="preserve">25% and 15% respectively. </w:t>
+      </w:r>
+      <w:r>
+        <w:t>R</w:t>
+      </w:r>
+      <w:r>
+        <w:t>esult</w:t>
+      </w:r>
+      <w:r>
+        <w:t xml:space="preserve">s showed </w:t>
+      </w:r>
+      <w:r>
+        <w:t>that there was not a huge</w:t>
+      </w:r>
+      <w:r>
+        <w:t xml:space="preserve"> performance increase to be gained by using different splits on this data. I would speculate that this is due to the overall size of the data</w:t>
+      </w:r>
+      <w:r>
+        <w:t xml:space="preserve">set which contains over 21,000 observations and is more than enough data for </w:t>
+      </w:r>
+      <w:r>
+        <w:t>e</w:t>
+      </w:r>
+      <w:r>
+        <w:t xml:space="preserve">ither </w:t>
+      </w:r>
+      <w:r>
+        <w:t>algorithm to be trained with.</w:t>
+      </w:r>
+    </w:p>
+    <w:p>
+      <w:r>
+        <w:t>In addition to this, I have employed cross validation</w:t>
+      </w:r>
+      <w:r>
+        <w:t xml:space="preserve"> within my model training splits. Cross validation is the concept of </w:t>
+      </w:r>
+      <w:r>
+        <w:t xml:space="preserve">creating </w:t>
+      </w:r>
+      <w:r>
+        <w:t xml:space="preserve">multiple training </w:t>
+      </w:r>
+      <w:r>
+        <w:t>splits</w:t>
+      </w:r>
+      <w:r>
+        <w:t xml:space="preserve"> </w:t>
+      </w:r>
+      <w:r>
+        <w:t xml:space="preserve">compromised of </w:t>
+      </w:r>
+      <w:r>
+        <w:t xml:space="preserve">variations in the </w:t>
+      </w:r>
+      <w:r>
+        <w:t xml:space="preserve"> selection</w:t>
+      </w:r>
+      <w:r>
+        <w:t xml:space="preserve"> </w:t>
+      </w:r>
+      <w:r>
+        <w:t>of randomly chosen records.</w:t>
+      </w:r>
+      <w:r>
+        <w:t xml:space="preserve"> </w:t>
+      </w:r>
+      <w:r>
+        <w:t>In the event where</w:t>
+      </w:r>
+      <w:r>
+        <w:t xml:space="preserve"> </w:t>
+      </w:r>
+      <w:r>
+        <w:t xml:space="preserve">feature representation imbalance </w:t>
+      </w:r>
+      <w:r>
+        <w:t>plagues</w:t>
+      </w:r>
+      <w:r>
+        <w:t xml:space="preserve"> </w:t>
+      </w:r>
+      <w:r>
+        <w:t xml:space="preserve">the dataset, </w:t>
+      </w:r>
+      <w:r>
+        <w:t xml:space="preserve">this can have an impact on model </w:t>
+      </w:r>
+      <w:r>
+        <w:t>performance, as</w:t>
+      </w:r>
+      <w:r>
+        <w:t xml:space="preserve"> </w:t>
+      </w:r>
+      <w:r>
+        <w:t>a</w:t>
+      </w:r>
+      <w:r>
+        <w:t xml:space="preserve">n imbalanced </w:t>
+      </w:r>
+      <w:r>
+        <w:t>selection of data for a training split</w:t>
+      </w:r>
+      <w:r>
+        <w:t xml:space="preserve"> m</w:t>
+      </w:r>
+      <w:r>
+        <w:t>ay</w:t>
+      </w:r>
+      <w:r>
+        <w:t xml:space="preserve"> result in the </w:t>
+      </w:r>
+      <w:r>
+        <w:t>model learning patterns and trends that do not accurately represent the data.</w:t>
+      </w:r>
+    </w:p>
+    <w:p>
+      <w:r>
+        <w:t>C</w:t>
+      </w:r>
+      <w:r>
+        <w:t>ross validation</w:t>
+      </w:r>
+      <w:r>
+        <w:t xml:space="preserve"> can help to mitigate the consequences of this, </w:t>
+      </w:r>
+      <w:r>
+        <w:t>by creating variability in the distribution of observations within training subsets.</w:t>
+      </w:r>
+      <w:r>
+        <w:t xml:space="preserve"> For </w:t>
+      </w:r>
+      <w:r>
+        <w:t xml:space="preserve">my linear regression </w:t>
+      </w:r>
+      <w:r>
+        <w:t>model,</w:t>
+      </w:r>
+      <w:r>
+        <w:t xml:space="preserve"> I have opted </w:t>
+      </w:r>
+      <w:r>
+        <w:t>to choose</w:t>
+      </w:r>
+      <w:r>
+        <w:t xml:space="preserve"> </w:t>
+      </w:r>
+      <w:r>
+        <w:t>8</w:t>
+      </w:r>
+      <w:r>
+        <w:t xml:space="preserve"> cross validation splits</w:t>
+      </w:r>
+      <w:r>
+        <w:t>.</w:t>
+      </w:r>
+      <w:r>
+        <w:t xml:space="preserve"> I believe this should be more than enough splits</w:t>
+      </w:r>
+      <w:r>
+        <w:t xml:space="preserve"> </w:t>
+      </w:r>
+      <w:r>
+        <w:t xml:space="preserve">to account for any imbalances in the data </w:t>
+      </w:r>
+      <w:r>
+        <w:t>as the dataset I have chosen is very</w:t>
+      </w:r>
+      <w:r>
+        <w:t xml:space="preserve"> well recorded and maintained</w:t>
+      </w:r>
+      <w:r>
+        <w:t xml:space="preserve"> with features being well represented across the dataset</w:t>
+      </w:r>
+      <w:r>
+        <w:t>.</w:t>
+      </w:r>
+      <w:r>
+        <w:t xml:space="preserve"> For my </w:t>
+      </w:r>
+      <w:proofErr w:type="spellStart"/>
+      <w:r>
+        <w:t>kNN</w:t>
+      </w:r>
+      <w:proofErr w:type="spellEnd"/>
+      <w:r>
+        <w:t xml:space="preserve"> regression model I have opted only for 5 splits due to the performance overheads required by the model which result in </w:t>
+      </w:r>
+      <w:r>
+        <w:t xml:space="preserve">much slower </w:t>
+      </w:r>
+      <w:r>
+        <w:t>prediction times</w:t>
+      </w:r>
+      <w:r>
+        <w:t>.</w:t>
+      </w:r>
+      <w:r>
+        <w:t xml:space="preserve"> </w:t>
+      </w:r>
+    </w:p>
+    <w:p>
+      <w:r>
+        <w:br w:type="page"/>
+      </w:r>
+    </w:p>
+    <w:p>
+      <w:pPr>
+        <w:pStyle w:val="Heading4"/>
+      </w:pPr>
+      <w:r>
         <w:lastRenderedPageBreak/>
-        <w:t>The results of my test-training splits show that the most optimum split</w:t>
-      </w:r>
-      <w:r>
-        <w:t xml:space="preserve"> values for the linear regression and </w:t>
-      </w:r>
-      <w:proofErr w:type="spellStart"/>
-      <w:r>
-        <w:t>kNN</w:t>
-      </w:r>
-      <w:proofErr w:type="spellEnd"/>
-      <w:r>
-        <w:t xml:space="preserve"> regression models are </w:t>
-      </w:r>
-      <w:r>
-        <w:t xml:space="preserve">25% and 15% respectively. Although comparing all of </w:t>
-      </w:r>
-      <w:proofErr w:type="gramStart"/>
-      <w:r>
-        <w:t>this</w:t>
-      </w:r>
-      <w:r>
-        <w:t xml:space="preserve"> results</w:t>
-      </w:r>
-      <w:proofErr w:type="gramEnd"/>
-      <w:r>
-        <w:t xml:space="preserve"> indicates that there was not a huge</w:t>
-      </w:r>
-      <w:r>
-        <w:t xml:space="preserve"> performance increase to be gained by using different splits on this data. I would speculate that this is due to the overall size of the data</w:t>
-      </w:r>
-      <w:r>
-        <w:t xml:space="preserve">set which contains over 21,000 observations and is more than enough data for </w:t>
-      </w:r>
-      <w:r>
-        <w:t>e</w:t>
-      </w:r>
-      <w:r>
-        <w:t xml:space="preserve">ither </w:t>
-      </w:r>
-      <w:r>
-        <w:t>algorithm to be trained with.</w:t>
-      </w:r>
-    </w:p>
-    <w:p>
-      <w:r>
-        <w:t>In addition to this, I have employed cross validation</w:t>
-      </w:r>
-      <w:r>
-        <w:t xml:space="preserve"> within my model training splits. Cross validation is the concept of </w:t>
-      </w:r>
-      <w:r>
-        <w:t xml:space="preserve">creating </w:t>
-      </w:r>
-      <w:r>
-        <w:t xml:space="preserve">multiple different training sets which are </w:t>
-      </w:r>
-      <w:r>
-        <w:t xml:space="preserve">compromised of </w:t>
-      </w:r>
-      <w:r>
-        <w:t xml:space="preserve">variations in the </w:t>
-      </w:r>
-      <w:r>
-        <w:t xml:space="preserve"> selection</w:t>
-      </w:r>
-      <w:r>
-        <w:t xml:space="preserve"> </w:t>
-      </w:r>
-      <w:r>
-        <w:t>of randomly chosen records</w:t>
-      </w:r>
-      <w:r>
-        <w:t xml:space="preserve"> for training splits</w:t>
-      </w:r>
-      <w:r>
-        <w:t>.</w:t>
-      </w:r>
-      <w:r>
-        <w:t xml:space="preserve"> </w:t>
-      </w:r>
-      <w:r>
-        <w:t>In the event where</w:t>
-      </w:r>
-      <w:r>
-        <w:t xml:space="preserve"> there are imbalances in the representation of </w:t>
-      </w:r>
-      <w:r>
-        <w:t xml:space="preserve">features </w:t>
-      </w:r>
-      <w:r>
-        <w:t xml:space="preserve">across </w:t>
-      </w:r>
-      <w:r>
-        <w:t xml:space="preserve">the dataset, </w:t>
-      </w:r>
-      <w:r>
-        <w:t xml:space="preserve">this can have an impact on model </w:t>
-      </w:r>
-      <w:r>
-        <w:t>performance, as</w:t>
-      </w:r>
-      <w:r>
-        <w:t xml:space="preserve"> </w:t>
-      </w:r>
-      <w:r>
-        <w:t>a random selection of data for a training split</w:t>
-      </w:r>
-      <w:r>
-        <w:t xml:space="preserve"> m</w:t>
-      </w:r>
-      <w:r>
-        <w:t>ay</w:t>
-      </w:r>
-      <w:r>
-        <w:t xml:space="preserve"> result in the </w:t>
-      </w:r>
-      <w:r>
-        <w:t>model learning patterns and trends that do not</w:t>
-      </w:r>
-      <w:r>
-        <w:t xml:space="preserve"> accurately represent the </w:t>
-      </w:r>
-      <w:r>
-        <w:t>data.</w:t>
-      </w:r>
-    </w:p>
-    <w:p/>
-    <w:p>
-      <w:r>
-        <w:t>C</w:t>
-      </w:r>
-      <w:r>
-        <w:t>ross validation</w:t>
-      </w:r>
-      <w:r>
-        <w:t xml:space="preserve"> can help to mitigate the consequences of this, </w:t>
-      </w:r>
-      <w:r>
-        <w:t>by creating variability in the distribution of observations within training subsets.</w:t>
-      </w:r>
-      <w:r>
-        <w:t xml:space="preserve"> For </w:t>
-      </w:r>
-      <w:r>
-        <w:t xml:space="preserve">my linear regression </w:t>
-      </w:r>
-      <w:r>
-        <w:t>model,</w:t>
-      </w:r>
-      <w:r>
-        <w:t xml:space="preserve"> I have opted </w:t>
-      </w:r>
-      <w:r>
-        <w:t>to choose</w:t>
-      </w:r>
-      <w:r>
-        <w:t xml:space="preserve"> </w:t>
-      </w:r>
-      <w:r>
-        <w:t>8</w:t>
-      </w:r>
-      <w:r>
-        <w:t xml:space="preserve"> cross validation splits</w:t>
-      </w:r>
-      <w:r>
-        <w:t>.</w:t>
-      </w:r>
-      <w:r>
-        <w:t xml:space="preserve"> I believe this should be more than enough splits</w:t>
-      </w:r>
-      <w:r>
-        <w:t xml:space="preserve"> </w:t>
-      </w:r>
-      <w:r>
-        <w:t xml:space="preserve">to account for any imbalances in the data </w:t>
-      </w:r>
-      <w:r>
-        <w:t>as the dataset I have chosen is very</w:t>
-      </w:r>
-      <w:r>
-        <w:t xml:space="preserve"> well recorded and maintained</w:t>
-      </w:r>
-      <w:r>
-        <w:t xml:space="preserve"> with features being well represented across the dataset</w:t>
-      </w:r>
-      <w:r>
-        <w:t>.</w:t>
-      </w:r>
-      <w:r>
-        <w:t xml:space="preserve"> For my </w:t>
-      </w:r>
-      <w:proofErr w:type="spellStart"/>
-      <w:r>
-        <w:t>kNN</w:t>
-      </w:r>
-      <w:proofErr w:type="spellEnd"/>
-      <w:r>
-        <w:t xml:space="preserve"> regression model I have opted only for 5 splits due to the performance overheads required by the model which result in </w:t>
-      </w:r>
-      <w:r>
-        <w:t xml:space="preserve">much slower </w:t>
-      </w:r>
-      <w:r>
-        <w:t>prediction times</w:t>
-      </w:r>
-      <w:r>
-        <w:t>.</w:t>
-      </w:r>
-      <w:r>
-        <w:t xml:space="preserve"> </w:t>
-      </w:r>
-    </w:p>
-    <w:p>
-      <w:r>
         <w:t>Linear regression cv splits:</w:t>
       </w:r>
     </w:p>
     <w:p>
       <w:r>
+        <w:rPr>
+          <w:noProof/>
+        </w:rPr>
         <w:drawing>
           <wp:inline distT="0" distB="0" distL="0" distR="0" wp14:anchorId="0BE14304" wp14:editId="56581C06">
             <wp:extent cx="5731510" cy="673735"/>
@@ -2637,12 +3174,14 @@
       <w:pPr>
         <w:pStyle w:val="Heading2"/>
       </w:pPr>
+      <w:bookmarkStart w:id="7" w:name="_Toc165407356"/>
       <w:r>
         <w:t>Hyper</w:t>
       </w:r>
       <w:r>
         <w:t>parameter Tuning</w:t>
       </w:r>
+      <w:bookmarkEnd w:id="7"/>
     </w:p>
     <w:p>
       <w:r>
@@ -2963,11 +3502,7 @@
       </w:r>
       <w:proofErr w:type="spellEnd"/>
       <w:r>
-        <w:t xml:space="preserve">, because it searches for the best set of hyperparameters from a grid of </w:t>
-      </w:r>
-      <w:r>
-        <w:lastRenderedPageBreak/>
-        <w:t>hyperparameters values</w:t>
+        <w:t>, because it searches for the best set of hyperparameters from a grid of hyperparameters values</w:t>
       </w:r>
       <w:r>
         <w:t xml:space="preserve">” </w:t>
@@ -3197,7 +3732,30 @@
       <w:pPr>
         <w:pStyle w:val="Heading2"/>
       </w:pPr>
-      <w:r>
+    </w:p>
+    <w:p>
+      <w:pPr>
+        <w:pStyle w:val="Heading2"/>
+      </w:pPr>
+    </w:p>
+    <w:p>
+      <w:pPr>
+        <w:pStyle w:val="Heading2"/>
+      </w:pPr>
+    </w:p>
+    <w:p>
+      <w:pPr>
+        <w:pStyle w:val="Heading2"/>
+      </w:pPr>
+    </w:p>
+    <w:p/>
+    <w:p>
+      <w:pPr>
+        <w:pStyle w:val="Heading1"/>
+      </w:pPr>
+      <w:bookmarkStart w:id="8" w:name="_Toc165407357"/>
+      <w:r>
+        <w:lastRenderedPageBreak/>
         <w:t>Result</w:t>
       </w:r>
       <w:r>
@@ -3206,268 +3764,374 @@
       <w:r>
         <w:t xml:space="preserve"> Interpretation</w:t>
       </w:r>
+      <w:bookmarkEnd w:id="8"/>
     </w:p>
     <w:p>
       <w:pPr>
         <w:pStyle w:val="Heading3"/>
       </w:pPr>
+      <w:bookmarkStart w:id="9" w:name="_Toc165407358"/>
       <w:r>
         <w:t>Linear Regression</w:t>
       </w:r>
-    </w:p>
-    <w:p>
-      <w:r>
-        <w:t>An R-squared score of 0.7 on the training data and 0.69 on the test data indicates that linear regression model explains approximately 70%</w:t>
-      </w:r>
-      <w:r>
-        <w:t xml:space="preserve"> and 69%</w:t>
-      </w:r>
-      <w:r>
-        <w:t xml:space="preserve"> of the variance in the target variable </w:t>
-      </w:r>
-      <w:r>
-        <w:t>in</w:t>
-      </w:r>
-      <w:r>
-        <w:t xml:space="preserve"> the training</w:t>
-      </w:r>
-      <w:r>
-        <w:t xml:space="preserve"> and test </w:t>
-      </w:r>
-      <w:r>
-        <w:t xml:space="preserve">data </w:t>
-      </w:r>
-      <w:r>
-        <w:t>respectively</w:t>
-      </w:r>
-      <w:r>
-        <w:t xml:space="preserve">. </w:t>
-      </w:r>
-      <w:r>
-        <w:t>A higher R-squared value indicates that the model explains a larger proportion of the variance in the target variable.</w:t>
+      <w:bookmarkEnd w:id="9"/>
+    </w:p>
+    <w:p>
+      <w:r>
+        <w:t>R-squared (R²) Testing: 0.567</w:t>
+      </w:r>
+    </w:p>
+    <w:p>
+      <w:r>
+        <w:t>The R-squared value indicates that 57% of the variability in the target variable is explained by the model. This suggests that the model is not performing very well in predicting the target variable on unseen data.</w:t>
+      </w:r>
+    </w:p>
+    <w:p>
+      <w:r>
+        <w:t>R-squared (R²) Training: 0.537</w:t>
+      </w:r>
+    </w:p>
+    <w:p>
+      <w:r>
+        <w:t>The R-squared value indicates that 54% of the variability in the target variable is explained by the model during training. This suggests that the model does captures a substantial portion of the variability in the training data and may exhibit some degree of underfitting.</w:t>
+      </w:r>
+    </w:p>
+    <w:p>
+      <w:r>
+        <w:t>Mean Absolute Error (MAE): 153303.001</w:t>
+      </w:r>
+    </w:p>
+    <w:p>
+      <w:r>
+        <w:t>The MAE</w:t>
       </w:r>
       <w:r>
         <w:t xml:space="preserve"> </w:t>
       </w:r>
       <w:r>
-        <w:t>As b</w:t>
-      </w:r>
-      <w:r>
-        <w:t>oth the training and test R-squared values are relatively high,</w:t>
+        <w:t>measures the average absolute difference between the predicted and actual values of the target variable.</w:t>
+      </w:r>
+    </w:p>
+    <w:p>
+      <w:r>
+        <w:t>An MAE of 153303.001 suggests that on average, the model's predictions are off by approximately 153303.001 units.</w:t>
+      </w:r>
+    </w:p>
+    <w:p>
+      <w:r>
+        <w:t>Root Mean Squared Error (RMSE): 257091.300</w:t>
+      </w:r>
+    </w:p>
+    <w:p>
+      <w:r>
+        <w:t>The RMSE measures the square root of the average squared difference between the predicted and actual values of the target variable.</w:t>
+      </w:r>
+    </w:p>
+    <w:p>
+      <w:r>
+        <w:t>An RMSE of 257091.300 suggests that on average, the model's predictions are off by approximately 257091.300 units.</w:t>
+      </w:r>
+    </w:p>
+    <w:p>
+      <w:r>
+        <w:t>Overall,</w:t>
+      </w:r>
+      <w:r>
+        <w:t xml:space="preserve"> these results </w:t>
+      </w:r>
+      <w:r>
+        <w:t>suggest</w:t>
       </w:r>
       <w:r>
         <w:t xml:space="preserve"> </w:t>
       </w:r>
       <w:r>
+        <w:t>that the linear regression model provides a decent fit to the data and indicates that the model generalizes well to unseen data. If training R-squared was much higher than the test R-squared scores, this would suggest overfitting. If both scores were low</w:t>
+      </w:r>
+      <w:r>
+        <w:t>,</w:t>
+      </w:r>
+      <w:r>
+        <w:t xml:space="preserve"> this would suggest underfitting. </w:t>
+      </w:r>
+      <w:r>
+        <w:t>While the R-squared value of the model was relatively</w:t>
+      </w:r>
+      <w:r>
+        <w:t xml:space="preserve"> good, </w:t>
+      </w:r>
+      <w:r>
+        <w:t>MAE</w:t>
+      </w:r>
+      <w:r>
+        <w:t xml:space="preserve"> and the </w:t>
+      </w:r>
+      <w:r>
+        <w:t>RMSE</w:t>
+      </w:r>
+      <w:r>
+        <w:t xml:space="preserve"> are very high at </w:t>
+      </w:r>
+      <w:r>
+        <w:t>126863.168</w:t>
+      </w:r>
+      <w:r>
+        <w:t xml:space="preserve"> and </w:t>
+      </w:r>
+      <w:r>
+        <w:t>210130.343</w:t>
+      </w:r>
+      <w:r>
+        <w:t xml:space="preserve"> respectively. This </w:t>
+      </w:r>
+      <w:r>
+        <w:t>indicate</w:t>
+      </w:r>
+      <w:r>
+        <w:t>s</w:t>
+      </w:r>
+      <w:r>
+        <w:t xml:space="preserve"> that the </w:t>
+      </w:r>
+      <w:r>
+        <w:t>models’</w:t>
+      </w:r>
+      <w:r>
+        <w:t xml:space="preserve"> predictions</w:t>
+      </w:r>
+      <w:r>
+        <w:t xml:space="preserve"> </w:t>
+      </w:r>
+      <w:r>
+        <w:t>are</w:t>
+      </w:r>
+      <w:r>
+        <w:t xml:space="preserve"> not as accurate as the R-</w:t>
+      </w:r>
+      <w:r>
+        <w:t>squared</w:t>
+      </w:r>
+      <w:r>
+        <w:t xml:space="preserve"> value</w:t>
+      </w:r>
+      <w:r>
+        <w:t xml:space="preserve"> would</w:t>
+      </w:r>
+      <w:r>
+        <w:t xml:space="preserve"> suggest</w:t>
+      </w:r>
+      <w:r>
+        <w:t>.</w:t>
+      </w:r>
+      <w:r>
+        <w:t xml:space="preserve"> Thes</w:t>
+      </w:r>
+      <w:r>
+        <w:t xml:space="preserve">e results could possibly be explained by a significant </w:t>
+      </w:r>
+      <w:r>
+        <w:t>number</w:t>
+      </w:r>
+      <w:r>
+        <w:t xml:space="preserve"> of outliers in the data</w:t>
+      </w:r>
+      <w:r>
+        <w:t>. For example, the maximum price value in the dataset</w:t>
+      </w:r>
+      <w:r>
+        <w:t xml:space="preserve"> is 7</w:t>
+      </w:r>
+      <w:r>
+        <w:t>,700,000 which is extremely above the mean value of</w:t>
+      </w:r>
+    </w:p>
+    <w:p/>
+    <w:p>
+      <w:pPr>
+        <w:pStyle w:val="Heading3"/>
+      </w:pPr>
+      <w:bookmarkStart w:id="10" w:name="_Toc165407359"/>
+      <w:proofErr w:type="spellStart"/>
+      <w:r>
+        <w:t>kNN</w:t>
+      </w:r>
+      <w:proofErr w:type="spellEnd"/>
+      <w:r>
+        <w:t xml:space="preserve"> Regression</w:t>
+      </w:r>
+      <w:bookmarkEnd w:id="10"/>
+    </w:p>
+    <w:p>
+      <w:r>
+        <w:t>R-squared Testing: 0.5</w:t>
+      </w:r>
+      <w:r>
+        <w:t>6</w:t>
+      </w:r>
+      <w:r>
+        <w:t>7</w:t>
+      </w:r>
+    </w:p>
+    <w:p>
+      <w:r>
+        <w:t>The R-squared value</w:t>
+      </w:r>
+      <w:r>
+        <w:t xml:space="preserve"> indicates</w:t>
+      </w:r>
+      <w:r>
+        <w:t xml:space="preserve"> that 57% of the variability in the target variable is explained by the model.</w:t>
+      </w:r>
+      <w:r>
+        <w:t xml:space="preserve"> </w:t>
+      </w:r>
+      <w:r>
+        <w:t xml:space="preserve">This suggests that the model </w:t>
+      </w:r>
+      <w:r>
+        <w:t>is not performing very</w:t>
+      </w:r>
+      <w:r>
+        <w:t xml:space="preserve"> well in predicting the target variable on unseen data.</w:t>
+      </w:r>
+    </w:p>
+    <w:p>
+      <w:r>
+        <w:t>R-squared Training: 0.5</w:t>
+      </w:r>
+      <w:r>
+        <w:t>37</w:t>
+      </w:r>
+    </w:p>
+    <w:p>
+      <w:r>
+        <w:lastRenderedPageBreak/>
+        <w:t>The R-squared value indicates that 5</w:t>
+      </w:r>
+      <w:r>
+        <w:t>4</w:t>
+      </w:r>
+      <w:r>
+        <w:t>% of the variability in the target variable is explained by the model</w:t>
+      </w:r>
+      <w:r>
+        <w:t xml:space="preserve"> during training.</w:t>
+      </w:r>
+      <w:r>
+        <w:t xml:space="preserve"> </w:t>
+      </w:r>
+      <w:r>
+        <w:t>This suggests that the model</w:t>
+      </w:r>
+      <w:r>
+        <w:t xml:space="preserve"> does</w:t>
+      </w:r>
+      <w:r>
+        <w:t xml:space="preserve"> captures a substantial portion of the variability in the training data </w:t>
+      </w:r>
+      <w:r>
         <w:t>and</w:t>
       </w:r>
       <w:r>
-        <w:t xml:space="preserve"> the difference is small, it suggests that the model is not significantly overfitting or underfitting.</w:t>
-      </w:r>
-      <w:r>
-        <w:t xml:space="preserve"> T</w:t>
-      </w:r>
-      <w:r>
-        <w:t>his suggests</w:t>
-      </w:r>
-      <w:r>
-        <w:t xml:space="preserve"> that </w:t>
-      </w:r>
-      <w:r>
-        <w:t>the</w:t>
-      </w:r>
-      <w:r>
-        <w:t xml:space="preserve"> linear regression model provides a </w:t>
-      </w:r>
-      <w:r>
-        <w:t>decent</w:t>
-      </w:r>
-      <w:r>
-        <w:t xml:space="preserve"> fit to the data</w:t>
-      </w:r>
-      <w:r>
-        <w:t xml:space="preserve"> and indicates</w:t>
-      </w:r>
-      <w:r>
-        <w:t xml:space="preserve"> that </w:t>
-      </w:r>
-      <w:r>
-        <w:t>the</w:t>
-      </w:r>
-      <w:r>
-        <w:t xml:space="preserve"> model generalizes well to unseen data. </w:t>
-      </w:r>
-      <w:r>
-        <w:t>I</w:t>
-      </w:r>
-      <w:r>
-        <w:t xml:space="preserve">f training R-squared </w:t>
-      </w:r>
-      <w:r>
-        <w:t>was</w:t>
-      </w:r>
-      <w:r>
-        <w:t xml:space="preserve"> much higher</w:t>
-      </w:r>
-      <w:r>
-        <w:t xml:space="preserve"> than t</w:t>
-      </w:r>
-      <w:r>
-        <w:t>he</w:t>
-      </w:r>
-      <w:r>
-        <w:t xml:space="preserve"> </w:t>
-      </w:r>
-      <w:r>
-        <w:t>test R-squared scores</w:t>
-      </w:r>
-      <w:r>
-        <w:t>, this</w:t>
-      </w:r>
-      <w:r>
-        <w:t xml:space="preserve"> would suggest overfitting</w:t>
-      </w:r>
-      <w:r>
-        <w:t xml:space="preserve">. If both scores were low this would suggest </w:t>
+        <w:t xml:space="preserve"> may exhibit some degree of </w:t>
       </w:r>
       <w:r>
         <w:t>underfitting</w:t>
       </w:r>
       <w:r>
-        <w:t xml:space="preserve">. </w:t>
-      </w:r>
-    </w:p>
-    <w:p>
-      <w:r>
-        <w:t>While the R-squared value of the model was relatively</w:t>
-      </w:r>
-      <w:r>
-        <w:t xml:space="preserve"> good, other metrics for the model such as</w:t>
-      </w:r>
-      <w:r>
-        <w:t xml:space="preserve"> the mean </w:t>
-      </w:r>
-      <w:r>
-        <w:t xml:space="preserve">absolute error and the root mean squared error are very high at </w:t>
-      </w:r>
-      <w:r>
-        <w:t>126863.168</w:t>
-      </w:r>
-      <w:r>
-        <w:t xml:space="preserve"> and </w:t>
-      </w:r>
-      <w:r>
-        <w:t>210130.343</w:t>
-      </w:r>
-      <w:r>
-        <w:t xml:space="preserve"> respectively. This </w:t>
-      </w:r>
-      <w:r>
-        <w:t>could indicate</w:t>
-      </w:r>
-      <w:r>
-        <w:t xml:space="preserve"> that the </w:t>
-      </w:r>
-      <w:r>
-        <w:t>models’</w:t>
-      </w:r>
-      <w:r>
-        <w:t xml:space="preserve"> predictions</w:t>
-      </w:r>
-      <w:r>
-        <w:t xml:space="preserve"> </w:t>
-      </w:r>
-      <w:r>
-        <w:t>are</w:t>
-      </w:r>
-      <w:r>
-        <w:t xml:space="preserve"> not as accurate as the R-</w:t>
-      </w:r>
-      <w:r>
-        <w:t>squared</w:t>
-      </w:r>
-      <w:r>
-        <w:t xml:space="preserve"> value</w:t>
-      </w:r>
-      <w:r>
-        <w:t xml:space="preserve"> would</w:t>
-      </w:r>
-      <w:r>
-        <w:t xml:space="preserve"> suggest</w:t>
-      </w:r>
-      <w:r>
         <w:t>.</w:t>
       </w:r>
-      <w:r>
-        <w:t xml:space="preserve"> Thes</w:t>
-      </w:r>
-      <w:r>
-        <w:t xml:space="preserve">e results could possibly be explained by a significant </w:t>
-      </w:r>
-      <w:r>
-        <w:t>number</w:t>
-      </w:r>
-      <w:r>
-        <w:t xml:space="preserve"> of outliers in the data</w:t>
-      </w:r>
-      <w:r>
-        <w:t>. For example, the maximum price value in the dataset</w:t>
-      </w:r>
-      <w:r>
-        <w:t xml:space="preserve"> is 7</w:t>
-      </w:r>
-      <w:r>
-        <w:t>,700,000 which is extremely above the mean value of</w:t>
-      </w:r>
-    </w:p>
-    <w:p>
-      <w:pPr>
-        <w:pStyle w:val="Heading3"/>
-      </w:pPr>
+    </w:p>
+    <w:p>
+      <w:r>
+        <w:t>Mean Absolute Error</w:t>
+      </w:r>
+      <w:r>
+        <w:t xml:space="preserve">: </w:t>
+      </w:r>
+      <w:r>
+        <w:t>153303.001</w:t>
+      </w:r>
+    </w:p>
+    <w:p>
+      <w:r>
+        <w:t>An MAE of 153303.001 suggests that on average, the model's predictions are off by approximately 153303.001 units.</w:t>
+      </w:r>
+    </w:p>
+    <w:p>
+      <w:r>
+        <w:t>Root Mean Squared Error: 257091.300</w:t>
+      </w:r>
+    </w:p>
+    <w:p>
+      <w:r>
+        <w:t>An RMSE of 257091.300 suggests that on average, the model's predictions are off by approximately 257091.300 units.</w:t>
+      </w:r>
+    </w:p>
+    <w:p>
+      <w:r>
+        <w:t>Since RMSE penalizes large errors more than MAE, the higher RMSE indicates that the model's predictions may have larger deviations from the actual values.</w:t>
+      </w:r>
+    </w:p>
+    <w:p>
+      <w:r>
+        <w:t xml:space="preserve">Overall, these results indicate that the </w:t>
+      </w:r>
       <w:proofErr w:type="spellStart"/>
       <w:r>
         <w:t>kNN</w:t>
       </w:r>
       <w:proofErr w:type="spellEnd"/>
       <w:r>
-        <w:t xml:space="preserve"> Regression</w:t>
+        <w:t xml:space="preserve"> regression model </w:t>
+      </w:r>
+      <w:r>
+        <w:t xml:space="preserve">only </w:t>
+      </w:r>
+      <w:r>
+        <w:t xml:space="preserve">explains a moderate amount of variability in the target variable and </w:t>
+      </w:r>
+      <w:r>
+        <w:t>only does mediocre with</w:t>
+      </w:r>
+      <w:r>
+        <w:t xml:space="preserve"> predicting unseen data. </w:t>
+      </w:r>
+      <w:r>
+        <w:t xml:space="preserve">There </w:t>
+      </w:r>
+      <w:r>
+        <w:t xml:space="preserve">is room for improvement, particularly in reducing prediction errors and potentially addressing </w:t>
+      </w:r>
+      <w:r>
+        <w:t>underfitting</w:t>
+      </w:r>
+      <w:r>
+        <w:t xml:space="preserve"> in the training data. Further optimization or </w:t>
+      </w:r>
+      <w:r>
+        <w:t>feature selection</w:t>
+      </w:r>
+      <w:r>
+        <w:t xml:space="preserve"> may be warranted to enhance performance.</w:t>
       </w:r>
     </w:p>
     <w:p/>
-    <w:p/>
     <w:p>
       <w:pPr>
         <w:pStyle w:val="Heading1"/>
       </w:pPr>
+      <w:bookmarkStart w:id="11" w:name="_Toc165407360"/>
       <w:r>
         <w:t>References</w:t>
       </w:r>
-      <w:bookmarkEnd w:id="0"/>
+      <w:bookmarkEnd w:id="11"/>
     </w:p>
     <w:p/>
     <w:p/>
     <w:p/>
     <w:p/>
     <w:p/>
-    <w:p/>
-    <w:p/>
-    <w:p/>
-    <w:p/>
-    <w:p/>
-    <w:p/>
-    <w:p/>
-    <w:p/>
-    <w:p/>
-    <w:p/>
-    <w:p/>
-    <w:p/>
-    <w:p/>
-    <w:p/>
-    <w:p>
-      <w:pPr>
-        <w:pStyle w:val="NoSpacing"/>
-      </w:pPr>
-    </w:p>
     <w:p/>
     <w:p/>
     <w:p/>
@@ -3490,7 +4154,7 @@
 </file>
 
 <file path=word/endnotes.xml><?xml version="1.0" encoding="utf-8"?>
-<w:endnotes xmlns:wpc="http://schemas.microsoft.com/office/word/2010/wordprocessingCanvas" xmlns:cx="http://schemas.microsoft.com/office/drawing/2014/chartex" xmlns:cx1="http://schemas.microsoft.com/office/drawing/2015/9/8/chartex" xmlns:cx2="http://schemas.microsoft.com/office/drawing/2015/10/21/chartex" xmlns:cx3="http://schemas.microsoft.com/office/drawing/2016/5/9/chartex" xmlns:cx4="http://schemas.microsoft.com/office/drawing/2016/5/10/chartex" xmlns:cx5="http://schemas.microsoft.com/office/drawing/2016/5/11/chartex" xmlns:cx6="http://schemas.microsoft.com/office/drawing/2016/5/12/chartex" xmlns:cx7="http://schemas.microsoft.com/office/drawing/2016/5/13/chartex" xmlns:cx8="http://schemas.microsoft.com/office/drawing/2016/5/14/chartex" xmlns:mc="http://schemas.openxmlformats.org/markup-compatibility/2006" xmlns:aink="http://schemas.microsoft.com/office/drawing/2016/ink" xmlns:am3d="http://schemas.microsoft.com/office/drawing/2017/model3d" xmlns:o="urn:schemas-microsoft-com:office:office" xmlns:oel="http://schemas.microsoft.com/office/2019/extlst" xmlns:r="http://schemas.openxmlformats.org/officeDocument/2006/relationships" xmlns:m="http://schemas.openxmlformats.org/officeDocument/2006/math" xmlns:v="urn:schemas-microsoft-com:vml" xmlns:wp14="http://schemas.microsoft.com/office/word/2010/wordprocessingDrawing" xmlns:wp="http://schemas.openxmlformats.org/drawingml/2006/wordprocessingDrawing" xmlns:w10="urn:schemas-microsoft-com:office:word" xmlns:w="http://schemas.openxmlformats.org/wordprocessingml/2006/main" xmlns:w14="http://schemas.microsoft.com/office/word/2010/wordml" xmlns:w15="http://schemas.microsoft.com/office/word/2012/wordml" xmlns:w16cex="http://schemas.microsoft.com/office/word/2018/wordml/cex" xmlns:w16cid="http://schemas.microsoft.com/office/word/2016/wordml/cid" xmlns:w16="http://schemas.microsoft.com/office/word/2018/wordml" xmlns:w16sdtdh="http://schemas.microsoft.com/office/word/2020/wordml/sdtdatahash" xmlns:w16se="http://schemas.microsoft.com/office/word/2015/wordml/symex" xmlns:wpg="http://schemas.microsoft.com/office/word/2010/wordprocessingGroup" xmlns:wpi="http://schemas.microsoft.com/office/word/2010/wordprocessingInk" xmlns:wne="http://schemas.microsoft.com/office/word/2006/wordml" xmlns:wps="http://schemas.microsoft.com/office/word/2010/wordprocessingShape" mc:Ignorable="w14 w15 w16se w16cid w16 w16cex w16sdtdh wp14">
+<w:endnotes xmlns:wpc="http://schemas.microsoft.com/office/word/2010/wordprocessingCanvas" xmlns:cx="http://schemas.microsoft.com/office/drawing/2014/chartex" xmlns:cx1="http://schemas.microsoft.com/office/drawing/2015/9/8/chartex" xmlns:cx2="http://schemas.microsoft.com/office/drawing/2015/10/21/chartex" xmlns:cx3="http://schemas.microsoft.com/office/drawing/2016/5/9/chartex" xmlns:cx4="http://schemas.microsoft.com/office/drawing/2016/5/10/chartex" xmlns:cx5="http://schemas.microsoft.com/office/drawing/2016/5/11/chartex" xmlns:cx6="http://schemas.microsoft.com/office/drawing/2016/5/12/chartex" xmlns:cx7="http://schemas.microsoft.com/office/drawing/2016/5/13/chartex" xmlns:cx8="http://schemas.microsoft.com/office/drawing/2016/5/14/chartex" xmlns:mc="http://schemas.openxmlformats.org/markup-compatibility/2006" xmlns:aink="http://schemas.microsoft.com/office/drawing/2016/ink" xmlns:am3d="http://schemas.microsoft.com/office/drawing/2017/model3d" xmlns:o="urn:schemas-microsoft-com:office:office" xmlns:oel="http://schemas.microsoft.com/office/2019/extlst" xmlns:r="http://schemas.openxmlformats.org/officeDocument/2006/relationships" xmlns:m="http://schemas.openxmlformats.org/officeDocument/2006/math" xmlns:v="urn:schemas-microsoft-com:vml" xmlns:wp14="http://schemas.microsoft.com/office/word/2010/wordprocessingDrawing" xmlns:wp="http://schemas.openxmlformats.org/drawingml/2006/wordprocessingDrawing" xmlns:w10="urn:schemas-microsoft-com:office:word" xmlns:w="http://schemas.openxmlformats.org/wordprocessingml/2006/main" xmlns:w14="http://schemas.microsoft.com/office/word/2010/wordml" xmlns:w15="http://schemas.microsoft.com/office/word/2012/wordml" xmlns:w16cex="http://schemas.microsoft.com/office/word/2018/wordml/cex" xmlns:w16cid="http://schemas.microsoft.com/office/word/2016/wordml/cid" xmlns:w16="http://schemas.microsoft.com/office/word/2018/wordml" xmlns:w16du="http://schemas.microsoft.com/office/word/2023/wordml/word16du" xmlns:w16sdtdh="http://schemas.microsoft.com/office/word/2020/wordml/sdtdatahash" xmlns:w16se="http://schemas.microsoft.com/office/word/2015/wordml/symex" xmlns:wpg="http://schemas.microsoft.com/office/word/2010/wordprocessingGroup" xmlns:wpi="http://schemas.microsoft.com/office/word/2010/wordprocessingInk" xmlns:wne="http://schemas.microsoft.com/office/word/2006/wordml" xmlns:wps="http://schemas.microsoft.com/office/word/2010/wordprocessingShape" mc:Ignorable="w14 w15 w16se w16cid w16 w16cex w16sdtdh w16du wp14">
   <w:endnote w:type="separator" w:id="-1">
     <w:p>
       <w:pPr>
@@ -3515,7 +4179,7 @@
 </file>
 
 <file path=word/footer1.xml><?xml version="1.0" encoding="utf-8"?>
-<w:ftr xmlns:wpc="http://schemas.microsoft.com/office/word/2010/wordprocessingCanvas" xmlns:cx="http://schemas.microsoft.com/office/drawing/2014/chartex" xmlns:cx1="http://schemas.microsoft.com/office/drawing/2015/9/8/chartex" xmlns:cx2="http://schemas.microsoft.com/office/drawing/2015/10/21/chartex" xmlns:cx3="http://schemas.microsoft.com/office/drawing/2016/5/9/chartex" xmlns:cx4="http://schemas.microsoft.com/office/drawing/2016/5/10/chartex" xmlns:cx5="http://schemas.microsoft.com/office/drawing/2016/5/11/chartex" xmlns:cx6="http://schemas.microsoft.com/office/drawing/2016/5/12/chartex" xmlns:cx7="http://schemas.microsoft.com/office/drawing/2016/5/13/chartex" xmlns:cx8="http://schemas.microsoft.com/office/drawing/2016/5/14/chartex" xmlns:mc="http://schemas.openxmlformats.org/markup-compatibility/2006" xmlns:aink="http://schemas.microsoft.com/office/drawing/2016/ink" xmlns:am3d="http://schemas.microsoft.com/office/drawing/2017/model3d" xmlns:o="urn:schemas-microsoft-com:office:office" xmlns:oel="http://schemas.microsoft.com/office/2019/extlst" xmlns:r="http://schemas.openxmlformats.org/officeDocument/2006/relationships" xmlns:m="http://schemas.openxmlformats.org/officeDocument/2006/math" xmlns:v="urn:schemas-microsoft-com:vml" xmlns:wp14="http://schemas.microsoft.com/office/word/2010/wordprocessingDrawing" xmlns:wp="http://schemas.openxmlformats.org/drawingml/2006/wordprocessingDrawing" xmlns:w10="urn:schemas-microsoft-com:office:word" xmlns:w="http://schemas.openxmlformats.org/wordprocessingml/2006/main" xmlns:w14="http://schemas.microsoft.com/office/word/2010/wordml" xmlns:w15="http://schemas.microsoft.com/office/word/2012/wordml" xmlns:w16cex="http://schemas.microsoft.com/office/word/2018/wordml/cex" xmlns:w16cid="http://schemas.microsoft.com/office/word/2016/wordml/cid" xmlns:w16="http://schemas.microsoft.com/office/word/2018/wordml" xmlns:w16sdtdh="http://schemas.microsoft.com/office/word/2020/wordml/sdtdatahash" xmlns:w16se="http://schemas.microsoft.com/office/word/2015/wordml/symex" xmlns:wpg="http://schemas.microsoft.com/office/word/2010/wordprocessingGroup" xmlns:wpi="http://schemas.microsoft.com/office/word/2010/wordprocessingInk" xmlns:wne="http://schemas.microsoft.com/office/word/2006/wordml" xmlns:wps="http://schemas.microsoft.com/office/word/2010/wordprocessingShape" mc:Ignorable="w14 w15 w16se w16cid w16 w16cex w16sdtdh wp14">
+<w:ftr xmlns:wpc="http://schemas.microsoft.com/office/word/2010/wordprocessingCanvas" xmlns:cx="http://schemas.microsoft.com/office/drawing/2014/chartex" xmlns:cx1="http://schemas.microsoft.com/office/drawing/2015/9/8/chartex" xmlns:cx2="http://schemas.microsoft.com/office/drawing/2015/10/21/chartex" xmlns:cx3="http://schemas.microsoft.com/office/drawing/2016/5/9/chartex" xmlns:cx4="http://schemas.microsoft.com/office/drawing/2016/5/10/chartex" xmlns:cx5="http://schemas.microsoft.com/office/drawing/2016/5/11/chartex" xmlns:cx6="http://schemas.microsoft.com/office/drawing/2016/5/12/chartex" xmlns:cx7="http://schemas.microsoft.com/office/drawing/2016/5/13/chartex" xmlns:cx8="http://schemas.microsoft.com/office/drawing/2016/5/14/chartex" xmlns:mc="http://schemas.openxmlformats.org/markup-compatibility/2006" xmlns:aink="http://schemas.microsoft.com/office/drawing/2016/ink" xmlns:am3d="http://schemas.microsoft.com/office/drawing/2017/model3d" xmlns:o="urn:schemas-microsoft-com:office:office" xmlns:oel="http://schemas.microsoft.com/office/2019/extlst" xmlns:r="http://schemas.openxmlformats.org/officeDocument/2006/relationships" xmlns:m="http://schemas.openxmlformats.org/officeDocument/2006/math" xmlns:v="urn:schemas-microsoft-com:vml" xmlns:wp14="http://schemas.microsoft.com/office/word/2010/wordprocessingDrawing" xmlns:wp="http://schemas.openxmlformats.org/drawingml/2006/wordprocessingDrawing" xmlns:w10="urn:schemas-microsoft-com:office:word" xmlns:w="http://schemas.openxmlformats.org/wordprocessingml/2006/main" xmlns:w14="http://schemas.microsoft.com/office/word/2010/wordml" xmlns:w15="http://schemas.microsoft.com/office/word/2012/wordml" xmlns:w16cex="http://schemas.microsoft.com/office/word/2018/wordml/cex" xmlns:w16cid="http://schemas.microsoft.com/office/word/2016/wordml/cid" xmlns:w16="http://schemas.microsoft.com/office/word/2018/wordml" xmlns:w16du="http://schemas.microsoft.com/office/word/2023/wordml/word16du" xmlns:w16sdtdh="http://schemas.microsoft.com/office/word/2020/wordml/sdtdatahash" xmlns:w16se="http://schemas.microsoft.com/office/word/2015/wordml/symex" xmlns:wpg="http://schemas.microsoft.com/office/word/2010/wordprocessingGroup" xmlns:wpi="http://schemas.microsoft.com/office/word/2010/wordprocessingInk" xmlns:wne="http://schemas.microsoft.com/office/word/2006/wordml" xmlns:wps="http://schemas.microsoft.com/office/word/2010/wordprocessingShape" mc:Ignorable="w14 w15 w16se w16cid w16 w16cex w16sdtdh w16du wp14">
   <w:p>
     <w:pPr>
       <w:pStyle w:val="Footer"/>
@@ -3531,7 +4195,7 @@
 </file>
 
 <file path=word/footer2.xml><?xml version="1.0" encoding="utf-8"?>
-<w:ftr xmlns:wpc="http://schemas.microsoft.com/office/word/2010/wordprocessingCanvas" xmlns:cx="http://schemas.microsoft.com/office/drawing/2014/chartex" xmlns:cx1="http://schemas.microsoft.com/office/drawing/2015/9/8/chartex" xmlns:cx2="http://schemas.microsoft.com/office/drawing/2015/10/21/chartex" xmlns:cx3="http://schemas.microsoft.com/office/drawing/2016/5/9/chartex" xmlns:cx4="http://schemas.microsoft.com/office/drawing/2016/5/10/chartex" xmlns:cx5="http://schemas.microsoft.com/office/drawing/2016/5/11/chartex" xmlns:cx6="http://schemas.microsoft.com/office/drawing/2016/5/12/chartex" xmlns:cx7="http://schemas.microsoft.com/office/drawing/2016/5/13/chartex" xmlns:cx8="http://schemas.microsoft.com/office/drawing/2016/5/14/chartex" xmlns:mc="http://schemas.openxmlformats.org/markup-compatibility/2006" xmlns:aink="http://schemas.microsoft.com/office/drawing/2016/ink" xmlns:am3d="http://schemas.microsoft.com/office/drawing/2017/model3d" xmlns:o="urn:schemas-microsoft-com:office:office" xmlns:oel="http://schemas.microsoft.com/office/2019/extlst" xmlns:r="http://schemas.openxmlformats.org/officeDocument/2006/relationships" xmlns:m="http://schemas.openxmlformats.org/officeDocument/2006/math" xmlns:v="urn:schemas-microsoft-com:vml" xmlns:wp14="http://schemas.microsoft.com/office/word/2010/wordprocessingDrawing" xmlns:wp="http://schemas.openxmlformats.org/drawingml/2006/wordprocessingDrawing" xmlns:w10="urn:schemas-microsoft-com:office:word" xmlns:w="http://schemas.openxmlformats.org/wordprocessingml/2006/main" xmlns:w14="http://schemas.microsoft.com/office/word/2010/wordml" xmlns:w15="http://schemas.microsoft.com/office/word/2012/wordml" xmlns:w16cex="http://schemas.microsoft.com/office/word/2018/wordml/cex" xmlns:w16cid="http://schemas.microsoft.com/office/word/2016/wordml/cid" xmlns:w16="http://schemas.microsoft.com/office/word/2018/wordml" xmlns:w16sdtdh="http://schemas.microsoft.com/office/word/2020/wordml/sdtdatahash" xmlns:w16se="http://schemas.microsoft.com/office/word/2015/wordml/symex" xmlns:wpg="http://schemas.microsoft.com/office/word/2010/wordprocessingGroup" xmlns:wpi="http://schemas.microsoft.com/office/word/2010/wordprocessingInk" xmlns:wne="http://schemas.microsoft.com/office/word/2006/wordml" xmlns:wps="http://schemas.microsoft.com/office/word/2010/wordprocessingShape" mc:Ignorable="w14 w15 w16se w16cid w16 w16cex w16sdtdh wp14">
+<w:ftr xmlns:wpc="http://schemas.microsoft.com/office/word/2010/wordprocessingCanvas" xmlns:cx="http://schemas.microsoft.com/office/drawing/2014/chartex" xmlns:cx1="http://schemas.microsoft.com/office/drawing/2015/9/8/chartex" xmlns:cx2="http://schemas.microsoft.com/office/drawing/2015/10/21/chartex" xmlns:cx3="http://schemas.microsoft.com/office/drawing/2016/5/9/chartex" xmlns:cx4="http://schemas.microsoft.com/office/drawing/2016/5/10/chartex" xmlns:cx5="http://schemas.microsoft.com/office/drawing/2016/5/11/chartex" xmlns:cx6="http://schemas.microsoft.com/office/drawing/2016/5/12/chartex" xmlns:cx7="http://schemas.microsoft.com/office/drawing/2016/5/13/chartex" xmlns:cx8="http://schemas.microsoft.com/office/drawing/2016/5/14/chartex" xmlns:mc="http://schemas.openxmlformats.org/markup-compatibility/2006" xmlns:aink="http://schemas.microsoft.com/office/drawing/2016/ink" xmlns:am3d="http://schemas.microsoft.com/office/drawing/2017/model3d" xmlns:o="urn:schemas-microsoft-com:office:office" xmlns:oel="http://schemas.microsoft.com/office/2019/extlst" xmlns:r="http://schemas.openxmlformats.org/officeDocument/2006/relationships" xmlns:m="http://schemas.openxmlformats.org/officeDocument/2006/math" xmlns:v="urn:schemas-microsoft-com:vml" xmlns:wp14="http://schemas.microsoft.com/office/word/2010/wordprocessingDrawing" xmlns:wp="http://schemas.openxmlformats.org/drawingml/2006/wordprocessingDrawing" xmlns:w10="urn:schemas-microsoft-com:office:word" xmlns:w="http://schemas.openxmlformats.org/wordprocessingml/2006/main" xmlns:w14="http://schemas.microsoft.com/office/word/2010/wordml" xmlns:w15="http://schemas.microsoft.com/office/word/2012/wordml" xmlns:w16cex="http://schemas.microsoft.com/office/word/2018/wordml/cex" xmlns:w16cid="http://schemas.microsoft.com/office/word/2016/wordml/cid" xmlns:w16="http://schemas.microsoft.com/office/word/2018/wordml" xmlns:w16du="http://schemas.microsoft.com/office/word/2023/wordml/word16du" xmlns:w16sdtdh="http://schemas.microsoft.com/office/word/2020/wordml/sdtdatahash" xmlns:w16se="http://schemas.microsoft.com/office/word/2015/wordml/symex" xmlns:wpg="http://schemas.microsoft.com/office/word/2010/wordprocessingGroup" xmlns:wpi="http://schemas.microsoft.com/office/word/2010/wordprocessingInk" xmlns:wne="http://schemas.microsoft.com/office/word/2006/wordml" xmlns:wps="http://schemas.microsoft.com/office/word/2010/wordprocessingShape" mc:Ignorable="w14 w15 w16se w16cid w16 w16cex w16sdtdh w16du wp14">
   <w:sdt>
     <w:sdtPr>
       <w:rPr>
@@ -3543,6 +4207,7 @@
         <w:docPartUnique/>
       </w:docPartObj>
     </w:sdtPr>
+    <w:sdtEndPr/>
     <w:sdtContent>
       <w:p>
         <w:pPr>
@@ -3759,7 +4424,7 @@
 </file>
 
 <file path=word/footnotes.xml><?xml version="1.0" encoding="utf-8"?>
-<w:footnotes xmlns:wpc="http://schemas.microsoft.com/office/word/2010/wordprocessingCanvas" xmlns:cx="http://schemas.microsoft.com/office/drawing/2014/chartex" xmlns:cx1="http://schemas.microsoft.com/office/drawing/2015/9/8/chartex" xmlns:cx2="http://schemas.microsoft.com/office/drawing/2015/10/21/chartex" xmlns:cx3="http://schemas.microsoft.com/office/drawing/2016/5/9/chartex" xmlns:cx4="http://schemas.microsoft.com/office/drawing/2016/5/10/chartex" xmlns:cx5="http://schemas.microsoft.com/office/drawing/2016/5/11/chartex" xmlns:cx6="http://schemas.microsoft.com/office/drawing/2016/5/12/chartex" xmlns:cx7="http://schemas.microsoft.com/office/drawing/2016/5/13/chartex" xmlns:cx8="http://schemas.microsoft.com/office/drawing/2016/5/14/chartex" xmlns:mc="http://schemas.openxmlformats.org/markup-compatibility/2006" xmlns:aink="http://schemas.microsoft.com/office/drawing/2016/ink" xmlns:am3d="http://schemas.microsoft.com/office/drawing/2017/model3d" xmlns:o="urn:schemas-microsoft-com:office:office" xmlns:oel="http://schemas.microsoft.com/office/2019/extlst" xmlns:r="http://schemas.openxmlformats.org/officeDocument/2006/relationships" xmlns:m="http://schemas.openxmlformats.org/officeDocument/2006/math" xmlns:v="urn:schemas-microsoft-com:vml" xmlns:wp14="http://schemas.microsoft.com/office/word/2010/wordprocessingDrawing" xmlns:wp="http://schemas.openxmlformats.org/drawingml/2006/wordprocessingDrawing" xmlns:w10="urn:schemas-microsoft-com:office:word" xmlns:w="http://schemas.openxmlformats.org/wordprocessingml/2006/main" xmlns:w14="http://schemas.microsoft.com/office/word/2010/wordml" xmlns:w15="http://schemas.microsoft.com/office/word/2012/wordml" xmlns:w16cex="http://schemas.microsoft.com/office/word/2018/wordml/cex" xmlns:w16cid="http://schemas.microsoft.com/office/word/2016/wordml/cid" xmlns:w16="http://schemas.microsoft.com/office/word/2018/wordml" xmlns:w16sdtdh="http://schemas.microsoft.com/office/word/2020/wordml/sdtdatahash" xmlns:w16se="http://schemas.microsoft.com/office/word/2015/wordml/symex" xmlns:wpg="http://schemas.microsoft.com/office/word/2010/wordprocessingGroup" xmlns:wpi="http://schemas.microsoft.com/office/word/2010/wordprocessingInk" xmlns:wne="http://schemas.microsoft.com/office/word/2006/wordml" xmlns:wps="http://schemas.microsoft.com/office/word/2010/wordprocessingShape" mc:Ignorable="w14 w15 w16se w16cid w16 w16cex w16sdtdh wp14">
+<w:footnotes xmlns:wpc="http://schemas.microsoft.com/office/word/2010/wordprocessingCanvas" xmlns:cx="http://schemas.microsoft.com/office/drawing/2014/chartex" xmlns:cx1="http://schemas.microsoft.com/office/drawing/2015/9/8/chartex" xmlns:cx2="http://schemas.microsoft.com/office/drawing/2015/10/21/chartex" xmlns:cx3="http://schemas.microsoft.com/office/drawing/2016/5/9/chartex" xmlns:cx4="http://schemas.microsoft.com/office/drawing/2016/5/10/chartex" xmlns:cx5="http://schemas.microsoft.com/office/drawing/2016/5/11/chartex" xmlns:cx6="http://schemas.microsoft.com/office/drawing/2016/5/12/chartex" xmlns:cx7="http://schemas.microsoft.com/office/drawing/2016/5/13/chartex" xmlns:cx8="http://schemas.microsoft.com/office/drawing/2016/5/14/chartex" xmlns:mc="http://schemas.openxmlformats.org/markup-compatibility/2006" xmlns:aink="http://schemas.microsoft.com/office/drawing/2016/ink" xmlns:am3d="http://schemas.microsoft.com/office/drawing/2017/model3d" xmlns:o="urn:schemas-microsoft-com:office:office" xmlns:oel="http://schemas.microsoft.com/office/2019/extlst" xmlns:r="http://schemas.openxmlformats.org/officeDocument/2006/relationships" xmlns:m="http://schemas.openxmlformats.org/officeDocument/2006/math" xmlns:v="urn:schemas-microsoft-com:vml" xmlns:wp14="http://schemas.microsoft.com/office/word/2010/wordprocessingDrawing" xmlns:wp="http://schemas.openxmlformats.org/drawingml/2006/wordprocessingDrawing" xmlns:w10="urn:schemas-microsoft-com:office:word" xmlns:w="http://schemas.openxmlformats.org/wordprocessingml/2006/main" xmlns:w14="http://schemas.microsoft.com/office/word/2010/wordml" xmlns:w15="http://schemas.microsoft.com/office/word/2012/wordml" xmlns:w16cex="http://schemas.microsoft.com/office/word/2018/wordml/cex" xmlns:w16cid="http://schemas.microsoft.com/office/word/2016/wordml/cid" xmlns:w16="http://schemas.microsoft.com/office/word/2018/wordml" xmlns:w16du="http://schemas.microsoft.com/office/word/2023/wordml/word16du" xmlns:w16sdtdh="http://schemas.microsoft.com/office/word/2020/wordml/sdtdatahash" xmlns:w16se="http://schemas.microsoft.com/office/word/2015/wordml/symex" xmlns:wpg="http://schemas.microsoft.com/office/word/2010/wordprocessingGroup" xmlns:wpi="http://schemas.microsoft.com/office/word/2010/wordprocessingInk" xmlns:wne="http://schemas.microsoft.com/office/word/2006/wordml" xmlns:wps="http://schemas.microsoft.com/office/word/2010/wordprocessingShape" mc:Ignorable="w14 w15 w16se w16cid w16 w16cex w16sdtdh w16du wp14">
   <w:footnote w:type="separator" w:id="-1">
     <w:p>
       <w:pPr>
@@ -3784,7 +4449,7 @@
 </file>
 
 <file path=word/numbering.xml><?xml version="1.0" encoding="utf-8"?>
-<w:numbering xmlns:wpc="http://schemas.microsoft.com/office/word/2010/wordprocessingCanvas" xmlns:cx="http://schemas.microsoft.com/office/drawing/2014/chartex" xmlns:cx1="http://schemas.microsoft.com/office/drawing/2015/9/8/chartex" xmlns:cx2="http://schemas.microsoft.com/office/drawing/2015/10/21/chartex" xmlns:cx3="http://schemas.microsoft.com/office/drawing/2016/5/9/chartex" xmlns:cx4="http://schemas.microsoft.com/office/drawing/2016/5/10/chartex" xmlns:cx5="http://schemas.microsoft.com/office/drawing/2016/5/11/chartex" xmlns:cx6="http://schemas.microsoft.com/office/drawing/2016/5/12/chartex" xmlns:cx7="http://schemas.microsoft.com/office/drawing/2016/5/13/chartex" xmlns:cx8="http://schemas.microsoft.com/office/drawing/2016/5/14/chartex" xmlns:mc="http://schemas.openxmlformats.org/markup-compatibility/2006" xmlns:aink="http://schemas.microsoft.com/office/drawing/2016/ink" xmlns:am3d="http://schemas.microsoft.com/office/drawing/2017/model3d" xmlns:o="urn:schemas-microsoft-com:office:office" xmlns:oel="http://schemas.microsoft.com/office/2019/extlst" xmlns:r="http://schemas.openxmlformats.org/officeDocument/2006/relationships" xmlns:m="http://schemas.openxmlformats.org/officeDocument/2006/math" xmlns:v="urn:schemas-microsoft-com:vml" xmlns:wp14="http://schemas.microsoft.com/office/word/2010/wordprocessingDrawing" xmlns:wp="http://schemas.openxmlformats.org/drawingml/2006/wordprocessingDrawing" xmlns:w10="urn:schemas-microsoft-com:office:word" xmlns:w="http://schemas.openxmlformats.org/wordprocessingml/2006/main" xmlns:w14="http://schemas.microsoft.com/office/word/2010/wordml" xmlns:w15="http://schemas.microsoft.com/office/word/2012/wordml" xmlns:w16cex="http://schemas.microsoft.com/office/word/2018/wordml/cex" xmlns:w16cid="http://schemas.microsoft.com/office/word/2016/wordml/cid" xmlns:w16="http://schemas.microsoft.com/office/word/2018/wordml" xmlns:w16sdtdh="http://schemas.microsoft.com/office/word/2020/wordml/sdtdatahash" xmlns:w16se="http://schemas.microsoft.com/office/word/2015/wordml/symex" xmlns:wpg="http://schemas.microsoft.com/office/word/2010/wordprocessingGroup" xmlns:wpi="http://schemas.microsoft.com/office/word/2010/wordprocessingInk" xmlns:wne="http://schemas.microsoft.com/office/word/2006/wordml" xmlns:wps="http://schemas.microsoft.com/office/word/2010/wordprocessingShape" mc:Ignorable="w14 w15 w16se w16cid w16 w16cex w16sdtdh wp14">
+<w:numbering xmlns:wpc="http://schemas.microsoft.com/office/word/2010/wordprocessingCanvas" xmlns:cx="http://schemas.microsoft.com/office/drawing/2014/chartex" xmlns:cx1="http://schemas.microsoft.com/office/drawing/2015/9/8/chartex" xmlns:cx2="http://schemas.microsoft.com/office/drawing/2015/10/21/chartex" xmlns:cx3="http://schemas.microsoft.com/office/drawing/2016/5/9/chartex" xmlns:cx4="http://schemas.microsoft.com/office/drawing/2016/5/10/chartex" xmlns:cx5="http://schemas.microsoft.com/office/drawing/2016/5/11/chartex" xmlns:cx6="http://schemas.microsoft.com/office/drawing/2016/5/12/chartex" xmlns:cx7="http://schemas.microsoft.com/office/drawing/2016/5/13/chartex" xmlns:cx8="http://schemas.microsoft.com/office/drawing/2016/5/14/chartex" xmlns:mc="http://schemas.openxmlformats.org/markup-compatibility/2006" xmlns:aink="http://schemas.microsoft.com/office/drawing/2016/ink" xmlns:am3d="http://schemas.microsoft.com/office/drawing/2017/model3d" xmlns:o="urn:schemas-microsoft-com:office:office" xmlns:oel="http://schemas.microsoft.com/office/2019/extlst" xmlns:r="http://schemas.openxmlformats.org/officeDocument/2006/relationships" xmlns:m="http://schemas.openxmlformats.org/officeDocument/2006/math" xmlns:v="urn:schemas-microsoft-com:vml" xmlns:wp14="http://schemas.microsoft.com/office/word/2010/wordprocessingDrawing" xmlns:wp="http://schemas.openxmlformats.org/drawingml/2006/wordprocessingDrawing" xmlns:w10="urn:schemas-microsoft-com:office:word" xmlns:w="http://schemas.openxmlformats.org/wordprocessingml/2006/main" xmlns:w14="http://schemas.microsoft.com/office/word/2010/wordml" xmlns:w15="http://schemas.microsoft.com/office/word/2012/wordml" xmlns:w16cex="http://schemas.microsoft.com/office/word/2018/wordml/cex" xmlns:w16cid="http://schemas.microsoft.com/office/word/2016/wordml/cid" xmlns:w16="http://schemas.microsoft.com/office/word/2018/wordml" xmlns:w16du="http://schemas.microsoft.com/office/word/2023/wordml/word16du" xmlns:w16sdtdh="http://schemas.microsoft.com/office/word/2020/wordml/sdtdatahash" xmlns:w16se="http://schemas.microsoft.com/office/word/2015/wordml/symex" xmlns:wpg="http://schemas.microsoft.com/office/word/2010/wordprocessingGroup" xmlns:wpi="http://schemas.microsoft.com/office/word/2010/wordprocessingInk" xmlns:wne="http://schemas.microsoft.com/office/word/2006/wordml" xmlns:wps="http://schemas.microsoft.com/office/word/2010/wordprocessingShape" mc:Ignorable="w14 w15 w16se w16cid w16 w16cex w16sdtdh w16du wp14">
   <w:abstractNum w:abstractNumId="0" w15:restartNumberingAfterBreak="0">
     <w:nsid w:val="514B7D87"/>
     <w:multiLevelType w:val="hybridMultilevel"/>
@@ -3905,7 +4570,7 @@
 </file>
 
 <file path=word/styles.xml><?xml version="1.0" encoding="utf-8"?>
-<w:styles xmlns:mc="http://schemas.openxmlformats.org/markup-compatibility/2006" xmlns:r="http://schemas.openxmlformats.org/officeDocument/2006/relationships" xmlns:w="http://schemas.openxmlformats.org/wordprocessingml/2006/main" xmlns:w14="http://schemas.microsoft.com/office/word/2010/wordml" xmlns:w15="http://schemas.microsoft.com/office/word/2012/wordml" xmlns:w16cex="http://schemas.microsoft.com/office/word/2018/wordml/cex" xmlns:w16cid="http://schemas.microsoft.com/office/word/2016/wordml/cid" xmlns:w16="http://schemas.microsoft.com/office/word/2018/wordml" xmlns:w16sdtdh="http://schemas.microsoft.com/office/word/2020/wordml/sdtdatahash" xmlns:w16se="http://schemas.microsoft.com/office/word/2015/wordml/symex" mc:Ignorable="w14 w15 w16se w16cid w16 w16cex w16sdtdh">
+<w:styles xmlns:mc="http://schemas.openxmlformats.org/markup-compatibility/2006" xmlns:r="http://schemas.openxmlformats.org/officeDocument/2006/relationships" xmlns:w="http://schemas.openxmlformats.org/wordprocessingml/2006/main" xmlns:w14="http://schemas.microsoft.com/office/word/2010/wordml" xmlns:w15="http://schemas.microsoft.com/office/word/2012/wordml" xmlns:w16cex="http://schemas.microsoft.com/office/word/2018/wordml/cex" xmlns:w16cid="http://schemas.microsoft.com/office/word/2016/wordml/cid" xmlns:w16="http://schemas.microsoft.com/office/word/2018/wordml" xmlns:w16du="http://schemas.microsoft.com/office/word/2023/wordml/word16du" xmlns:w16sdtdh="http://schemas.microsoft.com/office/word/2020/wordml/sdtdatahash" xmlns:w16se="http://schemas.microsoft.com/office/word/2015/wordml/symex" mc:Ignorable="w14 w15 w16se w16cid w16 w16cex w16sdtdh w16du">
   <w:docDefaults>
     <w:rPrDefault>
       <w:rPr>
@@ -4304,7 +4969,7 @@
   <w:style w:type="paragraph" w:default="1" w:styleId="Normal">
     <w:name w:val="Normal"/>
     <w:qFormat/>
-    <w:rsid w:val="00E60722"/>
+    <w:rsid w:val="00FD1DE8"/>
     <w:rPr>
       <w:rFonts w:ascii="Calibri" w:hAnsi="Calibri"/>
     </w:rPr>

</xml_diff>